<commit_message>
-Implemented first version of the FIS to the application. -Updated the report to reflect this first design, and some of the failures. I'll need to wrap those up into a bespoke Evaluation Section.
</commit_message>
<xml_diff>
--- a/Report.docx
+++ b/Report.docx
@@ -18,7 +18,10 @@
         <w:t>The Application (henceforth referred to as “the App”)</w:t>
       </w:r>
       <w:r>
-        <w:t xml:space="preserve"> uses a Fuzzy Inference System (FISM) to steer a Car towards a Racing Line. In order to best understand and demonstrate the strengths of Fuzzy Logic within the brief, the App aims to emulate a natural human reaction to an abrupt change in course.</w:t>
+        <w:t xml:space="preserve"> uses a Fuzzy Inference System (FISM) to steer a Car towards a Racing Line. In order to best understand and demonstrate the strengths of Fuzzy Logic within the brief, the App aims to emulate a natural human reactio</w:t>
+      </w:r>
+      <w:r>
+        <w:t>n to an abrupt change in course (i.e. swerving and potential oversteering before arriving back at the racing line.)</w:t>
       </w:r>
     </w:p>
     <w:p>
@@ -31,7 +34,7 @@
         <w:pStyle w:val="IntenseQuote"/>
       </w:pPr>
       <w:r>
-        <w:t>Method</w:t>
+        <w:t>The Front End</w:t>
       </w:r>
     </w:p>
     <w:p>
@@ -121,6 +124,9 @@
       <w:r>
         <w:t>As shown above, the application above includes a movable sprite representing the Car, a moveable Racing Line for the car to follow and a pair of floats displaying the velocity and displacement of the car relative to the racing line respectively. The window is 1280 * 720 pixels.</w:t>
       </w:r>
+      <w:r>
+        <w:t xml:space="preserve"> The Line is moved via the arrow keys, and the car is operated by the Fuzzy Inference System.</w:t>
+      </w:r>
     </w:p>
     <w:p>
       <w:pPr>
@@ -132,21 +138,20 @@
     </w:p>
     <w:p>
       <w:pPr>
+        <w:pStyle w:val="IntenseQuote"/>
+      </w:pPr>
+      <w:r>
+        <w:lastRenderedPageBreak/>
+        <w:t>Version 1</w:t>
+      </w:r>
+    </w:p>
+    <w:p>
+      <w:pPr>
         <w:ind w:firstLine="720"/>
       </w:pPr>
-    </w:p>
-    <w:p>
-      <w:pPr>
-        <w:ind w:firstLine="720"/>
-      </w:pPr>
       <w:r>
         <w:t>Next, I sketched out a rule diagram for a simple scenario with 3 Membership functions per input as follows:</w:t>
       </w:r>
-    </w:p>
-    <w:p>
-      <w:pPr>
-        <w:ind w:firstLine="720"/>
-      </w:pPr>
     </w:p>
     <w:p>
       <w:r>
@@ -667,23 +672,182 @@
     <w:p/>
     <w:p>
       <w:r>
-        <w:t xml:space="preserve">This system was then modelled in </w:t>
-      </w:r>
-      <w:proofErr w:type="spellStart"/>
-      <w:r>
-        <w:t>Matlab</w:t>
-      </w:r>
-      <w:proofErr w:type="spellEnd"/>
+        <w:t>This sy</w:t>
+      </w:r>
+      <w:r>
+        <w:t>stem was then modelled in MATLAB</w:t>
+      </w:r>
       <w:r>
         <w:t>.</w:t>
       </w:r>
     </w:p>
     <w:p/>
     <w:p>
+      <w:pPr>
+        <w:jc w:val="center"/>
+      </w:pPr>
+      <w:r>
+        <w:rPr>
+          <w:noProof/>
+          <w:lang w:eastAsia="en-GB"/>
+        </w:rPr>
+        <w:drawing>
+          <wp:inline distT="0" distB="0" distL="0" distR="0" wp14:anchorId="1A7212AF" wp14:editId="06D9AE07">
+            <wp:extent cx="5731510" cy="2221230"/>
+            <wp:effectExtent l="0" t="0" r="2540" b="7620"/>
+            <wp:docPr id="6" name="Picture 6"/>
+            <wp:cNvGraphicFramePr>
+              <a:graphicFrameLocks xmlns:a="http://schemas.openxmlformats.org/drawingml/2006/main" noChangeAspect="1"/>
+            </wp:cNvGraphicFramePr>
+            <a:graphic xmlns:a="http://schemas.openxmlformats.org/drawingml/2006/main">
+              <a:graphicData uri="http://schemas.openxmlformats.org/drawingml/2006/picture">
+                <pic:pic xmlns:pic="http://schemas.openxmlformats.org/drawingml/2006/picture">
+                  <pic:nvPicPr>
+                    <pic:cNvPr id="1" name=""/>
+                    <pic:cNvPicPr/>
+                  </pic:nvPicPr>
+                  <pic:blipFill>
+                    <a:blip r:embed="rId9"/>
+                    <a:stretch>
+                      <a:fillRect/>
+                    </a:stretch>
+                  </pic:blipFill>
+                  <pic:spPr>
+                    <a:xfrm>
+                      <a:off x="0" y="0"/>
+                      <a:ext cx="5731510" cy="2221230"/>
+                    </a:xfrm>
+                    <a:prstGeom prst="rect">
+                      <a:avLst/>
+                    </a:prstGeom>
+                  </pic:spPr>
+                </pic:pic>
+              </a:graphicData>
+            </a:graphic>
+          </wp:inline>
+        </w:drawing>
+      </w:r>
+    </w:p>
+    <w:p>
+      <w:pPr>
+        <w:jc w:val="center"/>
+      </w:pPr>
+      <w:r>
+        <w:rPr>
+          <w:noProof/>
+          <w:lang w:eastAsia="en-GB"/>
+        </w:rPr>
+        <w:lastRenderedPageBreak/>
+        <w:drawing>
+          <wp:inline distT="0" distB="0" distL="0" distR="0" wp14:anchorId="2075BB39" wp14:editId="3EB5670A">
+            <wp:extent cx="5731510" cy="2250440"/>
+            <wp:effectExtent l="0" t="0" r="2540" b="0"/>
+            <wp:docPr id="5" name="Picture 5"/>
+            <wp:cNvGraphicFramePr>
+              <a:graphicFrameLocks xmlns:a="http://schemas.openxmlformats.org/drawingml/2006/main" noChangeAspect="1"/>
+            </wp:cNvGraphicFramePr>
+            <a:graphic xmlns:a="http://schemas.openxmlformats.org/drawingml/2006/main">
+              <a:graphicData uri="http://schemas.openxmlformats.org/drawingml/2006/picture">
+                <pic:pic xmlns:pic="http://schemas.openxmlformats.org/drawingml/2006/picture">
+                  <pic:nvPicPr>
+                    <pic:cNvPr id="1" name=""/>
+                    <pic:cNvPicPr/>
+                  </pic:nvPicPr>
+                  <pic:blipFill>
+                    <a:blip r:embed="rId10"/>
+                    <a:stretch>
+                      <a:fillRect/>
+                    </a:stretch>
+                  </pic:blipFill>
+                  <pic:spPr>
+                    <a:xfrm>
+                      <a:off x="0" y="0"/>
+                      <a:ext cx="5731510" cy="2250440"/>
+                    </a:xfrm>
+                    <a:prstGeom prst="rect">
+                      <a:avLst/>
+                    </a:prstGeom>
+                  </pic:spPr>
+                </pic:pic>
+              </a:graphicData>
+            </a:graphic>
+          </wp:inline>
+        </w:drawing>
+      </w:r>
+    </w:p>
+    <w:p/>
+    <w:p>
+      <w:r>
+        <w:t>The wide domains for the Left and Right values paired with the narrow domains for the central values was intended to produce sizable overlap within the central membership function. This was intended to produce oversteer.</w:t>
+      </w:r>
+    </w:p>
+    <w:p/>
+    <w:p>
+      <w:r>
+        <w:rPr>
+          <w:noProof/>
+          <w:lang w:eastAsia="en-GB"/>
+        </w:rPr>
+        <w:drawing>
+          <wp:inline distT="0" distB="0" distL="0" distR="0" wp14:anchorId="2AA09CE5" wp14:editId="6AE49F0F">
+            <wp:extent cx="5562600" cy="3200400"/>
+            <wp:effectExtent l="0" t="0" r="0" b="0"/>
+            <wp:docPr id="7" name="Picture 7"/>
+            <wp:cNvGraphicFramePr>
+              <a:graphicFrameLocks xmlns:a="http://schemas.openxmlformats.org/drawingml/2006/main" noChangeAspect="1"/>
+            </wp:cNvGraphicFramePr>
+            <a:graphic xmlns:a="http://schemas.openxmlformats.org/drawingml/2006/main">
+              <a:graphicData uri="http://schemas.openxmlformats.org/drawingml/2006/picture">
+                <pic:pic xmlns:pic="http://schemas.openxmlformats.org/drawingml/2006/picture">
+                  <pic:nvPicPr>
+                    <pic:cNvPr id="1" name=""/>
+                    <pic:cNvPicPr/>
+                  </pic:nvPicPr>
+                  <pic:blipFill>
+                    <a:blip r:embed="rId11"/>
+                    <a:stretch>
+                      <a:fillRect/>
+                    </a:stretch>
+                  </pic:blipFill>
+                  <pic:spPr>
+                    <a:xfrm>
+                      <a:off x="0" y="0"/>
+                      <a:ext cx="5562600" cy="3200400"/>
+                    </a:xfrm>
+                    <a:prstGeom prst="rect">
+                      <a:avLst/>
+                    </a:prstGeom>
+                  </pic:spPr>
+                </pic:pic>
+              </a:graphicData>
+            </a:graphic>
+          </wp:inline>
+        </w:drawing>
+      </w:r>
+    </w:p>
+    <w:p/>
+    <w:p>
+      <w:r>
+        <w:t xml:space="preserve">When choosing the Membership </w:t>
+      </w:r>
+      <w:r>
+        <w:t>Functions</w:t>
+      </w:r>
+      <w:r>
+        <w:t xml:space="preserve"> for the output variable, I initially decided to go with simple triangles.  Testing yielded unsatisfactory behaviour that was devoid of the desired human-like swerving, and was ultimately too bland. Suspecting fault lay with the output graph, I decided to first swap to Gaussian distribution to reflect the input variables and produce smoother,</w:t>
+      </w:r>
+      <w:r>
+        <w:t xml:space="preserve"> more natural results.</w:t>
+      </w:r>
+    </w:p>
+    <w:p/>
+    <w:p/>
+    <w:p>
       <w:r>
         <w:t>/*</w:t>
       </w:r>
     </w:p>
+    <w:p/>
     <w:p>
       <w:r>
         <w:t xml:space="preserve">I </w:t>
@@ -1279,53 +1443,51 @@
         <w:t>Following this, the Five Membership functions were implemented in MATLAB and evaluated.</w:t>
       </w:r>
     </w:p>
+    <w:p/>
     <w:p>
       <w:r>
         <w:t>*/</w:t>
       </w:r>
-    </w:p>
-    <w:p/>
-    <w:p>
-      <w:pPr>
-        <w:pStyle w:val="IntenseQuote"/>
-      </w:pPr>
-      <w:r>
-        <w:lastRenderedPageBreak/>
-        <w:t>Test Data</w:t>
-      </w:r>
-    </w:p>
-    <w:p>
-      <w:pPr>
-        <w:pStyle w:val="IntenseQuote"/>
-      </w:pPr>
-      <w:r>
-        <w:t>Results</w:t>
-      </w:r>
-    </w:p>
-    <w:p/>
-    <w:p>
-      <w:pPr>
-        <w:pStyle w:val="IntenseQuote"/>
-      </w:pPr>
-      <w:r>
-        <w:t>Conclusions</w:t>
-      </w:r>
-    </w:p>
-    <w:p/>
-    <w:p>
-      <w:pPr>
-        <w:pStyle w:val="IntenseQuote"/>
-      </w:pPr>
-      <w:r>
-        <w:t>References</w:t>
-      </w:r>
-    </w:p>
-    <w:p>
       <w:bookmarkStart w:id="0" w:name="_GoBack"/>
       <w:bookmarkEnd w:id="0"/>
     </w:p>
+    <w:p>
+      <w:pPr>
+        <w:pStyle w:val="IntenseQuote"/>
+      </w:pPr>
+      <w:r>
+        <w:t>Test Data</w:t>
+      </w:r>
+    </w:p>
+    <w:p>
+      <w:pPr>
+        <w:pStyle w:val="IntenseQuote"/>
+      </w:pPr>
+      <w:r>
+        <w:t>Results</w:t>
+      </w:r>
+    </w:p>
+    <w:p/>
+    <w:p>
+      <w:pPr>
+        <w:pStyle w:val="IntenseQuote"/>
+      </w:pPr>
+      <w:r>
+        <w:t>Conclusions</w:t>
+      </w:r>
+    </w:p>
+    <w:p/>
+    <w:p>
+      <w:pPr>
+        <w:pStyle w:val="IntenseQuote"/>
+      </w:pPr>
+      <w:r>
+        <w:t>References</w:t>
+      </w:r>
+    </w:p>
+    <w:p/>
     <w:sectPr>
-      <w:headerReference w:type="default" r:id="rId9"/>
+      <w:headerReference w:type="default" r:id="rId12"/>
       <w:pgSz w:w="11906" w:h="16838"/>
       <w:pgMar w:top="1440" w:right="1440" w:bottom="1440" w:left="1440" w:header="708" w:footer="708" w:gutter="0"/>
       <w:cols w:space="708"/>

</xml_diff>

<commit_message>
Verison Two of my FIS. Output membership functions are now Gaussian, not traingular. I also added in the overlapping and outward widthening from the centre. Has produced little difference.
</commit_message>
<xml_diff>
--- a/Report.docx
+++ b/Report.docx
@@ -841,7 +841,168 @@
       </w:r>
     </w:p>
     <w:p/>
+    <w:p>
+      <w:r>
+        <w:lastRenderedPageBreak/>
+        <w:t>[TODO – ANNOTATE]</w:t>
+      </w:r>
+      <w:r>
+        <w:rPr>
+          <w:noProof/>
+          <w:lang w:eastAsia="en-GB"/>
+        </w:rPr>
+        <w:drawing>
+          <wp:inline distT="0" distB="0" distL="0" distR="0">
+            <wp:extent cx="5731510" cy="2764790"/>
+            <wp:effectExtent l="0" t="0" r="2540" b="0"/>
+            <wp:docPr id="3" name="Picture 3"/>
+            <wp:cNvGraphicFramePr>
+              <a:graphicFrameLocks xmlns:a="http://schemas.openxmlformats.org/drawingml/2006/main" noChangeAspect="1"/>
+            </wp:cNvGraphicFramePr>
+            <a:graphic xmlns:a="http://schemas.openxmlformats.org/drawingml/2006/main">
+              <a:graphicData uri="http://schemas.openxmlformats.org/drawingml/2006/picture">
+                <pic:pic xmlns:pic="http://schemas.openxmlformats.org/drawingml/2006/picture">
+                  <pic:nvPicPr>
+                    <pic:cNvPr id="3" name="AI_Output_V1_Displacement.PNG"/>
+                    <pic:cNvPicPr/>
+                  </pic:nvPicPr>
+                  <pic:blipFill>
+                    <a:blip r:embed="rId12">
+                      <a:extLst>
+                        <a:ext uri="{28A0092B-C50C-407E-A947-70E740481C1C}">
+                          <a14:useLocalDpi xmlns:a14="http://schemas.microsoft.com/office/drawing/2010/main" val="0"/>
+                        </a:ext>
+                      </a:extLst>
+                    </a:blip>
+                    <a:stretch>
+                      <a:fillRect/>
+                    </a:stretch>
+                  </pic:blipFill>
+                  <pic:spPr>
+                    <a:xfrm>
+                      <a:off x="0" y="0"/>
+                      <a:ext cx="5731510" cy="2764790"/>
+                    </a:xfrm>
+                    <a:prstGeom prst="rect">
+                      <a:avLst/>
+                    </a:prstGeom>
+                  </pic:spPr>
+                </pic:pic>
+              </a:graphicData>
+            </a:graphic>
+          </wp:inline>
+        </w:drawing>
+      </w:r>
+      <w:r>
+        <w:rPr>
+          <w:noProof/>
+          <w:lang w:eastAsia="en-GB"/>
+        </w:rPr>
+        <w:drawing>
+          <wp:inline distT="0" distB="0" distL="0" distR="0">
+            <wp:extent cx="5731510" cy="2767330"/>
+            <wp:effectExtent l="0" t="0" r="2540" b="0"/>
+            <wp:docPr id="4" name="Picture 4"/>
+            <wp:cNvGraphicFramePr>
+              <a:graphicFrameLocks xmlns:a="http://schemas.openxmlformats.org/drawingml/2006/main" noChangeAspect="1"/>
+            </wp:cNvGraphicFramePr>
+            <a:graphic xmlns:a="http://schemas.openxmlformats.org/drawingml/2006/main">
+              <a:graphicData uri="http://schemas.openxmlformats.org/drawingml/2006/picture">
+                <pic:pic xmlns:pic="http://schemas.openxmlformats.org/drawingml/2006/picture">
+                  <pic:nvPicPr>
+                    <pic:cNvPr id="4" name="AI_Output_V1_Ortho.PNG"/>
+                    <pic:cNvPicPr/>
+                  </pic:nvPicPr>
+                  <pic:blipFill>
+                    <a:blip r:embed="rId13">
+                      <a:extLst>
+                        <a:ext uri="{28A0092B-C50C-407E-A947-70E740481C1C}">
+                          <a14:useLocalDpi xmlns:a14="http://schemas.microsoft.com/office/drawing/2010/main" val="0"/>
+                        </a:ext>
+                      </a:extLst>
+                    </a:blip>
+                    <a:stretch>
+                      <a:fillRect/>
+                    </a:stretch>
+                  </pic:blipFill>
+                  <pic:spPr>
+                    <a:xfrm>
+                      <a:off x="0" y="0"/>
+                      <a:ext cx="5731510" cy="2767330"/>
+                    </a:xfrm>
+                    <a:prstGeom prst="rect">
+                      <a:avLst/>
+                    </a:prstGeom>
+                  </pic:spPr>
+                </pic:pic>
+              </a:graphicData>
+            </a:graphic>
+          </wp:inline>
+        </w:drawing>
+      </w:r>
+      <w:r>
+        <w:rPr>
+          <w:noProof/>
+          <w:lang w:eastAsia="en-GB"/>
+        </w:rPr>
+        <w:drawing>
+          <wp:inline distT="0" distB="0" distL="0" distR="0">
+            <wp:extent cx="5731510" cy="2775585"/>
+            <wp:effectExtent l="0" t="0" r="2540" b="5715"/>
+            <wp:docPr id="8" name="Picture 8"/>
+            <wp:cNvGraphicFramePr>
+              <a:graphicFrameLocks xmlns:a="http://schemas.openxmlformats.org/drawingml/2006/main" noChangeAspect="1"/>
+            </wp:cNvGraphicFramePr>
+            <a:graphic xmlns:a="http://schemas.openxmlformats.org/drawingml/2006/main">
+              <a:graphicData uri="http://schemas.openxmlformats.org/drawingml/2006/picture">
+                <pic:pic xmlns:pic="http://schemas.openxmlformats.org/drawingml/2006/picture">
+                  <pic:nvPicPr>
+                    <pic:cNvPr id="8" name="AI_Output_V1_Velocity.PNG"/>
+                    <pic:cNvPicPr/>
+                  </pic:nvPicPr>
+                  <pic:blipFill>
+                    <a:blip r:embed="rId14">
+                      <a:extLst>
+                        <a:ext uri="{28A0092B-C50C-407E-A947-70E740481C1C}">
+                          <a14:useLocalDpi xmlns:a14="http://schemas.microsoft.com/office/drawing/2010/main" val="0"/>
+                        </a:ext>
+                      </a:extLst>
+                    </a:blip>
+                    <a:stretch>
+                      <a:fillRect/>
+                    </a:stretch>
+                  </pic:blipFill>
+                  <pic:spPr>
+                    <a:xfrm>
+                      <a:off x="0" y="0"/>
+                      <a:ext cx="5731510" cy="2775585"/>
+                    </a:xfrm>
+                    <a:prstGeom prst="rect">
+                      <a:avLst/>
+                    </a:prstGeom>
+                  </pic:spPr>
+                </pic:pic>
+              </a:graphicData>
+            </a:graphic>
+          </wp:inline>
+        </w:drawing>
+      </w:r>
+    </w:p>
     <w:p/>
+    <w:p>
+      <w:pPr>
+        <w:pStyle w:val="IntenseQuote"/>
+      </w:pPr>
+      <w:r>
+        <w:lastRenderedPageBreak/>
+        <w:t>Version 2</w:t>
+      </w:r>
+    </w:p>
+    <w:p/>
+    <w:p>
+      <w:bookmarkStart w:id="0" w:name="_GoBack"/>
+      <w:bookmarkEnd w:id="0"/>
+    </w:p>
     <w:p>
       <w:r>
         <w:t>/*</w:t>
@@ -1448,8 +1609,6 @@
       <w:r>
         <w:t>*/</w:t>
       </w:r>
-      <w:bookmarkStart w:id="0" w:name="_GoBack"/>
-      <w:bookmarkEnd w:id="0"/>
     </w:p>
     <w:p>
       <w:pPr>
@@ -1487,7 +1646,7 @@
     </w:p>
     <w:p/>
     <w:sectPr>
-      <w:headerReference w:type="default" r:id="rId12"/>
+      <w:headerReference w:type="default" r:id="rId15"/>
       <w:pgSz w:w="11906" w:h="16838"/>
       <w:pgMar w:top="1440" w:right="1440" w:bottom="1440" w:left="1440" w:header="708" w:footer="708" w:gutter="0"/>
       <w:cols w:space="708"/>

</xml_diff>

<commit_message>
- Finished the first draft of Introduction. - Finished the first draft of The Front End.
</commit_message>
<xml_diff>
--- a/Report.docx
+++ b/Report.docx
@@ -5,82 +5,497 @@
     <w:p>
       <w:pPr>
         <w:pStyle w:val="IntenseQuote"/>
-      </w:pPr>
-      <w:r>
+        <w:rPr>
+          <w:rFonts w:ascii="Times New Roman" w:hAnsi="Times New Roman"/>
+        </w:rPr>
+      </w:pPr>
+      <w:r>
+        <w:rPr>
+          <w:rFonts w:ascii="Times New Roman" w:hAnsi="Times New Roman"/>
+        </w:rPr>
         <w:t>Introduction</w:t>
       </w:r>
     </w:p>
     <w:p>
       <w:pPr>
         <w:ind w:firstLine="720"/>
-      </w:pPr>
-      <w:r>
+        <w:rPr>
+          <w:rFonts w:ascii="Times New Roman" w:hAnsi="Times New Roman"/>
+          <w:szCs w:val="20"/>
+        </w:rPr>
+      </w:pPr>
+      <w:r>
+        <w:rPr>
+          <w:rFonts w:ascii="Times New Roman" w:hAnsi="Times New Roman"/>
+          <w:szCs w:val="20"/>
+        </w:rPr>
         <w:t>The Application (henceforth referred to as “the App”)</w:t>
       </w:r>
       <w:r>
-        <w:t xml:space="preserve"> uses a Fuzzy Inference System (FIS) to steer a Car towards a Racing Line. In order to best understand and demonstrate the strengths of Fuzzy Logic within the brief, the App aims to emulate a natural human reactio</w:t>
-      </w:r>
-      <w:r>
-        <w:t>n to an abrupt change in course</w:t>
-      </w:r>
-      <w:r>
-        <w:t xml:space="preserve">, </w:t>
-      </w:r>
-      <w:r>
-        <w:t>i.e. swervin</w:t>
-      </w:r>
-      <w:r>
-        <w:t>g to avoid a sudden change/obstacle and then correcting the subsequent oversteer to get the car back on a straight line.</w:t>
+        <w:rPr>
+          <w:rFonts w:ascii="Times New Roman" w:hAnsi="Times New Roman"/>
+          <w:szCs w:val="20"/>
+        </w:rPr>
+        <w:t xml:space="preserve"> uses a Fuzzy Inference System (FIS) to steer a Car towards a</w:t>
+      </w:r>
+      <w:r>
+        <w:rPr>
+          <w:rFonts w:ascii="Times New Roman" w:hAnsi="Times New Roman"/>
+          <w:szCs w:val="20"/>
+        </w:rPr>
+        <w:t xml:space="preserve"> moveable</w:t>
+      </w:r>
+      <w:r>
+        <w:rPr>
+          <w:rFonts w:ascii="Times New Roman" w:hAnsi="Times New Roman"/>
+          <w:szCs w:val="20"/>
+        </w:rPr>
+        <w:t xml:space="preserve"> Racing Line. </w:t>
       </w:r>
     </w:p>
     <w:p>
       <w:pPr>
         <w:ind w:firstLine="720"/>
-      </w:pPr>
+        <w:rPr>
+          <w:rFonts w:ascii="Times New Roman" w:hAnsi="Times New Roman"/>
+          <w:szCs w:val="20"/>
+        </w:rPr>
+      </w:pPr>
+    </w:p>
+    <w:p>
+      <w:pPr>
+        <w:ind w:firstLine="720"/>
+        <w:rPr>
+          <w:rFonts w:ascii="Times New Roman" w:hAnsi="Times New Roman"/>
+          <w:szCs w:val="20"/>
+        </w:rPr>
+      </w:pPr>
+      <w:r>
+        <w:rPr>
+          <w:rFonts w:ascii="Times New Roman" w:hAnsi="Times New Roman"/>
+          <w:szCs w:val="20"/>
+        </w:rPr>
+        <w:t>Rapid advancements in Machine Learning techniques such as Artificial Neural Networks have brought Artificial Intelligence to the forefront of much academic, personal and political discussion. The abilities of computers to make complex and accurate decisions across various fields, and the far-reaching socioeconomic implications of this are years ahead of</w:t>
+      </w:r>
+      <w:r>
+        <w:rPr>
+          <w:rFonts w:ascii="Times New Roman" w:hAnsi="Times New Roman"/>
+          <w:szCs w:val="20"/>
+        </w:rPr>
+        <w:t xml:space="preserve"> previous projections. When it comes to AI that is specific for games applications, there is still a wide variety of techniques available set apart from other popular techniques by two key factors.</w:t>
+      </w:r>
+    </w:p>
+    <w:p>
+      <w:pPr>
+        <w:ind w:firstLine="720"/>
+        <w:rPr>
+          <w:rFonts w:ascii="Times New Roman" w:hAnsi="Times New Roman"/>
+          <w:szCs w:val="20"/>
+        </w:rPr>
+      </w:pPr>
+      <w:r>
+        <w:rPr>
+          <w:rFonts w:ascii="Times New Roman" w:hAnsi="Times New Roman"/>
+          <w:szCs w:val="20"/>
+        </w:rPr>
+        <w:t>Firstly, the current majority of game-related AI applications are expected to run in real time, ruling out many of the more computationally expensive techniques available.</w:t>
+      </w:r>
+    </w:p>
+    <w:p>
+      <w:pPr>
+        <w:ind w:firstLine="720"/>
+        <w:rPr>
+          <w:rFonts w:ascii="Times New Roman" w:hAnsi="Times New Roman"/>
+          <w:szCs w:val="20"/>
+        </w:rPr>
+      </w:pPr>
+    </w:p>
+    <w:p>
+      <w:pPr>
+        <w:ind w:firstLine="720"/>
+        <w:rPr>
+          <w:rFonts w:ascii="Times New Roman" w:hAnsi="Times New Roman"/>
+          <w:szCs w:val="20"/>
+        </w:rPr>
+      </w:pPr>
+      <w:r>
+        <w:rPr>
+          <w:rFonts w:ascii="Times New Roman" w:hAnsi="Times New Roman"/>
+          <w:szCs w:val="20"/>
+        </w:rPr>
+        <w:t>Secondly, it is important to bear in mind that games AI is not necessarily</w:t>
+      </w:r>
+      <w:r>
+        <w:rPr>
+          <w:rFonts w:ascii="Times New Roman" w:hAnsi="Times New Roman"/>
+          <w:szCs w:val="20"/>
+        </w:rPr>
+        <w:t xml:space="preserve"> required</w:t>
+      </w:r>
+      <w:r>
+        <w:rPr>
+          <w:rFonts w:ascii="Times New Roman" w:hAnsi="Times New Roman"/>
+          <w:szCs w:val="20"/>
+        </w:rPr>
+        <w:t xml:space="preserve"> to perform a given task as quickly and as accurately as possible. The</w:t>
+      </w:r>
+      <w:r>
+        <w:rPr>
+          <w:rFonts w:ascii="Times New Roman" w:hAnsi="Times New Roman"/>
+          <w:szCs w:val="20"/>
+        </w:rPr>
+        <w:t xml:space="preserve"> primary purpose of every element of a video game should be to provide the player with an enjoyable and engaging experience. As such it is often better to create AI that appears human and believable by providing players with a reasonable challenge and often by feeling human rather than performing a task “perfectly.”</w:t>
+      </w:r>
+    </w:p>
+    <w:p>
+      <w:pPr>
+        <w:ind w:firstLine="720"/>
+        <w:rPr>
+          <w:rFonts w:ascii="Times New Roman" w:hAnsi="Times New Roman"/>
+          <w:szCs w:val="20"/>
+        </w:rPr>
+      </w:pPr>
+    </w:p>
+    <w:p>
+      <w:pPr>
+        <w:ind w:firstLine="720"/>
+        <w:rPr>
+          <w:rFonts w:ascii="Times New Roman" w:hAnsi="Times New Roman"/>
+          <w:szCs w:val="20"/>
+        </w:rPr>
+      </w:pPr>
+      <w:r>
+        <w:rPr>
+          <w:rFonts w:ascii="Times New Roman" w:hAnsi="Times New Roman"/>
+          <w:szCs w:val="20"/>
+        </w:rPr>
+        <w:t xml:space="preserve">With that second point in mind, </w:t>
+      </w:r>
+      <w:r>
+        <w:rPr>
+          <w:rFonts w:ascii="Times New Roman" w:hAnsi="Times New Roman"/>
+          <w:szCs w:val="20"/>
+        </w:rPr>
+        <w:t xml:space="preserve">the App aims to emulate a natural </w:t>
+      </w:r>
+      <w:r>
+        <w:rPr>
+          <w:rFonts w:ascii="Times New Roman" w:hAnsi="Times New Roman"/>
+          <w:szCs w:val="20"/>
+        </w:rPr>
+        <w:t xml:space="preserve">, “imperfect” </w:t>
+      </w:r>
+      <w:r>
+        <w:rPr>
+          <w:rFonts w:ascii="Times New Roman" w:hAnsi="Times New Roman"/>
+          <w:szCs w:val="20"/>
+        </w:rPr>
+        <w:t>human reactio</w:t>
+      </w:r>
+      <w:r>
+        <w:rPr>
+          <w:rFonts w:ascii="Times New Roman" w:hAnsi="Times New Roman"/>
+          <w:szCs w:val="20"/>
+        </w:rPr>
+        <w:t xml:space="preserve">n to </w:t>
+      </w:r>
+      <w:r>
+        <w:rPr>
+          <w:rFonts w:ascii="Times New Roman" w:hAnsi="Times New Roman"/>
+          <w:szCs w:val="20"/>
+        </w:rPr>
+        <w:t>stimuli on a straight stack, such as a motorway.</w:t>
+      </w:r>
+      <w:r>
+        <w:rPr>
+          <w:rFonts w:ascii="Times New Roman" w:hAnsi="Times New Roman"/>
+          <w:szCs w:val="20"/>
+        </w:rPr>
+        <w:t xml:space="preserve"> </w:t>
+      </w:r>
+      <w:r>
+        <w:rPr>
+          <w:rFonts w:ascii="Times New Roman" w:hAnsi="Times New Roman"/>
+          <w:szCs w:val="20"/>
+        </w:rPr>
+        <w:t>T</w:t>
+      </w:r>
+      <w:r>
+        <w:rPr>
+          <w:rFonts w:ascii="Times New Roman" w:hAnsi="Times New Roman"/>
+          <w:szCs w:val="20"/>
+        </w:rPr>
+        <w:t>he car gently corrects for small changes in course, and responds to more drastic changes by steering sharply, oversteering, and then having to correct for that oversteer before settling back into its course.</w:t>
+      </w:r>
+    </w:p>
+    <w:p>
+      <w:pPr>
+        <w:ind w:firstLine="720"/>
+        <w:rPr>
+          <w:rFonts w:ascii="Times New Roman" w:hAnsi="Times New Roman"/>
+          <w:szCs w:val="20"/>
+        </w:rPr>
+      </w:pPr>
+    </w:p>
+    <w:p>
+      <w:pPr>
+        <w:ind w:firstLine="720"/>
+        <w:rPr>
+          <w:rFonts w:ascii="Times New Roman" w:hAnsi="Times New Roman"/>
+          <w:szCs w:val="20"/>
+        </w:rPr>
+      </w:pPr>
+      <w:r>
+        <w:rPr>
+          <w:rFonts w:ascii="Times New Roman" w:hAnsi="Times New Roman"/>
+          <w:szCs w:val="20"/>
+        </w:rPr>
+        <w:t xml:space="preserve">The key principle of a Fuzzy Inference System is in its “fuzziness” mimicking human perception and analysis of the world. Where computers are innately </w:t>
+      </w:r>
+      <w:r>
+        <w:rPr>
+          <w:rFonts w:ascii="Times New Roman" w:hAnsi="Times New Roman"/>
+          <w:szCs w:val="20"/>
+        </w:rPr>
+        <w:t>rigid in their logic an</w:t>
+      </w:r>
+      <w:r>
+        <w:rPr>
+          <w:rFonts w:ascii="Times New Roman" w:hAnsi="Times New Roman"/>
+          <w:szCs w:val="20"/>
+        </w:rPr>
+        <w:t xml:space="preserve">d </w:t>
+      </w:r>
+      <w:r>
+        <w:rPr>
+          <w:rFonts w:ascii="Times New Roman" w:hAnsi="Times New Roman"/>
+          <w:szCs w:val="20"/>
+        </w:rPr>
+        <w:t>reasonin</w:t>
+      </w:r>
+      <w:r>
+        <w:rPr>
+          <w:rFonts w:ascii="Times New Roman" w:hAnsi="Times New Roman"/>
+          <w:szCs w:val="20"/>
+        </w:rPr>
+        <w:t>g as a result of clearly</w:t>
+      </w:r>
+      <w:r>
+        <w:rPr>
+          <w:rFonts w:ascii="Times New Roman" w:hAnsi="Times New Roman"/>
+          <w:szCs w:val="20"/>
+        </w:rPr>
+        <w:t xml:space="preserve"> defined, “crisp” data, Fuzzy Logic allows for </w:t>
+      </w:r>
+      <w:r>
+        <w:rPr>
+          <w:rFonts w:ascii="Times New Roman" w:hAnsi="Times New Roman"/>
+          <w:szCs w:val="20"/>
+        </w:rPr>
+        <w:t>more vague, human-like perception and decision making by classifying data into less strictly defined sets and making decisions accordingly. There are definite limits</w:t>
+      </w:r>
+      <w:r>
+        <w:rPr>
+          <w:rFonts w:ascii="Times New Roman" w:hAnsi="Times New Roman"/>
+          <w:szCs w:val="20"/>
+        </w:rPr>
+        <w:t xml:space="preserve"> to computerised Fuzzy Logic</w:t>
+      </w:r>
+      <w:r>
+        <w:rPr>
+          <w:rFonts w:ascii="Times New Roman" w:hAnsi="Times New Roman"/>
+          <w:szCs w:val="20"/>
+        </w:rPr>
+        <w:t>, as all data and computation is ultimately rigid and binary, but a FIS allows for a</w:t>
+      </w:r>
+      <w:r>
+        <w:rPr>
+          <w:rFonts w:ascii="Times New Roman" w:hAnsi="Times New Roman"/>
+          <w:szCs w:val="20"/>
+        </w:rPr>
+        <w:t>n acceptable</w:t>
+      </w:r>
+      <w:r>
+        <w:rPr>
+          <w:rFonts w:ascii="Times New Roman" w:hAnsi="Times New Roman"/>
+          <w:szCs w:val="20"/>
+        </w:rPr>
+        <w:t xml:space="preserve"> approximation to this with relatively low computational costs.</w:t>
+      </w:r>
+    </w:p>
+    <w:p>
+      <w:pPr>
+        <w:ind w:firstLine="720"/>
+        <w:rPr>
+          <w:rFonts w:ascii="Times New Roman" w:hAnsi="Times New Roman"/>
+        </w:rPr>
+      </w:pPr>
+    </w:p>
+    <w:p>
+      <w:pPr>
+        <w:spacing w:after="160" w:line="259" w:lineRule="auto"/>
+        <w:rPr>
+          <w:rFonts w:ascii="Times New Roman" w:hAnsi="Times New Roman"/>
+        </w:rPr>
+      </w:pPr>
+      <w:r>
+        <w:rPr>
+          <w:rFonts w:ascii="Times New Roman" w:hAnsi="Times New Roman"/>
+        </w:rPr>
+        <w:br w:type="page"/>
+      </w:r>
     </w:p>
     <w:p>
       <w:pPr>
         <w:pStyle w:val="IntenseQuote"/>
-      </w:pPr>
-      <w:r>
+        <w:rPr>
+          <w:rFonts w:ascii="Times New Roman" w:hAnsi="Times New Roman"/>
+        </w:rPr>
+      </w:pPr>
+      <w:r>
+        <w:rPr>
+          <w:rFonts w:ascii="Times New Roman" w:hAnsi="Times New Roman"/>
+        </w:rPr>
+        <w:lastRenderedPageBreak/>
         <w:t>The Front End</w:t>
       </w:r>
     </w:p>
     <w:p>
       <w:pPr>
         <w:ind w:firstLine="720"/>
-      </w:pPr>
-      <w:r>
-        <w:t>To begin the App</w:t>
-      </w:r>
-      <w:r>
-        <w:t xml:space="preserve"> I created</w:t>
-      </w:r>
-      <w:r>
-        <w:t xml:space="preserve"> the front end of the application in SFML to get a better idea of the Un</w:t>
-      </w:r>
-      <w:r>
-        <w:t>iverse of Discourse for the FIS and the</w:t>
-      </w:r>
-      <w:r>
-        <w:t>n</w:t>
-      </w:r>
-      <w:r>
-        <w:t xml:space="preserve"> develop a sensible architecture for ‘plugging in’ the FIS later.</w:t>
+        <w:rPr>
+          <w:rFonts w:ascii="Times New Roman" w:hAnsi="Times New Roman"/>
+        </w:rPr>
+      </w:pPr>
+      <w:r>
+        <w:rPr>
+          <w:rFonts w:ascii="Times New Roman" w:hAnsi="Times New Roman"/>
+        </w:rPr>
+        <w:t>When started, the application presents the user with the option of running the application in one of two states;</w:t>
       </w:r>
     </w:p>
     <w:p>
       <w:pPr>
         <w:ind w:firstLine="720"/>
+        <w:rPr>
+          <w:rFonts w:ascii="Times New Roman" w:hAnsi="Times New Roman"/>
+        </w:rPr>
+      </w:pPr>
+    </w:p>
+    <w:p>
+      <w:pPr>
+        <w:pStyle w:val="ListParagraph"/>
+        <w:numPr>
+          <w:ilvl w:val="0"/>
+          <w:numId w:val="2"/>
+        </w:numPr>
+        <w:rPr>
+          <w:rFonts w:ascii="Times New Roman" w:hAnsi="Times New Roman"/>
+        </w:rPr>
+      </w:pPr>
+      <w:r>
+        <w:rPr>
+          <w:rFonts w:ascii="Times New Roman" w:hAnsi="Times New Roman"/>
+        </w:rPr>
+        <w:t>Test Mode, where the user can enter arbitrary values within a specified range and the application will display the corresponding output. A sample of these test values in included in the Results section.</w:t>
+      </w:r>
+    </w:p>
+    <w:p>
+      <w:pPr>
+        <w:pStyle w:val="ListParagraph"/>
+        <w:ind w:left="1080"/>
+        <w:rPr>
+          <w:rFonts w:ascii="Times New Roman" w:hAnsi="Times New Roman"/>
+        </w:rPr>
+      </w:pPr>
+    </w:p>
+    <w:p>
+      <w:pPr>
+        <w:pStyle w:val="ListParagraph"/>
+        <w:numPr>
+          <w:ilvl w:val="0"/>
+          <w:numId w:val="2"/>
+        </w:numPr>
+        <w:rPr>
+          <w:rFonts w:ascii="Times New Roman" w:hAnsi="Times New Roman"/>
+        </w:rPr>
+      </w:pPr>
+      <w:r>
+        <w:rPr>
+          <w:rFonts w:ascii="Times New Roman" w:hAnsi="Times New Roman"/>
+        </w:rPr>
+        <w:t>Application Mode, where the graphical representation of the application is displayed.</w:t>
+      </w:r>
+    </w:p>
+    <w:p>
+      <w:pPr>
+        <w:rPr>
+          <w:rFonts w:ascii="Times New Roman" w:hAnsi="Times New Roman"/>
+        </w:rPr>
+      </w:pPr>
+    </w:p>
+    <w:p>
+      <w:pPr>
+        <w:rPr>
+          <w:rFonts w:ascii="Times New Roman" w:hAnsi="Times New Roman"/>
+        </w:rPr>
+      </w:pPr>
+    </w:p>
+    <w:p>
+      <w:pPr>
+        <w:ind w:firstLine="720"/>
+        <w:rPr>
+          <w:rFonts w:ascii="Times New Roman" w:hAnsi="Times New Roman"/>
+        </w:rPr>
+      </w:pPr>
+      <w:r>
+        <w:rPr>
+          <w:rFonts w:ascii="Times New Roman" w:hAnsi="Times New Roman"/>
+        </w:rPr>
+        <w:t>The Graphical representation of the FIS is written in SFML, and assumes a window size of 1080 X 720. In the top right are two numbers displaying the current Velocity of the Car in terms of pixels travelled per tick and the current displacement of the car in pixels relative to the Racing Line in that order.</w:t>
+      </w:r>
+    </w:p>
+    <w:p>
+      <w:pPr>
+        <w:ind w:firstLine="720"/>
+        <w:rPr>
+          <w:rFonts w:ascii="Times New Roman" w:hAnsi="Times New Roman"/>
+        </w:rPr>
+      </w:pPr>
+    </w:p>
+    <w:p>
+      <w:pPr>
+        <w:ind w:firstLine="720"/>
+        <w:rPr>
+          <w:rFonts w:ascii="Times New Roman" w:hAnsi="Times New Roman"/>
+        </w:rPr>
+      </w:pPr>
+      <w:r>
+        <w:rPr>
+          <w:rFonts w:ascii="Times New Roman" w:hAnsi="Times New Roman"/>
+        </w:rPr>
+        <w:t>The Front End of the application was developed before the FIS in order to establish the FIS’s Universe of Discourse, as will be detailed in the following section.</w:t>
+      </w:r>
+    </w:p>
+    <w:p>
+      <w:pPr>
+        <w:ind w:firstLine="720"/>
+        <w:rPr>
+          <w:rFonts w:ascii="Times New Roman" w:hAnsi="Times New Roman"/>
+        </w:rPr>
       </w:pPr>
     </w:p>
     <w:p>
       <w:pPr>
         <w:ind w:firstLine="720"/>
         <w:jc w:val="center"/>
-      </w:pPr>
-      <w:r>
-        <w:rPr>
+        <w:rPr>
+          <w:rFonts w:ascii="Times New Roman" w:hAnsi="Times New Roman"/>
+        </w:rPr>
+      </w:pPr>
+      <w:r>
+        <w:rPr>
+          <w:rFonts w:ascii="Times New Roman" w:hAnsi="Times New Roman"/>
           <w:noProof/>
           <w:lang w:eastAsia="en-GB"/>
         </w:rPr>
@@ -124,41 +539,68 @@
     <w:p>
       <w:pPr>
         <w:ind w:firstLine="720"/>
+        <w:rPr>
+          <w:rFonts w:ascii="Times New Roman" w:hAnsi="Times New Roman"/>
+        </w:rPr>
       </w:pPr>
     </w:p>
     <w:p>
       <w:pPr>
         <w:ind w:firstLine="720"/>
-      </w:pPr>
-      <w:r>
+        <w:rPr>
+          <w:rFonts w:ascii="Times New Roman" w:hAnsi="Times New Roman"/>
+        </w:rPr>
+      </w:pPr>
+      <w:r>
+        <w:rPr>
+          <w:rFonts w:ascii="Times New Roman" w:hAnsi="Times New Roman"/>
+        </w:rPr>
         <w:t xml:space="preserve">As shown above, the application includes a movable sprite representing the Car, a moveable Racing Line for the car to follow and a pair of floats displaying the velocity and displacement of the car </w:t>
       </w:r>
       <w:r>
-        <w:t>respectively</w:t>
-      </w:r>
-      <w:r>
-        <w:t xml:space="preserve"> </w:t>
-      </w:r>
-      <w:r>
+        <w:rPr>
+          <w:rFonts w:ascii="Times New Roman" w:hAnsi="Times New Roman"/>
+        </w:rPr>
+        <w:t xml:space="preserve">respectively </w:t>
+      </w:r>
+      <w:r>
+        <w:rPr>
+          <w:rFonts w:ascii="Times New Roman" w:hAnsi="Times New Roman"/>
+        </w:rPr>
         <w:t>relative to the racing line. The window is 1280 * 720 pixels.</w:t>
       </w:r>
       <w:r>
+        <w:rPr>
+          <w:rFonts w:ascii="Times New Roman" w:hAnsi="Times New Roman"/>
+        </w:rPr>
         <w:t xml:space="preserve"> The Line is moved via the arrow keys, and the car is operated by the Fuzzy Inference System.</w:t>
       </w:r>
     </w:p>
     <w:p>
       <w:pPr>
         <w:spacing w:after="160" w:line="259" w:lineRule="auto"/>
-      </w:pPr>
-      <w:r>
+        <w:rPr>
+          <w:rFonts w:ascii="Times New Roman" w:hAnsi="Times New Roman"/>
+        </w:rPr>
+      </w:pPr>
+      <w:r>
+        <w:rPr>
+          <w:rFonts w:ascii="Times New Roman" w:hAnsi="Times New Roman"/>
+        </w:rPr>
         <w:br w:type="page"/>
       </w:r>
     </w:p>
     <w:p>
       <w:pPr>
         <w:pStyle w:val="IntenseQuote"/>
-      </w:pPr>
-      <w:r>
+        <w:rPr>
+          <w:rFonts w:ascii="Times New Roman" w:hAnsi="Times New Roman"/>
+        </w:rPr>
+      </w:pPr>
+      <w:r>
+        <w:rPr>
+          <w:rFonts w:ascii="Times New Roman" w:hAnsi="Times New Roman"/>
+        </w:rPr>
         <w:lastRenderedPageBreak/>
         <w:t>The Design</w:t>
       </w:r>
@@ -166,14 +608,40 @@
     <w:p>
       <w:pPr>
         <w:ind w:firstLine="720"/>
-      </w:pPr>
-      <w:r>
+        <w:rPr>
+          <w:rFonts w:ascii="Times New Roman" w:hAnsi="Times New Roman"/>
+        </w:rPr>
+      </w:pPr>
+      <w:r>
+        <w:rPr>
+          <w:rFonts w:ascii="Times New Roman" w:hAnsi="Times New Roman"/>
+        </w:rPr>
+        <w:t>As per the coursework specifications, the FIS makes use of two factors.</w:t>
+      </w:r>
+    </w:p>
+    <w:p>
+      <w:pPr>
+        <w:ind w:firstLine="720"/>
+        <w:rPr>
+          <w:rFonts w:ascii="Times New Roman" w:hAnsi="Times New Roman"/>
+        </w:rPr>
+      </w:pPr>
+      <w:r>
+        <w:rPr>
+          <w:rFonts w:ascii="Times New Roman" w:hAnsi="Times New Roman"/>
+        </w:rPr>
         <w:t xml:space="preserve">As the front end of the application is simple and two dimensional, it follows that the universe of discourse be simply categorised into </w:t>
       </w:r>
     </w:p>
     <w:p>
-      <w:r>
-        <w:rPr>
+      <w:pPr>
+        <w:rPr>
+          <w:rFonts w:ascii="Times New Roman" w:hAnsi="Times New Roman"/>
+        </w:rPr>
+      </w:pPr>
+      <w:r>
+        <w:rPr>
+          <w:rFonts w:ascii="Times New Roman" w:hAnsi="Times New Roman"/>
           <w:noProof/>
           <w:lang w:eastAsia="en-GB"/>
         </w:rPr>
@@ -272,8 +740,14 @@
       </w:r>
     </w:p>
     <w:p>
-      <w:r>
-        <w:rPr>
+      <w:pPr>
+        <w:rPr>
+          <w:rFonts w:ascii="Times New Roman" w:hAnsi="Times New Roman"/>
+        </w:rPr>
+      </w:pPr>
+      <w:r>
+        <w:rPr>
+          <w:rFonts w:ascii="Times New Roman" w:hAnsi="Times New Roman"/>
           <w:noProof/>
           <w:lang w:eastAsia="en-GB"/>
         </w:rPr>
@@ -385,14 +859,23 @@
           <w:p>
             <w:pPr>
               <w:jc w:val="center"/>
-            </w:pPr>
-            <w:r>
+              <w:rPr>
+                <w:rFonts w:ascii="Times New Roman" w:hAnsi="Times New Roman"/>
+              </w:rPr>
+            </w:pPr>
+            <w:r>
+              <w:rPr>
+                <w:rFonts w:ascii="Times New Roman" w:hAnsi="Times New Roman"/>
+              </w:rPr>
               <w:t>Inputs</w:t>
             </w:r>
           </w:p>
           <w:p>
             <w:pPr>
               <w:jc w:val="center"/>
+              <w:rPr>
+                <w:rFonts w:ascii="Times New Roman" w:hAnsi="Times New Roman"/>
+              </w:rPr>
             </w:pPr>
           </w:p>
         </w:tc>
@@ -404,8 +887,14 @@
           <w:p>
             <w:pPr>
               <w:jc w:val="center"/>
-            </w:pPr>
-            <w:r>
+              <w:rPr>
+                <w:rFonts w:ascii="Times New Roman" w:hAnsi="Times New Roman"/>
+              </w:rPr>
+            </w:pPr>
+            <w:r>
+              <w:rPr>
+                <w:rFonts w:ascii="Times New Roman" w:hAnsi="Times New Roman"/>
+              </w:rPr>
               <w:t>Moving Left</w:t>
             </w:r>
           </w:p>
@@ -418,12 +907,24 @@
           <w:p>
             <w:pPr>
               <w:jc w:val="center"/>
-            </w:pPr>
-            <w:r>
+              <w:rPr>
+                <w:rFonts w:ascii="Times New Roman" w:hAnsi="Times New Roman"/>
+              </w:rPr>
+            </w:pPr>
+            <w:r>
+              <w:rPr>
+                <w:rFonts w:ascii="Times New Roman" w:hAnsi="Times New Roman"/>
+              </w:rPr>
               <w:t>Straight</w:t>
             </w:r>
           </w:p>
-          <w:p/>
+          <w:p>
+            <w:pPr>
+              <w:rPr>
+                <w:rFonts w:ascii="Times New Roman" w:hAnsi="Times New Roman"/>
+              </w:rPr>
+            </w:pPr>
+          </w:p>
         </w:tc>
         <w:tc>
           <w:tcPr>
@@ -433,8 +934,14 @@
           <w:p>
             <w:pPr>
               <w:jc w:val="center"/>
-            </w:pPr>
-            <w:r>
+              <w:rPr>
+                <w:rFonts w:ascii="Times New Roman" w:hAnsi="Times New Roman"/>
+              </w:rPr>
+            </w:pPr>
+            <w:r>
+              <w:rPr>
+                <w:rFonts w:ascii="Times New Roman" w:hAnsi="Times New Roman"/>
+              </w:rPr>
               <w:t>Moving Right</w:t>
             </w:r>
           </w:p>
@@ -449,14 +956,23 @@
           <w:p>
             <w:pPr>
               <w:jc w:val="center"/>
-            </w:pPr>
-            <w:r>
+              <w:rPr>
+                <w:rFonts w:ascii="Times New Roman" w:hAnsi="Times New Roman"/>
+              </w:rPr>
+            </w:pPr>
+            <w:r>
+              <w:rPr>
+                <w:rFonts w:ascii="Times New Roman" w:hAnsi="Times New Roman"/>
+              </w:rPr>
               <w:t>Left of Line</w:t>
             </w:r>
           </w:p>
           <w:p>
             <w:pPr>
               <w:jc w:val="center"/>
+              <w:rPr>
+                <w:rFonts w:ascii="Times New Roman" w:hAnsi="Times New Roman"/>
+              </w:rPr>
             </w:pPr>
           </w:p>
         </w:tc>
@@ -467,8 +983,14 @@
           <w:p>
             <w:pPr>
               <w:jc w:val="center"/>
-            </w:pPr>
-            <w:r>
+              <w:rPr>
+                <w:rFonts w:ascii="Times New Roman" w:hAnsi="Times New Roman"/>
+              </w:rPr>
+            </w:pPr>
+            <w:r>
+              <w:rPr>
+                <w:rFonts w:ascii="Times New Roman" w:hAnsi="Times New Roman"/>
+              </w:rPr>
               <w:t>Hard Right</w:t>
             </w:r>
           </w:p>
@@ -480,8 +1002,14 @@
           <w:p>
             <w:pPr>
               <w:jc w:val="center"/>
-            </w:pPr>
-            <w:r>
+              <w:rPr>
+                <w:rFonts w:ascii="Times New Roman" w:hAnsi="Times New Roman"/>
+              </w:rPr>
+            </w:pPr>
+            <w:r>
+              <w:rPr>
+                <w:rFonts w:ascii="Times New Roman" w:hAnsi="Times New Roman"/>
+              </w:rPr>
               <w:t>Soft Right</w:t>
             </w:r>
           </w:p>
@@ -493,8 +1021,14 @@
           <w:p>
             <w:pPr>
               <w:jc w:val="center"/>
-            </w:pPr>
-            <w:r>
+              <w:rPr>
+                <w:rFonts w:ascii="Times New Roman" w:hAnsi="Times New Roman"/>
+              </w:rPr>
+            </w:pPr>
+            <w:r>
+              <w:rPr>
+                <w:rFonts w:ascii="Times New Roman" w:hAnsi="Times New Roman"/>
+              </w:rPr>
               <w:t>No Change</w:t>
             </w:r>
           </w:p>
@@ -509,14 +1043,23 @@
           <w:p>
             <w:pPr>
               <w:jc w:val="center"/>
-            </w:pPr>
-            <w:r>
+              <w:rPr>
+                <w:rFonts w:ascii="Times New Roman" w:hAnsi="Times New Roman"/>
+              </w:rPr>
+            </w:pPr>
+            <w:r>
+              <w:rPr>
+                <w:rFonts w:ascii="Times New Roman" w:hAnsi="Times New Roman"/>
+              </w:rPr>
               <w:t>Centre</w:t>
             </w:r>
           </w:p>
           <w:p>
             <w:pPr>
               <w:jc w:val="center"/>
+              <w:rPr>
+                <w:rFonts w:ascii="Times New Roman" w:hAnsi="Times New Roman"/>
+              </w:rPr>
             </w:pPr>
           </w:p>
         </w:tc>
@@ -527,8 +1070,14 @@
           <w:p>
             <w:pPr>
               <w:jc w:val="center"/>
-            </w:pPr>
-            <w:r>
+              <w:rPr>
+                <w:rFonts w:ascii="Times New Roman" w:hAnsi="Times New Roman"/>
+              </w:rPr>
+            </w:pPr>
+            <w:r>
+              <w:rPr>
+                <w:rFonts w:ascii="Times New Roman" w:hAnsi="Times New Roman"/>
+              </w:rPr>
               <w:t>Soft Right</w:t>
             </w:r>
           </w:p>
@@ -540,8 +1089,14 @@
           <w:p>
             <w:pPr>
               <w:jc w:val="center"/>
-            </w:pPr>
-            <w:r>
+              <w:rPr>
+                <w:rFonts w:ascii="Times New Roman" w:hAnsi="Times New Roman"/>
+              </w:rPr>
+            </w:pPr>
+            <w:r>
+              <w:rPr>
+                <w:rFonts w:ascii="Times New Roman" w:hAnsi="Times New Roman"/>
+              </w:rPr>
               <w:t>No Change</w:t>
             </w:r>
           </w:p>
@@ -553,8 +1108,14 @@
           <w:p>
             <w:pPr>
               <w:jc w:val="center"/>
-            </w:pPr>
-            <w:r>
+              <w:rPr>
+                <w:rFonts w:ascii="Times New Roman" w:hAnsi="Times New Roman"/>
+              </w:rPr>
+            </w:pPr>
+            <w:r>
+              <w:rPr>
+                <w:rFonts w:ascii="Times New Roman" w:hAnsi="Times New Roman"/>
+              </w:rPr>
               <w:t>Soft Left</w:t>
             </w:r>
           </w:p>
@@ -569,14 +1130,23 @@
           <w:p>
             <w:pPr>
               <w:jc w:val="center"/>
-            </w:pPr>
-            <w:r>
+              <w:rPr>
+                <w:rFonts w:ascii="Times New Roman" w:hAnsi="Times New Roman"/>
+              </w:rPr>
+            </w:pPr>
+            <w:r>
+              <w:rPr>
+                <w:rFonts w:ascii="Times New Roman" w:hAnsi="Times New Roman"/>
+              </w:rPr>
               <w:t>Right of Line</w:t>
             </w:r>
           </w:p>
           <w:p>
             <w:pPr>
               <w:jc w:val="center"/>
+              <w:rPr>
+                <w:rFonts w:ascii="Times New Roman" w:hAnsi="Times New Roman"/>
+              </w:rPr>
             </w:pPr>
           </w:p>
         </w:tc>
@@ -587,8 +1157,14 @@
           <w:p>
             <w:pPr>
               <w:jc w:val="center"/>
-            </w:pPr>
-            <w:r>
+              <w:rPr>
+                <w:rFonts w:ascii="Times New Roman" w:hAnsi="Times New Roman"/>
+              </w:rPr>
+            </w:pPr>
+            <w:r>
+              <w:rPr>
+                <w:rFonts w:ascii="Times New Roman" w:hAnsi="Times New Roman"/>
+              </w:rPr>
               <w:t>No Change</w:t>
             </w:r>
           </w:p>
@@ -600,8 +1176,14 @@
           <w:p>
             <w:pPr>
               <w:jc w:val="center"/>
-            </w:pPr>
-            <w:r>
+              <w:rPr>
+                <w:rFonts w:ascii="Times New Roman" w:hAnsi="Times New Roman"/>
+              </w:rPr>
+            </w:pPr>
+            <w:r>
+              <w:rPr>
+                <w:rFonts w:ascii="Times New Roman" w:hAnsi="Times New Roman"/>
+              </w:rPr>
               <w:t>Soft Left</w:t>
             </w:r>
           </w:p>
@@ -613,18 +1195,44 @@
           <w:p>
             <w:pPr>
               <w:jc w:val="center"/>
-            </w:pPr>
-            <w:r>
+              <w:rPr>
+                <w:rFonts w:ascii="Times New Roman" w:hAnsi="Times New Roman"/>
+              </w:rPr>
+            </w:pPr>
+            <w:r>
+              <w:rPr>
+                <w:rFonts w:ascii="Times New Roman" w:hAnsi="Times New Roman"/>
+              </w:rPr>
               <w:t>Hard Left</w:t>
             </w:r>
           </w:p>
         </w:tc>
       </w:tr>
     </w:tbl>
-    <w:p/>
-    <w:p/>
-    <w:p>
-      <w:r>
+    <w:p>
+      <w:pPr>
+        <w:rPr>
+          <w:rFonts w:ascii="Times New Roman" w:hAnsi="Times New Roman"/>
+        </w:rPr>
+      </w:pPr>
+    </w:p>
+    <w:p>
+      <w:pPr>
+        <w:rPr>
+          <w:rFonts w:ascii="Times New Roman" w:hAnsi="Times New Roman"/>
+        </w:rPr>
+      </w:pPr>
+    </w:p>
+    <w:p>
+      <w:pPr>
+        <w:rPr>
+          <w:rFonts w:ascii="Times New Roman" w:hAnsi="Times New Roman"/>
+        </w:rPr>
+      </w:pPr>
+      <w:r>
+        <w:rPr>
+          <w:rFonts w:ascii="Times New Roman" w:hAnsi="Times New Roman"/>
+        </w:rPr>
         <w:t>This system has a total of 5 outputs:</w:t>
       </w:r>
     </w:p>
@@ -635,8 +1243,14 @@
           <w:ilvl w:val="0"/>
           <w:numId w:val="1"/>
         </w:numPr>
-      </w:pPr>
-      <w:r>
+        <w:rPr>
+          <w:rFonts w:ascii="Times New Roman" w:hAnsi="Times New Roman"/>
+        </w:rPr>
+      </w:pPr>
+      <w:r>
+        <w:rPr>
+          <w:rFonts w:ascii="Times New Roman" w:hAnsi="Times New Roman"/>
+        </w:rPr>
         <w:t>Hard Right Turn</w:t>
       </w:r>
     </w:p>
@@ -647,8 +1261,14 @@
           <w:ilvl w:val="0"/>
           <w:numId w:val="1"/>
         </w:numPr>
-      </w:pPr>
-      <w:r>
+        <w:rPr>
+          <w:rFonts w:ascii="Times New Roman" w:hAnsi="Times New Roman"/>
+        </w:rPr>
+      </w:pPr>
+      <w:r>
+        <w:rPr>
+          <w:rFonts w:ascii="Times New Roman" w:hAnsi="Times New Roman"/>
+        </w:rPr>
         <w:t>Soft Right Turn</w:t>
       </w:r>
     </w:p>
@@ -659,8 +1279,14 @@
           <w:ilvl w:val="0"/>
           <w:numId w:val="1"/>
         </w:numPr>
-      </w:pPr>
-      <w:r>
+        <w:rPr>
+          <w:rFonts w:ascii="Times New Roman" w:hAnsi="Times New Roman"/>
+        </w:rPr>
+      </w:pPr>
+      <w:r>
+        <w:rPr>
+          <w:rFonts w:ascii="Times New Roman" w:hAnsi="Times New Roman"/>
+        </w:rPr>
         <w:t>No Turn</w:t>
       </w:r>
     </w:p>
@@ -671,8 +1297,14 @@
           <w:ilvl w:val="0"/>
           <w:numId w:val="1"/>
         </w:numPr>
-      </w:pPr>
-      <w:r>
+        <w:rPr>
+          <w:rFonts w:ascii="Times New Roman" w:hAnsi="Times New Roman"/>
+        </w:rPr>
+      </w:pPr>
+      <w:r>
+        <w:rPr>
+          <w:rFonts w:ascii="Times New Roman" w:hAnsi="Times New Roman"/>
+        </w:rPr>
         <w:t>Soft Left Turn</w:t>
       </w:r>
     </w:p>
@@ -683,38 +1315,80 @@
           <w:ilvl w:val="0"/>
           <w:numId w:val="1"/>
         </w:numPr>
-      </w:pPr>
-      <w:r>
+        <w:rPr>
+          <w:rFonts w:ascii="Times New Roman" w:hAnsi="Times New Roman"/>
+        </w:rPr>
+      </w:pPr>
+      <w:r>
+        <w:rPr>
+          <w:rFonts w:ascii="Times New Roman" w:hAnsi="Times New Roman"/>
+        </w:rPr>
         <w:t>Hard Right Turn</w:t>
       </w:r>
     </w:p>
-    <w:p/>
-    <w:p>
-      <w:r>
+    <w:p>
+      <w:pPr>
+        <w:rPr>
+          <w:rFonts w:ascii="Times New Roman" w:hAnsi="Times New Roman"/>
+        </w:rPr>
+      </w:pPr>
+    </w:p>
+    <w:p>
+      <w:pPr>
+        <w:rPr>
+          <w:rFonts w:ascii="Times New Roman" w:hAnsi="Times New Roman"/>
+        </w:rPr>
+      </w:pPr>
+      <w:r>
+        <w:rPr>
+          <w:rFonts w:ascii="Times New Roman" w:hAnsi="Times New Roman"/>
+        </w:rPr>
         <w:t>This sy</w:t>
       </w:r>
       <w:r>
+        <w:rPr>
+          <w:rFonts w:ascii="Times New Roman" w:hAnsi="Times New Roman"/>
+        </w:rPr>
         <w:t>stem was then modelled in MATLAB</w:t>
       </w:r>
       <w:r>
+        <w:rPr>
+          <w:rFonts w:ascii="Times New Roman" w:hAnsi="Times New Roman"/>
+        </w:rPr>
         <w:t>.</w:t>
       </w:r>
     </w:p>
     <w:p>
       <w:pPr>
         <w:pStyle w:val="IntenseQuote"/>
-      </w:pPr>
-      <w:r>
+        <w:rPr>
+          <w:rFonts w:ascii="Times New Roman" w:hAnsi="Times New Roman"/>
+        </w:rPr>
+      </w:pPr>
+      <w:r>
+        <w:rPr>
+          <w:rFonts w:ascii="Times New Roman" w:hAnsi="Times New Roman"/>
+        </w:rPr>
         <w:t>Version 1</w:t>
       </w:r>
     </w:p>
-    <w:p/>
+    <w:p>
+      <w:pPr>
+        <w:rPr>
+          <w:rFonts w:ascii="Times New Roman" w:hAnsi="Times New Roman"/>
+        </w:rPr>
+      </w:pPr>
+    </w:p>
     <w:p>
       <w:pPr>
         <w:jc w:val="center"/>
-      </w:pPr>
-      <w:r>
-        <w:rPr>
+        <w:rPr>
+          <w:rFonts w:ascii="Times New Roman" w:hAnsi="Times New Roman"/>
+        </w:rPr>
+      </w:pPr>
+      <w:r>
+        <w:rPr>
+          <w:rFonts w:ascii="Times New Roman" w:hAnsi="Times New Roman"/>
           <w:noProof/>
           <w:lang w:eastAsia="en-GB"/>
         </w:rPr>
@@ -758,9 +1432,13 @@
     <w:p>
       <w:pPr>
         <w:jc w:val="center"/>
-      </w:pPr>
-      <w:r>
-        <w:rPr>
+        <w:rPr>
+          <w:rFonts w:ascii="Times New Roman" w:hAnsi="Times New Roman"/>
+        </w:rPr>
+      </w:pPr>
+      <w:r>
+        <w:rPr>
+          <w:rFonts w:ascii="Times New Roman" w:hAnsi="Times New Roman"/>
           <w:noProof/>
           <w:lang w:eastAsia="en-GB"/>
         </w:rPr>
@@ -802,19 +1480,48 @@
         </w:drawing>
       </w:r>
     </w:p>
-    <w:p/>
-    <w:p>
-      <w:r>
+    <w:p>
+      <w:pPr>
+        <w:rPr>
+          <w:rFonts w:ascii="Times New Roman" w:hAnsi="Times New Roman"/>
+        </w:rPr>
+      </w:pPr>
+    </w:p>
+    <w:p>
+      <w:pPr>
+        <w:rPr>
+          <w:rFonts w:ascii="Times New Roman" w:hAnsi="Times New Roman"/>
+        </w:rPr>
+      </w:pPr>
+      <w:r>
+        <w:rPr>
+          <w:rFonts w:ascii="Times New Roman" w:hAnsi="Times New Roman"/>
+        </w:rPr>
         <w:t>If both cases, t</w:t>
       </w:r>
       <w:r>
+        <w:rPr>
+          <w:rFonts w:ascii="Times New Roman" w:hAnsi="Times New Roman"/>
+        </w:rPr>
         <w:t>he wide domains for the Left and Right values paired with the narrow domains for the central values was intended to produce sizable overlap within the central membership function. This was intended to produce oversteer.</w:t>
       </w:r>
     </w:p>
-    <w:p/>
-    <w:p>
-      <w:r>
-        <w:rPr>
+    <w:p>
+      <w:pPr>
+        <w:rPr>
+          <w:rFonts w:ascii="Times New Roman" w:hAnsi="Times New Roman"/>
+        </w:rPr>
+      </w:pPr>
+    </w:p>
+    <w:p>
+      <w:pPr>
+        <w:rPr>
+          <w:rFonts w:ascii="Times New Roman" w:hAnsi="Times New Roman"/>
+        </w:rPr>
+      </w:pPr>
+      <w:r>
+        <w:rPr>
+          <w:rFonts w:ascii="Times New Roman" w:hAnsi="Times New Roman"/>
           <w:noProof/>
           <w:lang w:eastAsia="en-GB"/>
         </w:rPr>
@@ -855,41 +1562,88 @@
         </w:drawing>
       </w:r>
     </w:p>
-    <w:p/>
-    <w:p>
-      <w:r>
+    <w:p>
+      <w:pPr>
+        <w:rPr>
+          <w:rFonts w:ascii="Times New Roman" w:hAnsi="Times New Roman"/>
+        </w:rPr>
+      </w:pPr>
+    </w:p>
+    <w:p>
+      <w:pPr>
+        <w:rPr>
+          <w:rFonts w:ascii="Times New Roman" w:hAnsi="Times New Roman"/>
+        </w:rPr>
+      </w:pPr>
+      <w:r>
+        <w:rPr>
+          <w:rFonts w:ascii="Times New Roman" w:hAnsi="Times New Roman"/>
+        </w:rPr>
         <w:t xml:space="preserve">When choosing the Membership </w:t>
       </w:r>
       <w:r>
+        <w:rPr>
+          <w:rFonts w:ascii="Times New Roman" w:hAnsi="Times New Roman"/>
+        </w:rPr>
         <w:t>Functions</w:t>
       </w:r>
       <w:r>
+        <w:rPr>
+          <w:rFonts w:ascii="Times New Roman" w:hAnsi="Times New Roman"/>
+        </w:rPr>
         <w:t xml:space="preserve"> for the output variable, I initially decided to go with simple triangles.  Testing yielded unsatisfactory behaviour that was devoid of the desired human-like swerving, and was ultimately too bland. Suspecting fault lay with the output graph, I decided to first swap to Gaussian distribution to reflect the input variables and produce smoother,</w:t>
       </w:r>
       <w:r>
+        <w:rPr>
+          <w:rFonts w:ascii="Times New Roman" w:hAnsi="Times New Roman"/>
+        </w:rPr>
         <w:t xml:space="preserve"> more natural results</w:t>
       </w:r>
       <w:r>
+        <w:rPr>
+          <w:rFonts w:ascii="Times New Roman" w:hAnsi="Times New Roman"/>
+        </w:rPr>
         <w:t xml:space="preserve"> </w:t>
       </w:r>
       <w:r>
+        <w:rPr>
+          <w:rFonts w:ascii="Times New Roman" w:hAnsi="Times New Roman"/>
+        </w:rPr>
         <w:t>for Version 2.</w:t>
       </w:r>
     </w:p>
-    <w:p/>
+    <w:p>
+      <w:pPr>
+        <w:rPr>
+          <w:rFonts w:ascii="Times New Roman" w:hAnsi="Times New Roman"/>
+        </w:rPr>
+      </w:pPr>
+    </w:p>
     <w:p>
       <w:pPr>
         <w:pStyle w:val="Heading1"/>
         <w:jc w:val="center"/>
-      </w:pPr>
-      <w:r>
+        <w:rPr>
+          <w:rFonts w:ascii="Times New Roman" w:hAnsi="Times New Roman" w:cs="Times New Roman"/>
+        </w:rPr>
+      </w:pPr>
+      <w:r>
+        <w:rPr>
+          <w:rFonts w:ascii="Times New Roman" w:hAnsi="Times New Roman" w:cs="Times New Roman"/>
+        </w:rPr>
         <w:lastRenderedPageBreak/>
         <w:t>Output Surface</w:t>
       </w:r>
     </w:p>
     <w:p>
-      <w:r>
-        <w:rPr>
+      <w:pPr>
+        <w:rPr>
+          <w:rFonts w:ascii="Times New Roman" w:hAnsi="Times New Roman"/>
+        </w:rPr>
+      </w:pPr>
+      <w:r>
+        <w:rPr>
+          <w:rFonts w:ascii="Times New Roman" w:hAnsi="Times New Roman"/>
           <w:noProof/>
           <w:lang w:eastAsia="en-GB"/>
         </w:rPr>
@@ -968,6 +1722,7 @@
       </w:r>
       <w:r>
         <w:rPr>
+          <w:rFonts w:ascii="Times New Roman" w:hAnsi="Times New Roman"/>
           <w:noProof/>
           <w:lang w:eastAsia="en-GB"/>
         </w:rPr>
@@ -1015,6 +1770,7 @@
       </w:r>
       <w:r>
         <w:rPr>
+          <w:rFonts w:ascii="Times New Roman" w:hAnsi="Times New Roman"/>
           <w:noProof/>
           <w:lang w:eastAsia="en-GB"/>
         </w:rPr>
@@ -1062,6 +1818,7 @@
       </w:r>
       <w:r>
         <w:rPr>
+          <w:rFonts w:ascii="Times New Roman" w:hAnsi="Times New Roman"/>
           <w:noProof/>
           <w:lang w:eastAsia="en-GB"/>
         </w:rPr>
@@ -1109,36 +1866,75 @@
       </w:r>
     </w:p>
     <w:p>
-      <w:r>
+      <w:pPr>
+        <w:rPr>
+          <w:rFonts w:ascii="Times New Roman" w:hAnsi="Times New Roman"/>
+        </w:rPr>
+      </w:pPr>
+      <w:r>
+        <w:rPr>
+          <w:rFonts w:ascii="Times New Roman" w:hAnsi="Times New Roman"/>
+        </w:rPr>
         <w:lastRenderedPageBreak/>
-        <w:t>It was also noted that the output graph was smoother than anticipated. The area circled above was expected to be more flat to induce the desired oversteer. This was taken into account in later iterations.</w:t>
+        <w:t xml:space="preserve">It was also noted that the output graph was smoother than anticipated. The area circled above was expected to be more flat to induce the desired oversteer. This was taken into account in </w:t>
+      </w:r>
+      <w:r>
+        <w:rPr>
+          <w:rFonts w:ascii="Times New Roman" w:hAnsi="Times New Roman"/>
+        </w:rPr>
+        <w:t>subsequent</w:t>
+      </w:r>
+      <w:r>
+        <w:rPr>
+          <w:rFonts w:ascii="Times New Roman" w:hAnsi="Times New Roman"/>
+        </w:rPr>
+        <w:t xml:space="preserve"> iterations.</w:t>
       </w:r>
     </w:p>
     <w:p>
       <w:pPr>
         <w:pStyle w:val="IntenseQuote"/>
-      </w:pPr>
-      <w:r>
+        <w:rPr>
+          <w:rFonts w:ascii="Times New Roman" w:hAnsi="Times New Roman"/>
+        </w:rPr>
+      </w:pPr>
+      <w:r>
+        <w:rPr>
+          <w:rFonts w:ascii="Times New Roman" w:hAnsi="Times New Roman"/>
+        </w:rPr>
         <w:t>Version 2</w:t>
       </w:r>
     </w:p>
     <w:p>
       <w:pPr>
         <w:jc w:val="center"/>
-      </w:pPr>
-      <w:r>
+        <w:rPr>
+          <w:rFonts w:ascii="Times New Roman" w:hAnsi="Times New Roman"/>
+        </w:rPr>
+      </w:pPr>
+      <w:r>
+        <w:rPr>
+          <w:rFonts w:ascii="Times New Roman" w:hAnsi="Times New Roman"/>
+        </w:rPr>
         <w:t xml:space="preserve">Following the results of </w:t>
       </w:r>
       <w:r>
+        <w:rPr>
+          <w:rFonts w:ascii="Times New Roman" w:hAnsi="Times New Roman"/>
+        </w:rPr>
         <w:t>Version 1, the Output Functions were modified to use a Gaussian curve and repositioned</w:t>
       </w:r>
     </w:p>
     <w:p>
       <w:pPr>
         <w:jc w:val="center"/>
-      </w:pPr>
-      <w:r>
-        <w:rPr>
+        <w:rPr>
+          <w:rFonts w:ascii="Times New Roman" w:hAnsi="Times New Roman"/>
+        </w:rPr>
+      </w:pPr>
+      <w:r>
+        <w:rPr>
+          <w:rFonts w:ascii="Times New Roman" w:hAnsi="Times New Roman"/>
           <w:noProof/>
         </w:rPr>
         <w:drawing>
@@ -1192,6 +1988,7 @@
       </w:r>
       <w:r>
         <w:rPr>
+          <w:rFonts w:ascii="Times New Roman" w:hAnsi="Times New Roman"/>
           <w:noProof/>
         </w:rPr>
         <w:drawing>
@@ -1245,6 +2042,7 @@
       </w:r>
       <w:r>
         <w:rPr>
+          <w:rFonts w:ascii="Times New Roman" w:hAnsi="Times New Roman"/>
           <w:noProof/>
         </w:rPr>
         <w:drawing>
@@ -1298,6 +2096,7 @@
       </w:r>
       <w:r>
         <w:rPr>
+          <w:rFonts w:ascii="Times New Roman" w:hAnsi="Times New Roman"/>
           <w:noProof/>
         </w:rPr>
         <w:lastRenderedPageBreak/>
@@ -1352,6 +2151,7 @@
       </w:r>
       <w:r>
         <w:rPr>
+          <w:rFonts w:ascii="Times New Roman" w:hAnsi="Times New Roman"/>
           <w:noProof/>
         </w:rPr>
         <w:drawing>
@@ -1405,6 +2205,7 @@
       </w:r>
       <w:r>
         <w:rPr>
+          <w:rFonts w:ascii="Times New Roman" w:hAnsi="Times New Roman"/>
           <w:noProof/>
         </w:rPr>
         <w:drawing>
@@ -1457,27 +2258,57 @@
         </w:drawing>
       </w:r>
     </w:p>
-    <w:p/>
-    <w:p/>
+    <w:p>
+      <w:pPr>
+        <w:rPr>
+          <w:rFonts w:ascii="Times New Roman" w:hAnsi="Times New Roman"/>
+        </w:rPr>
+      </w:pPr>
+    </w:p>
+    <w:p>
+      <w:pPr>
+        <w:rPr>
+          <w:rFonts w:ascii="Times New Roman" w:hAnsi="Times New Roman"/>
+        </w:rPr>
+      </w:pPr>
+    </w:p>
     <w:p>
       <w:pPr>
         <w:pStyle w:val="IntenseQuote"/>
-      </w:pPr>
-      <w:r>
-        <w:lastRenderedPageBreak/>
+        <w:rPr>
+          <w:rFonts w:ascii="Times New Roman" w:hAnsi="Times New Roman"/>
+        </w:rPr>
+      </w:pPr>
+      <w:r>
+        <w:rPr>
+          <w:rFonts w:ascii="Times New Roman" w:hAnsi="Times New Roman"/>
+        </w:rPr>
         <w:t xml:space="preserve">Version </w:t>
       </w:r>
       <w:r>
+        <w:rPr>
+          <w:rFonts w:ascii="Times New Roman" w:hAnsi="Times New Roman"/>
+        </w:rPr>
         <w:t>3</w:t>
       </w:r>
     </w:p>
-    <w:p/>
+    <w:p>
+      <w:pPr>
+        <w:rPr>
+          <w:rFonts w:ascii="Times New Roman" w:hAnsi="Times New Roman"/>
+        </w:rPr>
+      </w:pPr>
+    </w:p>
     <w:p>
       <w:pPr>
         <w:jc w:val="center"/>
-      </w:pPr>
-      <w:r>
-        <w:rPr>
+        <w:rPr>
+          <w:rFonts w:ascii="Times New Roman" w:hAnsi="Times New Roman"/>
+        </w:rPr>
+      </w:pPr>
+      <w:r>
+        <w:rPr>
+          <w:rFonts w:ascii="Times New Roman" w:hAnsi="Times New Roman"/>
           <w:noProof/>
         </w:rPr>
         <w:drawing>
@@ -1531,6 +2362,7 @@
       </w:r>
       <w:r>
         <w:rPr>
+          <w:rFonts w:ascii="Times New Roman" w:hAnsi="Times New Roman"/>
           <w:noProof/>
         </w:rPr>
         <w:drawing>
@@ -1584,6 +2416,7 @@
       </w:r>
       <w:r>
         <w:rPr>
+          <w:rFonts w:ascii="Times New Roman" w:hAnsi="Times New Roman"/>
           <w:noProof/>
         </w:rPr>
         <w:drawing>
@@ -1637,6 +2470,7 @@
       </w:r>
       <w:r>
         <w:rPr>
+          <w:rFonts w:ascii="Times New Roman" w:hAnsi="Times New Roman"/>
           <w:noProof/>
         </w:rPr>
         <w:lastRenderedPageBreak/>
@@ -1691,6 +2525,7 @@
       </w:r>
       <w:r>
         <w:rPr>
+          <w:rFonts w:ascii="Times New Roman" w:hAnsi="Times New Roman"/>
           <w:noProof/>
         </w:rPr>
         <w:drawing>
@@ -1744,6 +2579,7 @@
       </w:r>
       <w:r>
         <w:rPr>
+          <w:rFonts w:ascii="Times New Roman" w:hAnsi="Times New Roman"/>
           <w:noProof/>
         </w:rPr>
         <w:lastRenderedPageBreak/>
@@ -1797,19 +2633,45 @@
         </w:drawing>
       </w:r>
     </w:p>
-    <w:p/>
-    <w:p>
-      <w:r>
+    <w:p>
+      <w:pPr>
+        <w:rPr>
+          <w:rFonts w:ascii="Times New Roman" w:hAnsi="Times New Roman"/>
+        </w:rPr>
+      </w:pPr>
+    </w:p>
+    <w:p>
+      <w:pPr>
+        <w:rPr>
+          <w:rFonts w:ascii="Times New Roman" w:hAnsi="Times New Roman"/>
+        </w:rPr>
+      </w:pPr>
+      <w:r>
+        <w:rPr>
+          <w:rFonts w:ascii="Times New Roman" w:hAnsi="Times New Roman"/>
+        </w:rPr>
         <w:t xml:space="preserve">I </w:t>
       </w:r>
       <w:r>
+        <w:rPr>
+          <w:rFonts w:ascii="Times New Roman" w:hAnsi="Times New Roman"/>
+        </w:rPr>
         <w:t>believed</w:t>
       </w:r>
       <w:r>
+        <w:rPr>
+          <w:rFonts w:ascii="Times New Roman" w:hAnsi="Times New Roman"/>
+        </w:rPr>
         <w:t xml:space="preserve"> that this would be too simplistic for the behaviour that I had in mind, so I increased to five membership functions as follows:</w:t>
       </w:r>
     </w:p>
-    <w:p/>
+    <w:p>
+      <w:pPr>
+        <w:rPr>
+          <w:rFonts w:ascii="Times New Roman" w:hAnsi="Times New Roman"/>
+        </w:rPr>
+      </w:pPr>
+    </w:p>
     <w:tbl>
       <w:tblPr>
         <w:tblStyle w:val="TableGrid"/>
@@ -1833,14 +2695,23 @@
           <w:p>
             <w:pPr>
               <w:jc w:val="center"/>
-            </w:pPr>
-            <w:r>
+              <w:rPr>
+                <w:rFonts w:ascii="Times New Roman" w:hAnsi="Times New Roman"/>
+              </w:rPr>
+            </w:pPr>
+            <w:r>
+              <w:rPr>
+                <w:rFonts w:ascii="Times New Roman" w:hAnsi="Times New Roman"/>
+              </w:rPr>
               <w:t>Inputs</w:t>
             </w:r>
           </w:p>
           <w:p>
             <w:pPr>
               <w:jc w:val="center"/>
+              <w:rPr>
+                <w:rFonts w:ascii="Times New Roman" w:hAnsi="Times New Roman"/>
+              </w:rPr>
             </w:pPr>
           </w:p>
         </w:tc>
@@ -1852,11 +2723,20 @@
           <w:p>
             <w:pPr>
               <w:jc w:val="center"/>
-            </w:pPr>
-            <w:r>
+              <w:rPr>
+                <w:rFonts w:ascii="Times New Roman" w:hAnsi="Times New Roman"/>
+              </w:rPr>
+            </w:pPr>
+            <w:r>
+              <w:rPr>
+                <w:rFonts w:ascii="Times New Roman" w:hAnsi="Times New Roman"/>
+              </w:rPr>
               <w:t>Fast</w:t>
             </w:r>
             <w:r>
+              <w:rPr>
+                <w:rFonts w:ascii="Times New Roman" w:hAnsi="Times New Roman"/>
+              </w:rPr>
               <w:t xml:space="preserve"> Left</w:t>
             </w:r>
           </w:p>
@@ -1869,8 +2749,14 @@
           <w:p>
             <w:pPr>
               <w:jc w:val="center"/>
-            </w:pPr>
-            <w:r>
+              <w:rPr>
+                <w:rFonts w:ascii="Times New Roman" w:hAnsi="Times New Roman"/>
+              </w:rPr>
+            </w:pPr>
+            <w:r>
+              <w:rPr>
+                <w:rFonts w:ascii="Times New Roman" w:hAnsi="Times New Roman"/>
+              </w:rPr>
               <w:t>Slow Left</w:t>
             </w:r>
           </w:p>
@@ -1883,8 +2769,14 @@
           <w:p>
             <w:pPr>
               <w:jc w:val="center"/>
-            </w:pPr>
-            <w:r>
+              <w:rPr>
+                <w:rFonts w:ascii="Times New Roman" w:hAnsi="Times New Roman"/>
+              </w:rPr>
+            </w:pPr>
+            <w:r>
+              <w:rPr>
+                <w:rFonts w:ascii="Times New Roman" w:hAnsi="Times New Roman"/>
+              </w:rPr>
               <w:t>Dead Ahead</w:t>
             </w:r>
           </w:p>
@@ -1897,8 +2789,14 @@
           <w:p>
             <w:pPr>
               <w:jc w:val="center"/>
-            </w:pPr>
-            <w:r>
+              <w:rPr>
+                <w:rFonts w:ascii="Times New Roman" w:hAnsi="Times New Roman"/>
+              </w:rPr>
+            </w:pPr>
+            <w:r>
+              <w:rPr>
+                <w:rFonts w:ascii="Times New Roman" w:hAnsi="Times New Roman"/>
+              </w:rPr>
               <w:t>Slow Right</w:t>
             </w:r>
           </w:p>
@@ -1911,11 +2809,20 @@
           <w:p>
             <w:pPr>
               <w:jc w:val="center"/>
-            </w:pPr>
-            <w:r>
+              <w:rPr>
+                <w:rFonts w:ascii="Times New Roman" w:hAnsi="Times New Roman"/>
+              </w:rPr>
+            </w:pPr>
+            <w:r>
+              <w:rPr>
+                <w:rFonts w:ascii="Times New Roman" w:hAnsi="Times New Roman"/>
+              </w:rPr>
               <w:t>Fast</w:t>
             </w:r>
             <w:r>
+              <w:rPr>
+                <w:rFonts w:ascii="Times New Roman" w:hAnsi="Times New Roman"/>
+              </w:rPr>
               <w:t xml:space="preserve"> Right</w:t>
             </w:r>
           </w:p>
@@ -1930,14 +2837,23 @@
           <w:p>
             <w:pPr>
               <w:jc w:val="center"/>
-            </w:pPr>
-            <w:r>
+              <w:rPr>
+                <w:rFonts w:ascii="Times New Roman" w:hAnsi="Times New Roman"/>
+              </w:rPr>
+            </w:pPr>
+            <w:r>
+              <w:rPr>
+                <w:rFonts w:ascii="Times New Roman" w:hAnsi="Times New Roman"/>
+              </w:rPr>
               <w:t xml:space="preserve">Far Left </w:t>
             </w:r>
           </w:p>
           <w:p>
             <w:pPr>
               <w:jc w:val="center"/>
+              <w:rPr>
+                <w:rFonts w:ascii="Times New Roman" w:hAnsi="Times New Roman"/>
+              </w:rPr>
             </w:pPr>
           </w:p>
         </w:tc>
@@ -1949,8 +2865,14 @@
           <w:p>
             <w:pPr>
               <w:jc w:val="center"/>
-            </w:pPr>
-            <w:r>
+              <w:rPr>
+                <w:rFonts w:ascii="Times New Roman" w:hAnsi="Times New Roman"/>
+              </w:rPr>
+            </w:pPr>
+            <w:r>
+              <w:rPr>
+                <w:rFonts w:ascii="Times New Roman" w:hAnsi="Times New Roman"/>
+              </w:rPr>
               <w:t>Hard Right</w:t>
             </w:r>
           </w:p>
@@ -1963,8 +2885,14 @@
           <w:p>
             <w:pPr>
               <w:jc w:val="center"/>
-            </w:pPr>
-            <w:r>
+              <w:rPr>
+                <w:rFonts w:ascii="Times New Roman" w:hAnsi="Times New Roman"/>
+              </w:rPr>
+            </w:pPr>
+            <w:r>
+              <w:rPr>
+                <w:rFonts w:ascii="Times New Roman" w:hAnsi="Times New Roman"/>
+              </w:rPr>
               <w:t>Hard Right</w:t>
             </w:r>
           </w:p>
@@ -1977,8 +2905,14 @@
           <w:p>
             <w:pPr>
               <w:jc w:val="center"/>
-            </w:pPr>
-            <w:r>
+              <w:rPr>
+                <w:rFonts w:ascii="Times New Roman" w:hAnsi="Times New Roman"/>
+              </w:rPr>
+            </w:pPr>
+            <w:r>
+              <w:rPr>
+                <w:rFonts w:ascii="Times New Roman" w:hAnsi="Times New Roman"/>
+              </w:rPr>
               <w:t>Hard Right</w:t>
             </w:r>
           </w:p>
@@ -1991,11 +2925,20 @@
           <w:p>
             <w:pPr>
               <w:jc w:val="center"/>
-            </w:pPr>
-            <w:r>
+              <w:rPr>
+                <w:rFonts w:ascii="Times New Roman" w:hAnsi="Times New Roman"/>
+              </w:rPr>
+            </w:pPr>
+            <w:r>
+              <w:rPr>
+                <w:rFonts w:ascii="Times New Roman" w:hAnsi="Times New Roman"/>
+              </w:rPr>
               <w:t>Soft</w:t>
             </w:r>
             <w:r>
+              <w:rPr>
+                <w:rFonts w:ascii="Times New Roman" w:hAnsi="Times New Roman"/>
+              </w:rPr>
               <w:t xml:space="preserve"> Right</w:t>
             </w:r>
           </w:p>
@@ -2008,8 +2951,14 @@
           <w:p>
             <w:pPr>
               <w:jc w:val="center"/>
-            </w:pPr>
-            <w:r>
+              <w:rPr>
+                <w:rFonts w:ascii="Times New Roman" w:hAnsi="Times New Roman"/>
+              </w:rPr>
+            </w:pPr>
+            <w:r>
+              <w:rPr>
+                <w:rFonts w:ascii="Times New Roman" w:hAnsi="Times New Roman"/>
+              </w:rPr>
               <w:t>No Change</w:t>
             </w:r>
           </w:p>
@@ -2024,14 +2973,23 @@
           <w:p>
             <w:pPr>
               <w:jc w:val="center"/>
-            </w:pPr>
-            <w:r>
+              <w:rPr>
+                <w:rFonts w:ascii="Times New Roman" w:hAnsi="Times New Roman"/>
+              </w:rPr>
+            </w:pPr>
+            <w:r>
+              <w:rPr>
+                <w:rFonts w:ascii="Times New Roman" w:hAnsi="Times New Roman"/>
+              </w:rPr>
               <w:t>Left</w:t>
             </w:r>
           </w:p>
           <w:p>
             <w:pPr>
               <w:jc w:val="center"/>
+              <w:rPr>
+                <w:rFonts w:ascii="Times New Roman" w:hAnsi="Times New Roman"/>
+              </w:rPr>
             </w:pPr>
           </w:p>
         </w:tc>
@@ -2042,8 +3000,14 @@
           <w:p>
             <w:pPr>
               <w:jc w:val="center"/>
-            </w:pPr>
-            <w:r>
+              <w:rPr>
+                <w:rFonts w:ascii="Times New Roman" w:hAnsi="Times New Roman"/>
+              </w:rPr>
+            </w:pPr>
+            <w:r>
+              <w:rPr>
+                <w:rFonts w:ascii="Times New Roman" w:hAnsi="Times New Roman"/>
+              </w:rPr>
               <w:t>Hard Right</w:t>
             </w:r>
           </w:p>
@@ -2055,11 +3019,20 @@
           <w:p>
             <w:pPr>
               <w:jc w:val="center"/>
-            </w:pPr>
-            <w:r>
+              <w:rPr>
+                <w:rFonts w:ascii="Times New Roman" w:hAnsi="Times New Roman"/>
+              </w:rPr>
+            </w:pPr>
+            <w:r>
+              <w:rPr>
+                <w:rFonts w:ascii="Times New Roman" w:hAnsi="Times New Roman"/>
+              </w:rPr>
               <w:t xml:space="preserve">Soft </w:t>
             </w:r>
             <w:r>
+              <w:rPr>
+                <w:rFonts w:ascii="Times New Roman" w:hAnsi="Times New Roman"/>
+              </w:rPr>
               <w:t>Right</w:t>
             </w:r>
           </w:p>
@@ -2071,11 +3044,20 @@
           <w:p>
             <w:pPr>
               <w:jc w:val="center"/>
-            </w:pPr>
-            <w:r>
+              <w:rPr>
+                <w:rFonts w:ascii="Times New Roman" w:hAnsi="Times New Roman"/>
+              </w:rPr>
+            </w:pPr>
+            <w:r>
+              <w:rPr>
+                <w:rFonts w:ascii="Times New Roman" w:hAnsi="Times New Roman"/>
+              </w:rPr>
               <w:t xml:space="preserve">Soft </w:t>
             </w:r>
             <w:r>
+              <w:rPr>
+                <w:rFonts w:ascii="Times New Roman" w:hAnsi="Times New Roman"/>
+              </w:rPr>
               <w:t>Right</w:t>
             </w:r>
           </w:p>
@@ -2087,8 +3069,14 @@
           <w:p>
             <w:pPr>
               <w:jc w:val="center"/>
-            </w:pPr>
-            <w:r>
+              <w:rPr>
+                <w:rFonts w:ascii="Times New Roman" w:hAnsi="Times New Roman"/>
+              </w:rPr>
+            </w:pPr>
+            <w:r>
+              <w:rPr>
+                <w:rFonts w:ascii="Times New Roman" w:hAnsi="Times New Roman"/>
+              </w:rPr>
               <w:t>No Change</w:t>
             </w:r>
           </w:p>
@@ -2100,11 +3088,20 @@
           <w:p>
             <w:pPr>
               <w:jc w:val="center"/>
-            </w:pPr>
-            <w:r>
+              <w:rPr>
+                <w:rFonts w:ascii="Times New Roman" w:hAnsi="Times New Roman"/>
+              </w:rPr>
+            </w:pPr>
+            <w:r>
+              <w:rPr>
+                <w:rFonts w:ascii="Times New Roman" w:hAnsi="Times New Roman"/>
+              </w:rPr>
               <w:t xml:space="preserve">Soft </w:t>
             </w:r>
             <w:r>
+              <w:rPr>
+                <w:rFonts w:ascii="Times New Roman" w:hAnsi="Times New Roman"/>
+              </w:rPr>
               <w:t>Left</w:t>
             </w:r>
           </w:p>
@@ -2119,14 +3116,23 @@
           <w:p>
             <w:pPr>
               <w:jc w:val="center"/>
-            </w:pPr>
-            <w:r>
+              <w:rPr>
+                <w:rFonts w:ascii="Times New Roman" w:hAnsi="Times New Roman"/>
+              </w:rPr>
+            </w:pPr>
+            <w:r>
+              <w:rPr>
+                <w:rFonts w:ascii="Times New Roman" w:hAnsi="Times New Roman"/>
+              </w:rPr>
               <w:t>Centre</w:t>
             </w:r>
           </w:p>
           <w:p>
             <w:pPr>
               <w:jc w:val="center"/>
+              <w:rPr>
+                <w:rFonts w:ascii="Times New Roman" w:hAnsi="Times New Roman"/>
+              </w:rPr>
             </w:pPr>
           </w:p>
         </w:tc>
@@ -2137,8 +3143,14 @@
           <w:p>
             <w:pPr>
               <w:jc w:val="center"/>
-            </w:pPr>
-            <w:r>
+              <w:rPr>
+                <w:rFonts w:ascii="Times New Roman" w:hAnsi="Times New Roman"/>
+              </w:rPr>
+            </w:pPr>
+            <w:r>
+              <w:rPr>
+                <w:rFonts w:ascii="Times New Roman" w:hAnsi="Times New Roman"/>
+              </w:rPr>
               <w:t>Hard Right</w:t>
             </w:r>
           </w:p>
@@ -2150,11 +3162,20 @@
           <w:p>
             <w:pPr>
               <w:jc w:val="center"/>
-            </w:pPr>
-            <w:r>
+              <w:rPr>
+                <w:rFonts w:ascii="Times New Roman" w:hAnsi="Times New Roman"/>
+              </w:rPr>
+            </w:pPr>
+            <w:r>
+              <w:rPr>
+                <w:rFonts w:ascii="Times New Roman" w:hAnsi="Times New Roman"/>
+              </w:rPr>
               <w:t xml:space="preserve">Soft </w:t>
             </w:r>
             <w:r>
+              <w:rPr>
+                <w:rFonts w:ascii="Times New Roman" w:hAnsi="Times New Roman"/>
+              </w:rPr>
               <w:t>Right</w:t>
             </w:r>
           </w:p>
@@ -2166,8 +3187,14 @@
           <w:p>
             <w:pPr>
               <w:jc w:val="center"/>
-            </w:pPr>
-            <w:r>
+              <w:rPr>
+                <w:rFonts w:ascii="Times New Roman" w:hAnsi="Times New Roman"/>
+              </w:rPr>
+            </w:pPr>
+            <w:r>
+              <w:rPr>
+                <w:rFonts w:ascii="Times New Roman" w:hAnsi="Times New Roman"/>
+              </w:rPr>
               <w:t>No Change</w:t>
             </w:r>
           </w:p>
@@ -2179,11 +3206,20 @@
           <w:p>
             <w:pPr>
               <w:jc w:val="center"/>
-            </w:pPr>
-            <w:r>
+              <w:rPr>
+                <w:rFonts w:ascii="Times New Roman" w:hAnsi="Times New Roman"/>
+              </w:rPr>
+            </w:pPr>
+            <w:r>
+              <w:rPr>
+                <w:rFonts w:ascii="Times New Roman" w:hAnsi="Times New Roman"/>
+              </w:rPr>
               <w:t xml:space="preserve">Soft </w:t>
             </w:r>
             <w:r>
+              <w:rPr>
+                <w:rFonts w:ascii="Times New Roman" w:hAnsi="Times New Roman"/>
+              </w:rPr>
               <w:t>Left</w:t>
             </w:r>
           </w:p>
@@ -2195,8 +3231,14 @@
           <w:p>
             <w:pPr>
               <w:jc w:val="center"/>
-            </w:pPr>
-            <w:r>
+              <w:rPr>
+                <w:rFonts w:ascii="Times New Roman" w:hAnsi="Times New Roman"/>
+              </w:rPr>
+            </w:pPr>
+            <w:r>
+              <w:rPr>
+                <w:rFonts w:ascii="Times New Roman" w:hAnsi="Times New Roman"/>
+              </w:rPr>
               <w:t>Hard Left</w:t>
             </w:r>
           </w:p>
@@ -2211,14 +3253,23 @@
           <w:p>
             <w:pPr>
               <w:jc w:val="center"/>
-            </w:pPr>
-            <w:r>
+              <w:rPr>
+                <w:rFonts w:ascii="Times New Roman" w:hAnsi="Times New Roman"/>
+              </w:rPr>
+            </w:pPr>
+            <w:r>
+              <w:rPr>
+                <w:rFonts w:ascii="Times New Roman" w:hAnsi="Times New Roman"/>
+              </w:rPr>
               <w:t>Right</w:t>
             </w:r>
           </w:p>
           <w:p>
             <w:pPr>
               <w:jc w:val="center"/>
+              <w:rPr>
+                <w:rFonts w:ascii="Times New Roman" w:hAnsi="Times New Roman"/>
+              </w:rPr>
             </w:pPr>
           </w:p>
         </w:tc>
@@ -2229,11 +3280,20 @@
           <w:p>
             <w:pPr>
               <w:jc w:val="center"/>
-            </w:pPr>
-            <w:r>
+              <w:rPr>
+                <w:rFonts w:ascii="Times New Roman" w:hAnsi="Times New Roman"/>
+              </w:rPr>
+            </w:pPr>
+            <w:r>
+              <w:rPr>
+                <w:rFonts w:ascii="Times New Roman" w:hAnsi="Times New Roman"/>
+              </w:rPr>
               <w:t xml:space="preserve">Soft </w:t>
             </w:r>
             <w:r>
+              <w:rPr>
+                <w:rFonts w:ascii="Times New Roman" w:hAnsi="Times New Roman"/>
+              </w:rPr>
               <w:t>Right</w:t>
             </w:r>
           </w:p>
@@ -2245,8 +3305,14 @@
           <w:p>
             <w:pPr>
               <w:jc w:val="center"/>
-            </w:pPr>
-            <w:r>
+              <w:rPr>
+                <w:rFonts w:ascii="Times New Roman" w:hAnsi="Times New Roman"/>
+              </w:rPr>
+            </w:pPr>
+            <w:r>
+              <w:rPr>
+                <w:rFonts w:ascii="Times New Roman" w:hAnsi="Times New Roman"/>
+              </w:rPr>
               <w:t>No Change</w:t>
             </w:r>
           </w:p>
@@ -2258,11 +3324,20 @@
           <w:p>
             <w:pPr>
               <w:jc w:val="center"/>
-            </w:pPr>
-            <w:r>
+              <w:rPr>
+                <w:rFonts w:ascii="Times New Roman" w:hAnsi="Times New Roman"/>
+              </w:rPr>
+            </w:pPr>
+            <w:r>
+              <w:rPr>
+                <w:rFonts w:ascii="Times New Roman" w:hAnsi="Times New Roman"/>
+              </w:rPr>
               <w:t xml:space="preserve">Soft </w:t>
             </w:r>
             <w:r>
+              <w:rPr>
+                <w:rFonts w:ascii="Times New Roman" w:hAnsi="Times New Roman"/>
+              </w:rPr>
               <w:t>Left</w:t>
             </w:r>
           </w:p>
@@ -2274,11 +3349,20 @@
           <w:p>
             <w:pPr>
               <w:jc w:val="center"/>
-            </w:pPr>
-            <w:r>
+              <w:rPr>
+                <w:rFonts w:ascii="Times New Roman" w:hAnsi="Times New Roman"/>
+              </w:rPr>
+            </w:pPr>
+            <w:r>
+              <w:rPr>
+                <w:rFonts w:ascii="Times New Roman" w:hAnsi="Times New Roman"/>
+              </w:rPr>
               <w:t xml:space="preserve">Soft </w:t>
             </w:r>
             <w:r>
+              <w:rPr>
+                <w:rFonts w:ascii="Times New Roman" w:hAnsi="Times New Roman"/>
+              </w:rPr>
               <w:t>Left</w:t>
             </w:r>
           </w:p>
@@ -2290,8 +3374,14 @@
           <w:p>
             <w:pPr>
               <w:jc w:val="center"/>
-            </w:pPr>
-            <w:r>
+              <w:rPr>
+                <w:rFonts w:ascii="Times New Roman" w:hAnsi="Times New Roman"/>
+              </w:rPr>
+            </w:pPr>
+            <w:r>
+              <w:rPr>
+                <w:rFonts w:ascii="Times New Roman" w:hAnsi="Times New Roman"/>
+              </w:rPr>
               <w:t>Hard Left</w:t>
             </w:r>
           </w:p>
@@ -2306,14 +3396,23 @@
           <w:p>
             <w:pPr>
               <w:jc w:val="center"/>
-            </w:pPr>
-            <w:r>
+              <w:rPr>
+                <w:rFonts w:ascii="Times New Roman" w:hAnsi="Times New Roman"/>
+              </w:rPr>
+            </w:pPr>
+            <w:r>
+              <w:rPr>
+                <w:rFonts w:ascii="Times New Roman" w:hAnsi="Times New Roman"/>
+              </w:rPr>
               <w:t>Far Right</w:t>
             </w:r>
           </w:p>
           <w:p>
             <w:pPr>
               <w:jc w:val="center"/>
+              <w:rPr>
+                <w:rFonts w:ascii="Times New Roman" w:hAnsi="Times New Roman"/>
+              </w:rPr>
             </w:pPr>
           </w:p>
         </w:tc>
@@ -2324,8 +3423,14 @@
           <w:p>
             <w:pPr>
               <w:jc w:val="center"/>
-            </w:pPr>
-            <w:r>
+              <w:rPr>
+                <w:rFonts w:ascii="Times New Roman" w:hAnsi="Times New Roman"/>
+              </w:rPr>
+            </w:pPr>
+            <w:r>
+              <w:rPr>
+                <w:rFonts w:ascii="Times New Roman" w:hAnsi="Times New Roman"/>
+              </w:rPr>
               <w:t>No Change</w:t>
             </w:r>
           </w:p>
@@ -2337,11 +3442,20 @@
           <w:p>
             <w:pPr>
               <w:jc w:val="center"/>
-            </w:pPr>
-            <w:r>
+              <w:rPr>
+                <w:rFonts w:ascii="Times New Roman" w:hAnsi="Times New Roman"/>
+              </w:rPr>
+            </w:pPr>
+            <w:r>
+              <w:rPr>
+                <w:rFonts w:ascii="Times New Roman" w:hAnsi="Times New Roman"/>
+              </w:rPr>
               <w:t xml:space="preserve">Soft </w:t>
             </w:r>
             <w:r>
+              <w:rPr>
+                <w:rFonts w:ascii="Times New Roman" w:hAnsi="Times New Roman"/>
+              </w:rPr>
               <w:t>Left</w:t>
             </w:r>
           </w:p>
@@ -2353,8 +3467,14 @@
           <w:p>
             <w:pPr>
               <w:jc w:val="center"/>
-            </w:pPr>
-            <w:r>
+              <w:rPr>
+                <w:rFonts w:ascii="Times New Roman" w:hAnsi="Times New Roman"/>
+              </w:rPr>
+            </w:pPr>
+            <w:r>
+              <w:rPr>
+                <w:rFonts w:ascii="Times New Roman" w:hAnsi="Times New Roman"/>
+              </w:rPr>
               <w:t>Hard Left</w:t>
             </w:r>
           </w:p>
@@ -2366,8 +3486,14 @@
           <w:p>
             <w:pPr>
               <w:jc w:val="center"/>
-            </w:pPr>
-            <w:r>
+              <w:rPr>
+                <w:rFonts w:ascii="Times New Roman" w:hAnsi="Times New Roman"/>
+              </w:rPr>
+            </w:pPr>
+            <w:r>
+              <w:rPr>
+                <w:rFonts w:ascii="Times New Roman" w:hAnsi="Times New Roman"/>
+              </w:rPr>
               <w:t>Hard Left</w:t>
             </w:r>
           </w:p>
@@ -2379,57 +3505,133 @@
           <w:p>
             <w:pPr>
               <w:jc w:val="center"/>
-            </w:pPr>
-            <w:r>
+              <w:rPr>
+                <w:rFonts w:ascii="Times New Roman" w:hAnsi="Times New Roman"/>
+              </w:rPr>
+            </w:pPr>
+            <w:r>
+              <w:rPr>
+                <w:rFonts w:ascii="Times New Roman" w:hAnsi="Times New Roman"/>
+              </w:rPr>
               <w:t>Hard Left</w:t>
             </w:r>
           </w:p>
         </w:tc>
       </w:tr>
     </w:tbl>
-    <w:p/>
-    <w:p>
-      <w:r>
+    <w:p>
+      <w:pPr>
+        <w:rPr>
+          <w:rFonts w:ascii="Times New Roman" w:hAnsi="Times New Roman"/>
+        </w:rPr>
+      </w:pPr>
+    </w:p>
+    <w:p>
+      <w:pPr>
+        <w:rPr>
+          <w:rFonts w:ascii="Times New Roman" w:hAnsi="Times New Roman"/>
+        </w:rPr>
+      </w:pPr>
+      <w:r>
+        <w:rPr>
+          <w:rFonts w:ascii="Times New Roman" w:hAnsi="Times New Roman"/>
+        </w:rPr>
         <w:t>Following this, the Five Membership functions were implemented in MATLAB and evaluated.</w:t>
       </w:r>
     </w:p>
-    <w:p/>
-    <w:p>
-      <w:r>
+    <w:p>
+      <w:pPr>
+        <w:rPr>
+          <w:rFonts w:ascii="Times New Roman" w:hAnsi="Times New Roman"/>
+        </w:rPr>
+      </w:pPr>
+    </w:p>
+    <w:p>
+      <w:pPr>
+        <w:rPr>
+          <w:rFonts w:ascii="Times New Roman" w:hAnsi="Times New Roman"/>
+        </w:rPr>
+      </w:pPr>
+      <w:r>
+        <w:rPr>
+          <w:rFonts w:ascii="Times New Roman" w:hAnsi="Times New Roman"/>
+        </w:rPr>
         <w:t>*/</w:t>
       </w:r>
     </w:p>
     <w:p>
       <w:pPr>
         <w:pStyle w:val="IntenseQuote"/>
-      </w:pPr>
-      <w:r>
+        <w:rPr>
+          <w:rFonts w:ascii="Times New Roman" w:hAnsi="Times New Roman"/>
+        </w:rPr>
+      </w:pPr>
+      <w:r>
+        <w:rPr>
+          <w:rFonts w:ascii="Times New Roman" w:hAnsi="Times New Roman"/>
+        </w:rPr>
         <w:t>Test Data</w:t>
       </w:r>
     </w:p>
-    <w:p/>
-    <w:p/>
+    <w:p>
+      <w:pPr>
+        <w:rPr>
+          <w:rFonts w:ascii="Times New Roman" w:hAnsi="Times New Roman"/>
+        </w:rPr>
+      </w:pPr>
+    </w:p>
+    <w:p>
+      <w:pPr>
+        <w:rPr>
+          <w:rFonts w:ascii="Times New Roman" w:hAnsi="Times New Roman"/>
+        </w:rPr>
+      </w:pPr>
+    </w:p>
     <w:p>
       <w:pPr>
         <w:pStyle w:val="IntenseQuote"/>
-      </w:pPr>
-      <w:r>
+        <w:rPr>
+          <w:rFonts w:ascii="Times New Roman" w:hAnsi="Times New Roman"/>
+        </w:rPr>
+      </w:pPr>
+      <w:r>
+        <w:rPr>
+          <w:rFonts w:ascii="Times New Roman" w:hAnsi="Times New Roman"/>
+        </w:rPr>
         <w:lastRenderedPageBreak/>
         <w:t>Conclusions</w:t>
       </w:r>
     </w:p>
-    <w:p/>
-    <w:p>
-      <w:pPr>
-        <w:pStyle w:val="IntenseQuote"/>
+    <w:p>
+      <w:pPr>
+        <w:rPr>
+          <w:rFonts w:ascii="Times New Roman" w:hAnsi="Times New Roman"/>
+        </w:rPr>
       </w:pPr>
       <w:bookmarkStart w:id="0" w:name="_GoBack"/>
       <w:bookmarkEnd w:id="0"/>
-      <w:r>
+    </w:p>
+    <w:p>
+      <w:pPr>
+        <w:pStyle w:val="IntenseQuote"/>
+        <w:rPr>
+          <w:rFonts w:ascii="Times New Roman" w:hAnsi="Times New Roman"/>
+        </w:rPr>
+      </w:pPr>
+      <w:r>
+        <w:rPr>
+          <w:rFonts w:ascii="Times New Roman" w:hAnsi="Times New Roman"/>
+        </w:rPr>
         <w:t>References</w:t>
       </w:r>
     </w:p>
-    <w:p/>
+    <w:p>
+      <w:pPr>
+        <w:rPr>
+          <w:rFonts w:ascii="Times New Roman" w:hAnsi="Times New Roman"/>
+        </w:rPr>
+      </w:pPr>
+    </w:p>
     <w:sectPr>
       <w:headerReference w:type="default" r:id="rId27"/>
       <w:pgSz w:w="11906" w:h="16838"/>
@@ -2715,8 +3917,100 @@
       </w:pPr>
     </w:lvl>
   </w:abstractNum>
+  <w:abstractNum w:abstractNumId="1" w15:restartNumberingAfterBreak="0">
+    <w:nsid w:val="34C07737"/>
+    <w:multiLevelType w:val="hybridMultilevel"/>
+    <w:tmpl w:val="B1660CA8"/>
+    <w:lvl w:ilvl="0" w:tplc="377857A4">
+      <w:start w:val="1"/>
+      <w:numFmt w:val="lowerLetter"/>
+      <w:lvlText w:val="%1)"/>
+      <w:lvlJc w:val="left"/>
+      <w:pPr>
+        <w:ind w:left="1080" w:hanging="360"/>
+      </w:pPr>
+      <w:rPr>
+        <w:rFonts w:hint="default"/>
+      </w:rPr>
+    </w:lvl>
+    <w:lvl w:ilvl="1" w:tplc="08090019" w:tentative="1">
+      <w:start w:val="1"/>
+      <w:numFmt w:val="lowerLetter"/>
+      <w:lvlText w:val="%2."/>
+      <w:lvlJc w:val="left"/>
+      <w:pPr>
+        <w:ind w:left="1800" w:hanging="360"/>
+      </w:pPr>
+    </w:lvl>
+    <w:lvl w:ilvl="2" w:tplc="0809001B" w:tentative="1">
+      <w:start w:val="1"/>
+      <w:numFmt w:val="lowerRoman"/>
+      <w:lvlText w:val="%3."/>
+      <w:lvlJc w:val="right"/>
+      <w:pPr>
+        <w:ind w:left="2520" w:hanging="180"/>
+      </w:pPr>
+    </w:lvl>
+    <w:lvl w:ilvl="3" w:tplc="0809000F" w:tentative="1">
+      <w:start w:val="1"/>
+      <w:numFmt w:val="decimal"/>
+      <w:lvlText w:val="%4."/>
+      <w:lvlJc w:val="left"/>
+      <w:pPr>
+        <w:ind w:left="3240" w:hanging="360"/>
+      </w:pPr>
+    </w:lvl>
+    <w:lvl w:ilvl="4" w:tplc="08090019" w:tentative="1">
+      <w:start w:val="1"/>
+      <w:numFmt w:val="lowerLetter"/>
+      <w:lvlText w:val="%5."/>
+      <w:lvlJc w:val="left"/>
+      <w:pPr>
+        <w:ind w:left="3960" w:hanging="360"/>
+      </w:pPr>
+    </w:lvl>
+    <w:lvl w:ilvl="5" w:tplc="0809001B" w:tentative="1">
+      <w:start w:val="1"/>
+      <w:numFmt w:val="lowerRoman"/>
+      <w:lvlText w:val="%6."/>
+      <w:lvlJc w:val="right"/>
+      <w:pPr>
+        <w:ind w:left="4680" w:hanging="180"/>
+      </w:pPr>
+    </w:lvl>
+    <w:lvl w:ilvl="6" w:tplc="0809000F" w:tentative="1">
+      <w:start w:val="1"/>
+      <w:numFmt w:val="decimal"/>
+      <w:lvlText w:val="%7."/>
+      <w:lvlJc w:val="left"/>
+      <w:pPr>
+        <w:ind w:left="5400" w:hanging="360"/>
+      </w:pPr>
+    </w:lvl>
+    <w:lvl w:ilvl="7" w:tplc="08090019" w:tentative="1">
+      <w:start w:val="1"/>
+      <w:numFmt w:val="lowerLetter"/>
+      <w:lvlText w:val="%8."/>
+      <w:lvlJc w:val="left"/>
+      <w:pPr>
+        <w:ind w:left="6120" w:hanging="360"/>
+      </w:pPr>
+    </w:lvl>
+    <w:lvl w:ilvl="8" w:tplc="0809001B" w:tentative="1">
+      <w:start w:val="1"/>
+      <w:numFmt w:val="lowerRoman"/>
+      <w:lvlText w:val="%9."/>
+      <w:lvlJc w:val="right"/>
+      <w:pPr>
+        <w:ind w:left="6840" w:hanging="180"/>
+      </w:pPr>
+    </w:lvl>
+  </w:abstractNum>
   <w:num w:numId="1">
     <w:abstractNumId w:val="0"/>
+  </w:num>
+  <w:num w:numId="2">
+    <w:abstractNumId w:val="1"/>
   </w:num>
 </w:numbering>
 </file>
@@ -2844,6 +4138,7 @@
     <w:lsdException w:name="HTML Sample" w:semiHidden="1" w:unhideWhenUsed="1"/>
     <w:lsdException w:name="HTML Typewriter" w:semiHidden="1" w:unhideWhenUsed="1"/>
     <w:lsdException w:name="HTML Variable" w:semiHidden="1" w:unhideWhenUsed="1"/>
+    <w:lsdException w:name="Normal Table" w:semiHidden="1" w:unhideWhenUsed="1"/>
     <w:lsdException w:name="annotation subject" w:semiHidden="1" w:unhideWhenUsed="1"/>
     <w:lsdException w:name="No List" w:semiHidden="1" w:unhideWhenUsed="1"/>
     <w:lsdException w:name="Outline List 1" w:semiHidden="1" w:unhideWhenUsed="1"/>
@@ -2887,8 +4182,10 @@
     <w:lsdException w:name="Table Elegant" w:semiHidden="1" w:unhideWhenUsed="1"/>
     <w:lsdException w:name="Table Professional" w:semiHidden="1" w:unhideWhenUsed="1"/>
     <w:lsdException w:name="Table Subtle 1" w:semiHidden="1" w:unhideWhenUsed="1"/>
+    <w:lsdException w:name="Table Subtle 2" w:semiHidden="1" w:unhideWhenUsed="1"/>
     <w:lsdException w:name="Table Web 1" w:semiHidden="1" w:unhideWhenUsed="1"/>
     <w:lsdException w:name="Table Web 2" w:semiHidden="1" w:unhideWhenUsed="1"/>
+    <w:lsdException w:name="Table Web 3" w:semiHidden="1" w:unhideWhenUsed="1"/>
     <w:lsdException w:name="Balloon Text" w:semiHidden="1" w:unhideWhenUsed="1"/>
     <w:lsdException w:name="Table Grid" w:uiPriority="39"/>
     <w:lsdException w:name="Table Theme" w:semiHidden="1" w:unhideWhenUsed="1"/>
@@ -3467,6 +4764,7 @@
     <w:rsid w:val="00787933"/>
     <w:rsid w:val="00B00060"/>
     <w:rsid w:val="00C43BBB"/>
+    <w:rsid w:val="00FB7A3D"/>
   </w:rsids>
   <m:mathPr>
     <m:mathFont m:val="Cambria Math"/>
@@ -3612,6 +4910,7 @@
     <w:lsdException w:name="HTML Sample" w:semiHidden="1" w:unhideWhenUsed="1"/>
     <w:lsdException w:name="HTML Typewriter" w:semiHidden="1" w:unhideWhenUsed="1"/>
     <w:lsdException w:name="HTML Variable" w:semiHidden="1" w:unhideWhenUsed="1"/>
+    <w:lsdException w:name="Normal Table" w:semiHidden="1" w:unhideWhenUsed="1"/>
     <w:lsdException w:name="annotation subject" w:semiHidden="1" w:unhideWhenUsed="1"/>
     <w:lsdException w:name="No List" w:semiHidden="1" w:unhideWhenUsed="1"/>
     <w:lsdException w:name="Outline List 1" w:semiHidden="1" w:unhideWhenUsed="1"/>
@@ -3655,8 +4954,10 @@
     <w:lsdException w:name="Table Elegant" w:semiHidden="1" w:unhideWhenUsed="1"/>
     <w:lsdException w:name="Table Professional" w:semiHidden="1" w:unhideWhenUsed="1"/>
     <w:lsdException w:name="Table Subtle 1" w:semiHidden="1" w:unhideWhenUsed="1"/>
+    <w:lsdException w:name="Table Subtle 2" w:semiHidden="1" w:unhideWhenUsed="1"/>
     <w:lsdException w:name="Table Web 1" w:semiHidden="1" w:unhideWhenUsed="1"/>
     <w:lsdException w:name="Table Web 2" w:semiHidden="1" w:unhideWhenUsed="1"/>
+    <w:lsdException w:name="Table Web 3" w:semiHidden="1" w:unhideWhenUsed="1"/>
     <w:lsdException w:name="Balloon Text" w:semiHidden="1" w:unhideWhenUsed="1"/>
     <w:lsdException w:name="Table Grid" w:uiPriority="39"/>
     <w:lsdException w:name="Table Theme" w:semiHidden="1" w:unhideWhenUsed="1"/>

</xml_diff>

<commit_message>
-  Improved the Displacement's UoD to be -720 to +720, and updated all the graphs accordingly.
</commit_message>
<xml_diff>
--- a/Report.docx
+++ b/Report.docx
@@ -1,6 +1,6 @@
 
 <file path=word/document.xml><?xml version="1.0" encoding="utf-8"?>
-<w:document xmlns:wpc="http://schemas.microsoft.com/office/word/2010/wordprocessingCanvas" xmlns:cx="http://schemas.microsoft.com/office/drawing/2014/chartex" xmlns:cx1="http://schemas.microsoft.com/office/drawing/2015/9/8/chartex" xmlns:cx2="http://schemas.microsoft.com/office/drawing/2015/10/21/chartex" xmlns:cx3="http://schemas.microsoft.com/office/drawing/2016/5/9/chartex" xmlns:cx4="http://schemas.microsoft.com/office/drawing/2016/5/10/chartex" xmlns:cx5="http://schemas.microsoft.com/office/drawing/2016/5/11/chartex" xmlns:cx6="http://schemas.microsoft.com/office/drawing/2016/5/12/chartex" xmlns:cx7="http://schemas.microsoft.com/office/drawing/2016/5/13/chartex" xmlns:cx8="http://schemas.microsoft.com/office/drawing/2016/5/14/chartex" xmlns:mc="http://schemas.openxmlformats.org/markup-compatibility/2006" xmlns:aink="http://schemas.microsoft.com/office/drawing/2016/ink" xmlns:am3d="http://schemas.microsoft.com/office/drawing/2017/model3d" xmlns:o="urn:schemas-microsoft-com:office:office" xmlns:r="http://schemas.openxmlformats.org/officeDocument/2006/relationships" xmlns:m="http://schemas.openxmlformats.org/officeDocument/2006/math" xmlns:v="urn:schemas-microsoft-com:vml" xmlns:wp14="http://schemas.microsoft.com/office/word/2010/wordprocessingDrawing" xmlns:wp="http://schemas.openxmlformats.org/drawingml/2006/wordprocessingDrawing" xmlns:w10="urn:schemas-microsoft-com:office:word" xmlns:w="http://schemas.openxmlformats.org/wordprocessingml/2006/main" xmlns:w14="http://schemas.microsoft.com/office/word/2010/wordml" xmlns:w15="http://schemas.microsoft.com/office/word/2012/wordml" xmlns:w16cid="http://schemas.microsoft.com/office/word/2016/wordml/cid" xmlns:w16se="http://schemas.microsoft.com/office/word/2015/wordml/symex" xmlns:wpg="http://schemas.microsoft.com/office/word/2010/wordprocessingGroup" xmlns:wpi="http://schemas.microsoft.com/office/word/2010/wordprocessingInk" xmlns:wne="http://schemas.microsoft.com/office/word/2006/wordml" xmlns:wps="http://schemas.microsoft.com/office/word/2010/wordprocessingShape" mc:Ignorable="w14 w15 w16se w16cid wp14">
+<w:document xmlns:wpc="http://schemas.microsoft.com/office/word/2010/wordprocessingCanvas" xmlns:cx="http://schemas.microsoft.com/office/drawing/2014/chartex" xmlns:cx1="http://schemas.microsoft.com/office/drawing/2015/9/8/chartex" xmlns:mc="http://schemas.openxmlformats.org/markup-compatibility/2006" xmlns:o="urn:schemas-microsoft-com:office:office" xmlns:r="http://schemas.openxmlformats.org/officeDocument/2006/relationships" xmlns:m="http://schemas.openxmlformats.org/officeDocument/2006/math" xmlns:v="urn:schemas-microsoft-com:vml" xmlns:wp14="http://schemas.microsoft.com/office/word/2010/wordprocessingDrawing" xmlns:wp="http://schemas.openxmlformats.org/drawingml/2006/wordprocessingDrawing" xmlns:w10="urn:schemas-microsoft-com:office:word" xmlns:w="http://schemas.openxmlformats.org/wordprocessingml/2006/main" xmlns:w14="http://schemas.microsoft.com/office/word/2010/wordml" xmlns:w15="http://schemas.microsoft.com/office/word/2012/wordml" xmlns:w16se="http://schemas.microsoft.com/office/word/2015/wordml/symex" xmlns:wpg="http://schemas.microsoft.com/office/word/2010/wordprocessingGroup" xmlns:wpi="http://schemas.microsoft.com/office/word/2010/wordprocessingInk" xmlns:wne="http://schemas.microsoft.com/office/word/2006/wordml" xmlns:wps="http://schemas.microsoft.com/office/word/2010/wordprocessingShape" mc:Ignorable="w14 w15 w16se wp14">
   <w:body>
     <w:p>
       <w:pPr>
@@ -82,7 +82,14 @@
           <w:rFonts w:ascii="Times New Roman" w:hAnsi="Times New Roman"/>
           <w:szCs w:val="20"/>
         </w:rPr>
-        <w:t xml:space="preserve"> previous projections. When it comes to AI that is specific for games applications, there is still a wide variety of techniques available set apart from other popular techniques by two key factors.</w:t>
+        <w:t xml:space="preserve"> previous projections. When it comes to AI that is specific for games applications, there is still a wide variety of techniques available set apart from other popula</w:t>
+      </w:r>
+      <w:r>
+        <w:rPr>
+          <w:rFonts w:ascii="Times New Roman" w:hAnsi="Times New Roman"/>
+          <w:szCs w:val="20"/>
+        </w:rPr>
+        <w:t>r techniques by two key factors.</w:t>
       </w:r>
     </w:p>
     <w:p>
@@ -185,13 +192,20 @@
           <w:rFonts w:ascii="Times New Roman" w:hAnsi="Times New Roman"/>
           <w:szCs w:val="20"/>
         </w:rPr>
-        <w:t xml:space="preserve">the App aims to emulate a natural </w:t>
+        <w:t>th</w:t>
       </w:r>
       <w:r>
         <w:rPr>
           <w:rFonts w:ascii="Times New Roman" w:hAnsi="Times New Roman"/>
           <w:szCs w:val="20"/>
         </w:rPr>
+        <w:t>e App aims to emulate a natural</w:t>
+      </w:r>
+      <w:r>
+        <w:rPr>
+          <w:rFonts w:ascii="Times New Roman" w:hAnsi="Times New Roman"/>
+          <w:szCs w:val="20"/>
+        </w:rPr>
         <w:t xml:space="preserve">, “imperfect” </w:t>
       </w:r>
       <w:r>
@@ -301,7 +315,14 @@
           <w:rFonts w:ascii="Times New Roman" w:hAnsi="Times New Roman"/>
           <w:szCs w:val="20"/>
         </w:rPr>
-        <w:t>more vague, human-like perception and decision making by classifying data into less strictly defined sets and making decisions accordingly. There are definite limits</w:t>
+        <w:t>vaguer</w:t>
+      </w:r>
+      <w:r>
+        <w:rPr>
+          <w:rFonts w:ascii="Times New Roman" w:hAnsi="Times New Roman"/>
+          <w:szCs w:val="20"/>
+        </w:rPr>
+        <w:t>, human-like perception and decision making by classifying data into less strictly defined sets and making decisions accordingly. There are definite limits</w:t>
       </w:r>
       <w:r>
         <w:rPr>
@@ -451,13 +472,6 @@
     </w:p>
     <w:p>
       <w:pPr>
-        <w:rPr>
-          <w:rFonts w:ascii="Times New Roman" w:hAnsi="Times New Roman"/>
-        </w:rPr>
-      </w:pPr>
-    </w:p>
-    <w:p>
-      <w:pPr>
         <w:ind w:firstLine="720"/>
         <w:rPr>
           <w:rFonts w:ascii="Times New Roman" w:hAnsi="Times New Roman"/>
@@ -467,7 +481,31 @@
         <w:rPr>
           <w:rFonts w:ascii="Times New Roman" w:hAnsi="Times New Roman"/>
         </w:rPr>
-        <w:t xml:space="preserve">The Graphical representation of the FIS is written in SFML, and </w:t>
+        <w:t>The Graphical represe</w:t>
+      </w:r>
+      <w:r>
+        <w:rPr>
+          <w:rFonts w:ascii="Times New Roman" w:hAnsi="Times New Roman"/>
+        </w:rPr>
+        <w:t>ntation of the FIS is written is C++ using</w:t>
+      </w:r>
+      <w:r>
+        <w:rPr>
+          <w:rFonts w:ascii="Times New Roman" w:hAnsi="Times New Roman"/>
+        </w:rPr>
+        <w:t xml:space="preserve"> SFML</w:t>
+      </w:r>
+      <w:r>
+        <w:rPr>
+          <w:rFonts w:ascii="Times New Roman" w:hAnsi="Times New Roman"/>
+        </w:rPr>
+        <w:t xml:space="preserve"> 2.4.1</w:t>
+      </w:r>
+      <w:r>
+        <w:rPr>
+          <w:rFonts w:ascii="Times New Roman" w:hAnsi="Times New Roman"/>
+        </w:rPr>
+        <w:t xml:space="preserve">, and </w:t>
       </w:r>
       <w:r>
         <w:rPr>
@@ -479,7 +517,13 @@
         <w:rPr>
           <w:rFonts w:ascii="Times New Roman" w:hAnsi="Times New Roman"/>
         </w:rPr>
-        <w:t xml:space="preserve">a window size of 1080 </w:t>
+        <w:t>a window size of 12</w:t>
+      </w:r>
+      <w:r>
+        <w:rPr>
+          <w:rFonts w:ascii="Times New Roman" w:hAnsi="Times New Roman"/>
+        </w:rPr>
+        <w:t xml:space="preserve">80 </w:t>
       </w:r>
       <w:r>
         <w:rPr>
@@ -720,11 +764,31 @@
         </w:rPr>
         <w:tab/>
       </w:r>
-      <w:r>
-        <w:rPr>
-          <w:rFonts w:ascii="Times New Roman" w:hAnsi="Times New Roman"/>
-        </w:rPr>
-        <w:t>For the velocity, the car is either keeping roughly straight, moving left or moving right.</w:t>
+    </w:p>
+    <w:p>
+      <w:pPr>
+        <w:ind w:firstLine="720"/>
+        <w:rPr>
+          <w:rFonts w:ascii="Times New Roman" w:hAnsi="Times New Roman"/>
+        </w:rPr>
+      </w:pPr>
+      <w:r>
+        <w:rPr>
+          <w:rFonts w:ascii="Times New Roman" w:hAnsi="Times New Roman"/>
+        </w:rPr>
+        <w:t>For the velocity, t</w:t>
+      </w:r>
+      <w:r>
+        <w:rPr>
+          <w:rFonts w:ascii="Times New Roman" w:hAnsi="Times New Roman"/>
+        </w:rPr>
+        <w:t>he car is either following the line</w:t>
+      </w:r>
+      <w:r>
+        <w:rPr>
+          <w:rFonts w:ascii="Times New Roman" w:hAnsi="Times New Roman"/>
+        </w:rPr>
+        <w:t>, moving left or moving right.</w:t>
       </w:r>
     </w:p>
     <w:p>
@@ -746,10 +810,10 @@
               <wp:anchor distT="0" distB="0" distL="114300" distR="114300" simplePos="0" relativeHeight="251658240" behindDoc="1" locked="0" layoutInCell="1" allowOverlap="1">
                 <wp:simplePos x="0" y="0"/>
                 <wp:positionH relativeFrom="margin">
-                  <wp:posOffset>1435630</wp:posOffset>
+                  <wp:posOffset>1120775</wp:posOffset>
                 </wp:positionH>
                 <wp:positionV relativeFrom="paragraph">
-                  <wp:posOffset>77894</wp:posOffset>
+                  <wp:posOffset>77470</wp:posOffset>
                 </wp:positionV>
                 <wp:extent cx="4307205" cy="1404620"/>
                 <wp:effectExtent l="0" t="0" r="17145" b="20320"/>
@@ -814,7 +878,7 @@
                 <v:stroke joinstyle="miter"/>
                 <v:path gradientshapeok="t" o:connecttype="rect"/>
               </v:shapetype>
-              <v:shape id="Text Box 2" o:spid="_x0000_s1026" type="#_x0000_t202" style="position:absolute;left:0;text-align:left;margin-left:113.05pt;margin-top:6.15pt;width:339.15pt;height:110.6pt;z-index:-251658240;visibility:visible;mso-wrap-style:square;mso-width-percent:0;mso-wrap-distance-left:9pt;mso-wrap-distance-top:0;mso-wrap-distance-right:9pt;mso-wrap-distance-bottom:0;mso-position-horizontal:absolute;mso-position-horizontal-relative:margin;mso-position-vertical:absolute;mso-position-vertical-relative:text;mso-width-percent:0;mso-width-relative:margin;v-text-anchor:top" o:gfxdata="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" strokecolor="white [3212]">
+              <v:shape id="Text Box 2" o:spid="_x0000_s1026" type="#_x0000_t202" style="position:absolute;left:0;text-align:left;margin-left:88.25pt;margin-top:6.1pt;width:339.15pt;height:110.6pt;z-index:-251658240;visibility:visible;mso-wrap-style:square;mso-width-percent:0;mso-wrap-distance-left:9pt;mso-wrap-distance-top:0;mso-wrap-distance-right:9pt;mso-wrap-distance-bottom:0;mso-position-horizontal:absolute;mso-position-horizontal-relative:margin;mso-position-vertical:absolute;mso-position-vertical-relative:text;mso-width-percent:0;mso-width-relative:margin;v-text-anchor:top" o:gfxdata="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" strokecolor="white [3212]">
                 <v:textbox style="mso-fit-shape-to-text:t">
                   <w:txbxContent>
                     <w:p>
@@ -852,10 +916,10 @@
               <wp:anchor distT="45720" distB="45720" distL="114300" distR="114300" simplePos="0" relativeHeight="251660288" behindDoc="1" locked="0" layoutInCell="1" allowOverlap="1">
                 <wp:simplePos x="0" y="0"/>
                 <wp:positionH relativeFrom="leftMargin">
-                  <wp:align>right</wp:align>
+                  <wp:posOffset>1379220</wp:posOffset>
                 </wp:positionH>
                 <wp:positionV relativeFrom="paragraph">
-                  <wp:posOffset>95423</wp:posOffset>
+                  <wp:posOffset>169545</wp:posOffset>
                 </wp:positionV>
                 <wp:extent cx="1139719" cy="1404620"/>
                 <wp:effectExtent l="8255" t="0" r="12065" b="12065"/>
@@ -916,7 +980,7 @@
           </mc:Choice>
           <mc:Fallback>
             <w:pict>
-              <v:shape id="_x0000_s1027" type="#_x0000_t202" style="position:absolute;margin-left:38.55pt;margin-top:7.5pt;width:89.75pt;height:110.6pt;rotation:-90;z-index:-251656192;visibility:visible;mso-wrap-style:square;mso-width-percent:0;mso-height-percent:0;mso-wrap-distance-left:9pt;mso-wrap-distance-top:3.6pt;mso-wrap-distance-right:9pt;mso-wrap-distance-bottom:3.6pt;mso-position-horizontal:right;mso-position-horizontal-relative:left-margin-area;mso-position-vertical:absolute;mso-position-vertical-relative:text;mso-width-percent:0;mso-height-percent:0;mso-width-relative:margin;mso-height-relative:margin;v-text-anchor:top" o:gfxdata="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" strokecolor="white [3212]">
+              <v:shape id="_x0000_s1027" type="#_x0000_t202" style="position:absolute;margin-left:108.6pt;margin-top:13.35pt;width:89.75pt;height:110.6pt;rotation:-90;z-index:-251656192;visibility:visible;mso-wrap-style:square;mso-width-percent:0;mso-height-percent:0;mso-wrap-distance-left:9pt;mso-wrap-distance-top:3.6pt;mso-wrap-distance-right:9pt;mso-wrap-distance-bottom:3.6pt;mso-position-horizontal:absolute;mso-position-horizontal-relative:left-margin-area;mso-position-vertical:absolute;mso-position-vertical-relative:text;mso-width-percent:0;mso-height-percent:0;mso-width-relative:margin;mso-height-relative:margin;v-text-anchor:top" o:gfxdata="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" strokecolor="white [3212]">
                 <v:textbox style="mso-fit-shape-to-text:t">
                   <w:txbxContent>
                     <w:p>
@@ -937,14 +1001,14 @@
       <w:tblPr>
         <w:tblStyle w:val="TableGrid"/>
         <w:tblW w:w="0" w:type="auto"/>
-        <w:tblInd w:w="421" w:type="dxa"/>
+        <w:tblInd w:w="915" w:type="dxa"/>
         <w:tblLook w:val="04A0" w:firstRow="1" w:lastRow="0" w:firstColumn="1" w:lastColumn="0" w:noHBand="0" w:noVBand="1"/>
       </w:tblPr>
       <w:tblGrid>
-        <w:gridCol w:w="1833"/>
-        <w:gridCol w:w="2254"/>
-        <w:gridCol w:w="2254"/>
-        <w:gridCol w:w="2254"/>
+        <w:gridCol w:w="1559"/>
+        <w:gridCol w:w="1701"/>
+        <w:gridCol w:w="1843"/>
+        <w:gridCol w:w="1774"/>
       </w:tblGrid>
       <w:tr>
         <w:trPr>
@@ -952,7 +1016,7 @@
         </w:trPr>
         <w:tc>
           <w:tcPr>
-            <w:tcW w:w="1833" w:type="dxa"/>
+            <w:tcW w:w="1559" w:type="dxa"/>
             <w:shd w:val="clear" w:color="auto" w:fill="C9C9C9" w:themeFill="accent3" w:themeFillTint="99"/>
           </w:tcPr>
           <w:p>
@@ -972,7 +1036,7 @@
         </w:tc>
         <w:tc>
           <w:tcPr>
-            <w:tcW w:w="2254" w:type="dxa"/>
+            <w:tcW w:w="1701" w:type="dxa"/>
             <w:shd w:val="clear" w:color="auto" w:fill="C9C9C9" w:themeFill="accent3" w:themeFillTint="99"/>
           </w:tcPr>
           <w:p>
@@ -1004,7 +1068,7 @@
         </w:tc>
         <w:tc>
           <w:tcPr>
-            <w:tcW w:w="2254" w:type="dxa"/>
+            <w:tcW w:w="1843" w:type="dxa"/>
             <w:shd w:val="clear" w:color="auto" w:fill="C9C9C9" w:themeFill="accent3" w:themeFillTint="99"/>
           </w:tcPr>
           <w:p>
@@ -1024,7 +1088,7 @@
         </w:tc>
         <w:tc>
           <w:tcPr>
-            <w:tcW w:w="2254" w:type="dxa"/>
+            <w:tcW w:w="1774" w:type="dxa"/>
             <w:shd w:val="clear" w:color="auto" w:fill="C9C9C9" w:themeFill="accent3" w:themeFillTint="99"/>
           </w:tcPr>
           <w:p>
@@ -1046,7 +1110,7 @@
       <w:tr>
         <w:tc>
           <w:tcPr>
-            <w:tcW w:w="1833" w:type="dxa"/>
+            <w:tcW w:w="1559" w:type="dxa"/>
             <w:shd w:val="clear" w:color="auto" w:fill="C9C9C9" w:themeFill="accent3" w:themeFillTint="99"/>
           </w:tcPr>
           <w:p>
@@ -1074,7 +1138,7 @@
         </w:tc>
         <w:tc>
           <w:tcPr>
-            <w:tcW w:w="2254" w:type="dxa"/>
+            <w:tcW w:w="1701" w:type="dxa"/>
           </w:tcPr>
           <w:p>
             <w:pPr>
@@ -1093,7 +1157,7 @@
         </w:tc>
         <w:tc>
           <w:tcPr>
-            <w:tcW w:w="2254" w:type="dxa"/>
+            <w:tcW w:w="1843" w:type="dxa"/>
           </w:tcPr>
           <w:p>
             <w:pPr>
@@ -1112,7 +1176,7 @@
         </w:tc>
         <w:tc>
           <w:tcPr>
-            <w:tcW w:w="2254" w:type="dxa"/>
+            <w:tcW w:w="1774" w:type="dxa"/>
           </w:tcPr>
           <w:p>
             <w:pPr>
@@ -1133,7 +1197,7 @@
       <w:tr>
         <w:tc>
           <w:tcPr>
-            <w:tcW w:w="1833" w:type="dxa"/>
+            <w:tcW w:w="1559" w:type="dxa"/>
             <w:shd w:val="clear" w:color="auto" w:fill="C9C9C9" w:themeFill="accent3" w:themeFillTint="99"/>
           </w:tcPr>
           <w:p>
@@ -1161,7 +1225,7 @@
         </w:tc>
         <w:tc>
           <w:tcPr>
-            <w:tcW w:w="2254" w:type="dxa"/>
+            <w:tcW w:w="1701" w:type="dxa"/>
           </w:tcPr>
           <w:p>
             <w:pPr>
@@ -1180,7 +1244,7 @@
         </w:tc>
         <w:tc>
           <w:tcPr>
-            <w:tcW w:w="2254" w:type="dxa"/>
+            <w:tcW w:w="1843" w:type="dxa"/>
           </w:tcPr>
           <w:p>
             <w:pPr>
@@ -1199,7 +1263,7 @@
         </w:tc>
         <w:tc>
           <w:tcPr>
-            <w:tcW w:w="2254" w:type="dxa"/>
+            <w:tcW w:w="1774" w:type="dxa"/>
           </w:tcPr>
           <w:p>
             <w:pPr>
@@ -1220,7 +1284,7 @@
       <w:tr>
         <w:tc>
           <w:tcPr>
-            <w:tcW w:w="1833" w:type="dxa"/>
+            <w:tcW w:w="1559" w:type="dxa"/>
             <w:shd w:val="clear" w:color="auto" w:fill="C9C9C9" w:themeFill="accent3" w:themeFillTint="99"/>
           </w:tcPr>
           <w:p>
@@ -1248,7 +1312,7 @@
         </w:tc>
         <w:tc>
           <w:tcPr>
-            <w:tcW w:w="2254" w:type="dxa"/>
+            <w:tcW w:w="1701" w:type="dxa"/>
           </w:tcPr>
           <w:p>
             <w:pPr>
@@ -1267,7 +1331,7 @@
         </w:tc>
         <w:tc>
           <w:tcPr>
-            <w:tcW w:w="2254" w:type="dxa"/>
+            <w:tcW w:w="1843" w:type="dxa"/>
           </w:tcPr>
           <w:p>
             <w:pPr>
@@ -1286,7 +1350,7 @@
         </w:tc>
         <w:tc>
           <w:tcPr>
-            <w:tcW w:w="2254" w:type="dxa"/>
+            <w:tcW w:w="1774" w:type="dxa"/>
           </w:tcPr>
           <w:p>
             <w:pPr>
@@ -1314,13 +1378,6 @@
     </w:p>
     <w:p>
       <w:pPr>
-        <w:rPr>
-          <w:rFonts w:ascii="Times New Roman" w:hAnsi="Times New Roman"/>
-        </w:rPr>
-      </w:pPr>
-    </w:p>
-    <w:p>
-      <w:pPr>
         <w:ind w:firstLine="360"/>
         <w:rPr>
           <w:rFonts w:ascii="Times New Roman" w:hAnsi="Times New Roman"/>
@@ -1336,7 +1393,19 @@
         <w:rPr>
           <w:rFonts w:ascii="Times New Roman" w:hAnsi="Times New Roman"/>
         </w:rPr>
-        <w:t>s Output was given five membership functions in order to produce a more natural range or responses while keeping the system simple. The outputs are as follow;</w:t>
+        <w:t>s Output was given five membership functions in order to</w:t>
+      </w:r>
+      <w:r>
+        <w:rPr>
+          <w:rFonts w:ascii="Times New Roman" w:hAnsi="Times New Roman"/>
+        </w:rPr>
+        <w:t xml:space="preserve"> produce a more natural range of</w:t>
+      </w:r>
+      <w:r>
+        <w:rPr>
+          <w:rFonts w:ascii="Times New Roman" w:hAnsi="Times New Roman"/>
+        </w:rPr>
+        <w:t xml:space="preserve"> responses. The outputs are as follow;</w:t>
       </w:r>
     </w:p>
     <w:p>
@@ -1390,7 +1459,7 @@
         <w:rPr>
           <w:rFonts w:ascii="Times New Roman" w:hAnsi="Times New Roman"/>
         </w:rPr>
-        <w:t>No Turn</w:t>
+        <w:t>No Change</w:t>
       </w:r>
     </w:p>
     <w:p>
@@ -1447,7 +1516,19 @@
         <w:rPr>
           <w:rFonts w:ascii="Times New Roman" w:hAnsi="Times New Roman"/>
         </w:rPr>
-        <w:t>The Rules linking these together were produced as follows, and were not required to change at any point throughout the rest of the development process.</w:t>
+        <w:t xml:space="preserve">The Rules linking these together were produced as follows, </w:t>
+      </w:r>
+      <w:r>
+        <w:rPr>
+          <w:rFonts w:ascii="Times New Roman" w:hAnsi="Times New Roman"/>
+        </w:rPr>
+        <w:t xml:space="preserve">and stayed consistent </w:t>
+      </w:r>
+      <w:r>
+        <w:rPr>
+          <w:rFonts w:ascii="Times New Roman" w:hAnsi="Times New Roman"/>
+        </w:rPr>
+        <w:t>throughout the development process.</w:t>
       </w:r>
     </w:p>
     <w:p>
@@ -1468,143 +1549,14 @@
       </w:pPr>
       <w:r>
         <w:rPr>
-          <w:rFonts w:ascii="Times New Roman" w:hAnsi="Times New Roman"/>
-        </w:rPr>
-        <w:t>[INSERT PHOTO]</w:t>
-      </w:r>
-    </w:p>
-    <w:p>
-      <w:pPr>
-        <w:rPr>
-          <w:rFonts w:ascii="Times New Roman" w:hAnsi="Times New Roman"/>
-        </w:rPr>
-      </w:pPr>
-    </w:p>
-    <w:p>
-      <w:pPr>
-        <w:ind w:firstLine="360"/>
-        <w:rPr>
-          <w:rFonts w:ascii="Times New Roman" w:hAnsi="Times New Roman"/>
-        </w:rPr>
-      </w:pPr>
-      <w:r>
-        <w:rPr>
-          <w:rFonts w:ascii="Times New Roman" w:hAnsi="Times New Roman"/>
-        </w:rPr>
-        <w:t>The Defuzzification method chosen for the App was the Centre of Gravity of the Output. This method may be more mathematically complex and more computationally expensive than some of it’s common alternatives, but the inherent simplicity of the App meant that the computational costs for this more accurate in intuitive method were easily met.</w:t>
-      </w:r>
-    </w:p>
-    <w:p>
-      <w:pPr>
-        <w:ind w:firstLine="360"/>
-        <w:rPr>
-          <w:rFonts w:ascii="Times New Roman" w:hAnsi="Times New Roman"/>
-        </w:rPr>
-      </w:pPr>
-    </w:p>
-    <w:p>
-      <w:pPr>
-        <w:ind w:firstLine="360"/>
-        <w:rPr>
-          <w:rFonts w:ascii="Times New Roman" w:hAnsi="Times New Roman"/>
-        </w:rPr>
-      </w:pPr>
-      <w:r>
-        <w:rPr>
-          <w:rFonts w:ascii="Times New Roman" w:hAnsi="Times New Roman"/>
-        </w:rPr>
-        <w:t>The Universe of Discourse (UoD) for the Inputs and Outputs were determined based on the application.</w:t>
-      </w:r>
-    </w:p>
-    <w:p>
-      <w:pPr>
-        <w:ind w:firstLine="360"/>
-        <w:rPr>
-          <w:rFonts w:ascii="Times New Roman" w:hAnsi="Times New Roman"/>
-        </w:rPr>
-      </w:pPr>
-    </w:p>
-    <w:p>
-      <w:pPr>
-        <w:ind w:firstLine="720"/>
-        <w:rPr>
-          <w:rFonts w:ascii="Times New Roman" w:hAnsi="Times New Roman"/>
-        </w:rPr>
-      </w:pPr>
-      <w:r>
-        <w:rPr>
-          <w:rFonts w:ascii="Times New Roman" w:hAnsi="Times New Roman"/>
-        </w:rPr>
-        <w:t xml:space="preserve"> For the Displacement, the UOD extends for just under a screen’s width in either direction of the line. This may have been excessive, as the user would have to navigate to well outside of the App’s window for any potential issues to occur.</w:t>
-      </w:r>
-    </w:p>
-    <w:p>
-      <w:pPr>
-        <w:ind w:firstLine="720"/>
-        <w:rPr>
-          <w:rFonts w:ascii="Times New Roman" w:hAnsi="Times New Roman"/>
-        </w:rPr>
-      </w:pPr>
-    </w:p>
-    <w:p>
-      <w:pPr>
-        <w:ind w:firstLine="720"/>
-        <w:rPr>
-          <w:rFonts w:ascii="Times New Roman" w:hAnsi="Times New Roman"/>
-        </w:rPr>
-      </w:pPr>
-      <w:r>
-        <w:rPr>
-          <w:rFonts w:ascii="Times New Roman" w:hAnsi="Times New Roman"/>
-        </w:rPr>
-        <w:t>T</w:t>
-      </w:r>
-      <w:r>
-        <w:rPr>
-          <w:rFonts w:ascii="Times New Roman" w:hAnsi="Times New Roman"/>
-        </w:rPr>
-        <w:t xml:space="preserve">he Velocity’s UoD is the “top speed” of the car in either direction. This top speed was chosen based on how the car’s movement appears to the player; it is fast enough to </w:t>
-      </w:r>
-      <w:r>
-        <w:rPr>
-          <w:rFonts w:ascii="Times New Roman" w:hAnsi="Times New Roman"/>
-        </w:rPr>
-        <w:lastRenderedPageBreak/>
-        <w:t>respond quickly and visibly, but not so fast that Car’s human-like behaviour is imperceptible or that the sprite fails to move smoothly. This was to fulfil game’s AI primary purpose of appearing believable and human to a user.</w:t>
-      </w:r>
-    </w:p>
-    <w:p>
-      <w:pPr>
-        <w:pStyle w:val="IntenseQuote"/>
-        <w:rPr>
-          <w:rFonts w:ascii="Times New Roman" w:hAnsi="Times New Roman"/>
-        </w:rPr>
-      </w:pPr>
-      <w:r>
-        <w:rPr>
-          <w:rFonts w:ascii="Times New Roman" w:hAnsi="Times New Roman"/>
-        </w:rPr>
-        <w:t>Version 1</w:t>
-      </w:r>
-    </w:p>
-    <w:p>
-      <w:pPr>
-        <w:jc w:val="center"/>
-        <w:rPr>
-          <w:rFonts w:ascii="Times New Roman" w:hAnsi="Times New Roman"/>
-        </w:rPr>
-      </w:pPr>
-      <w:r>
-        <w:rPr>
-          <w:rFonts w:ascii="Times New Roman" w:hAnsi="Times New Roman"/>
           <w:noProof/>
           <w:lang w:eastAsia="en-GB"/>
         </w:rPr>
         <w:drawing>
-          <wp:inline distT="0" distB="0" distL="0" distR="0" wp14:anchorId="1A7212AF" wp14:editId="06D9AE07">
-            <wp:extent cx="3679052" cy="1425806"/>
-            <wp:effectExtent l="0" t="0" r="0" b="3175"/>
-            <wp:docPr id="6" name="Picture 6"/>
+          <wp:inline distT="0" distB="0" distL="0" distR="0" wp14:anchorId="499B21C7" wp14:editId="29AF6000">
+            <wp:extent cx="3933825" cy="1247775"/>
+            <wp:effectExtent l="0" t="0" r="9525" b="9525"/>
+            <wp:docPr id="26" name="Picture 26"/>
             <wp:cNvGraphicFramePr>
               <a:graphicFrameLocks xmlns:a="http://schemas.openxmlformats.org/drawingml/2006/main" noChangeAspect="1"/>
             </wp:cNvGraphicFramePr>
@@ -1624,7 +1576,7 @@
                   <pic:spPr>
                     <a:xfrm>
                       <a:off x="0" y="0"/>
-                      <a:ext cx="3771956" cy="1461811"/>
+                      <a:ext cx="3933825" cy="1247775"/>
                     </a:xfrm>
                     <a:prstGeom prst="rect">
                       <a:avLst/>
@@ -1639,6 +1591,532 @@
     </w:p>
     <w:p>
       <w:pPr>
+        <w:rPr>
+          <w:rFonts w:ascii="Times New Roman" w:hAnsi="Times New Roman"/>
+        </w:rPr>
+      </w:pPr>
+    </w:p>
+    <w:p>
+      <w:pPr>
+        <w:ind w:firstLine="360"/>
+        <w:jc w:val="center"/>
+        <w:rPr>
+          <w:rFonts w:ascii="Times New Roman" w:hAnsi="Times New Roman"/>
+        </w:rPr>
+      </w:pPr>
+      <w:r>
+        <w:rPr>
+          <w:rFonts w:ascii="Times New Roman" w:hAnsi="Times New Roman"/>
+        </w:rPr>
+        <w:t xml:space="preserve">The Defuzzification method chosen for the App was the Centre of Gravity of the Output. This method may be more mathematically complex and more computationally </w:t>
+      </w:r>
+      <w:r>
+        <w:rPr>
+          <w:rFonts w:ascii="Times New Roman" w:hAnsi="Times New Roman"/>
+        </w:rPr>
+        <w:t>expensive than some of it</w:t>
+      </w:r>
+      <w:r>
+        <w:rPr>
+          <w:rFonts w:ascii="Times New Roman" w:hAnsi="Times New Roman"/>
+        </w:rPr>
+        <w:t>s common alternatives, but the inherent simplicity of the App meant that the computational costs for this more accurate method were easily met.</w:t>
+      </w:r>
+    </w:p>
+    <w:p>
+      <w:pPr>
+        <w:ind w:firstLine="360"/>
+        <w:rPr>
+          <w:rFonts w:ascii="Times New Roman" w:hAnsi="Times New Roman"/>
+        </w:rPr>
+      </w:pPr>
+    </w:p>
+    <w:p>
+      <w:pPr>
+        <w:ind w:firstLine="360"/>
+        <w:rPr>
+          <w:rFonts w:ascii="Times New Roman" w:hAnsi="Times New Roman"/>
+        </w:rPr>
+      </w:pPr>
+    </w:p>
+    <w:p>
+      <w:pPr>
+        <w:ind w:firstLine="360"/>
+        <w:rPr>
+          <w:rFonts w:ascii="Times New Roman" w:hAnsi="Times New Roman"/>
+        </w:rPr>
+      </w:pPr>
+    </w:p>
+    <w:p>
+      <w:pPr>
+        <w:ind w:firstLine="360"/>
+        <w:rPr>
+          <w:rFonts w:ascii="Times New Roman" w:hAnsi="Times New Roman"/>
+        </w:rPr>
+      </w:pPr>
+    </w:p>
+    <w:p>
+      <w:pPr>
+        <w:ind w:firstLine="360"/>
+        <w:rPr>
+          <w:rFonts w:ascii="Times New Roman" w:hAnsi="Times New Roman"/>
+        </w:rPr>
+      </w:pPr>
+    </w:p>
+    <w:p>
+      <w:pPr>
+        <w:ind w:firstLine="360"/>
+        <w:rPr>
+          <w:rFonts w:ascii="Times New Roman" w:hAnsi="Times New Roman"/>
+        </w:rPr>
+      </w:pPr>
+      <w:r>
+        <w:rPr>
+          <w:rFonts w:ascii="Times New Roman" w:hAnsi="Times New Roman"/>
+        </w:rPr>
+        <w:lastRenderedPageBreak/>
+        <w:t>The Universe of Discourse (</w:t>
+      </w:r>
+      <w:r>
+        <w:rPr>
+          <w:rFonts w:ascii="Times New Roman" w:hAnsi="Times New Roman"/>
+        </w:rPr>
+        <w:t>U.o.</w:t>
+      </w:r>
+      <w:r>
+        <w:rPr>
+          <w:rFonts w:ascii="Times New Roman" w:hAnsi="Times New Roman"/>
+        </w:rPr>
+        <w:t>D.</w:t>
+      </w:r>
+      <w:r>
+        <w:rPr>
+          <w:rFonts w:ascii="Times New Roman" w:hAnsi="Times New Roman"/>
+        </w:rPr>
+        <w:t xml:space="preserve">) for the Inputs and Outputs were determined based on the </w:t>
+      </w:r>
+      <w:r>
+        <w:rPr>
+          <w:rFonts w:ascii="Times New Roman" w:hAnsi="Times New Roman"/>
+        </w:rPr>
+        <w:t>Front End of the A</w:t>
+      </w:r>
+      <w:r>
+        <w:rPr>
+          <w:rFonts w:ascii="Times New Roman" w:hAnsi="Times New Roman"/>
+        </w:rPr>
+        <w:t>pplication.</w:t>
+      </w:r>
+    </w:p>
+    <w:p>
+      <w:pPr>
+        <w:ind w:firstLine="360"/>
+        <w:rPr>
+          <w:rFonts w:ascii="Times New Roman" w:hAnsi="Times New Roman"/>
+        </w:rPr>
+      </w:pPr>
+    </w:p>
+    <w:p>
+      <w:pPr>
+        <w:ind w:firstLine="720"/>
+        <w:rPr>
+          <w:rFonts w:ascii="Times New Roman" w:hAnsi="Times New Roman"/>
+        </w:rPr>
+      </w:pPr>
+      <w:r>
+        <w:rPr>
+          <w:rFonts w:ascii="Times New Roman" w:hAnsi="Times New Roman"/>
+        </w:rPr>
+        <w:t xml:space="preserve"> For the Displacement, the </w:t>
+      </w:r>
+      <w:r>
+        <w:rPr>
+          <w:rFonts w:ascii="Times New Roman" w:hAnsi="Times New Roman"/>
+        </w:rPr>
+        <w:t>U.o.D.</w:t>
+      </w:r>
+      <w:r>
+        <w:rPr>
+          <w:rFonts w:ascii="Times New Roman" w:hAnsi="Times New Roman"/>
+        </w:rPr>
+        <w:t xml:space="preserve"> extends for</w:t>
+      </w:r>
+      <w:r>
+        <w:rPr>
+          <w:rFonts w:ascii="Times New Roman" w:hAnsi="Times New Roman"/>
+        </w:rPr>
+        <w:t xml:space="preserve"> a screen’s width in either direction of the line. This may have been excessive, as the user would have to navigate to well outside of the App’s window for any potential issues to occur.</w:t>
+      </w:r>
+    </w:p>
+    <w:p>
+      <w:pPr>
+        <w:ind w:firstLine="720"/>
+        <w:rPr>
+          <w:rFonts w:ascii="Times New Roman" w:hAnsi="Times New Roman"/>
+        </w:rPr>
+      </w:pPr>
+    </w:p>
+    <w:p>
+      <w:pPr>
+        <w:ind w:firstLine="720"/>
+        <w:rPr>
+          <w:rFonts w:ascii="Times New Roman" w:hAnsi="Times New Roman"/>
+        </w:rPr>
+      </w:pPr>
+      <w:r>
+        <w:rPr>
+          <w:rFonts w:ascii="Times New Roman" w:hAnsi="Times New Roman"/>
+        </w:rPr>
+        <w:t>T</w:t>
+      </w:r>
+      <w:r>
+        <w:rPr>
+          <w:rFonts w:ascii="Times New Roman" w:hAnsi="Times New Roman"/>
+        </w:rPr>
+        <w:t xml:space="preserve">he Velocity’s </w:t>
+      </w:r>
+      <w:r>
+        <w:rPr>
+          <w:rFonts w:ascii="Times New Roman" w:hAnsi="Times New Roman"/>
+        </w:rPr>
+        <w:t>U.o.D.</w:t>
+      </w:r>
+      <w:r>
+        <w:rPr>
+          <w:rFonts w:ascii="Times New Roman" w:hAnsi="Times New Roman"/>
+        </w:rPr>
+        <w:t xml:space="preserve"> is the “top speed” of the car in either direction. This top speed was chosen based on how the car’</w:t>
+      </w:r>
+      <w:r>
+        <w:rPr>
+          <w:rFonts w:ascii="Times New Roman" w:hAnsi="Times New Roman"/>
+        </w:rPr>
+        <w:t>s movement appeared during testing</w:t>
+      </w:r>
+      <w:r>
+        <w:rPr>
+          <w:rFonts w:ascii="Times New Roman" w:hAnsi="Times New Roman"/>
+        </w:rPr>
+        <w:t xml:space="preserve">; it is fast enough to </w:t>
+      </w:r>
+      <w:r>
+        <w:rPr>
+          <w:rFonts w:ascii="Times New Roman" w:hAnsi="Times New Roman"/>
+        </w:rPr>
+        <w:t>respond quickly and visibly, but not so fast that Car’s human-like behaviour is imperceptible or that the sprite fails to move smoothly. This was to fulfil game’s AI primary purpose of appearing believable and human to a user.</w:t>
+      </w:r>
+    </w:p>
+    <w:p>
+      <w:pPr>
+        <w:ind w:firstLine="720"/>
+        <w:rPr>
+          <w:rFonts w:ascii="Times New Roman" w:hAnsi="Times New Roman"/>
+        </w:rPr>
+      </w:pPr>
+    </w:p>
+    <w:p>
+      <w:pPr>
+        <w:ind w:firstLine="720"/>
+        <w:rPr>
+          <w:rFonts w:ascii="Times New Roman" w:hAnsi="Times New Roman"/>
+        </w:rPr>
+      </w:pPr>
+      <w:r>
+        <w:rPr>
+          <w:rFonts w:ascii="Times New Roman" w:hAnsi="Times New Roman"/>
+        </w:rPr>
+        <w:t>The Output’s Domain was set to -1 to 1 in order to “normalize” the returned crisp output in the event that scaling was required.</w:t>
+      </w:r>
+    </w:p>
+    <w:p>
+      <w:pPr>
+        <w:ind w:firstLine="720"/>
+        <w:rPr>
+          <w:rFonts w:ascii="Times New Roman" w:hAnsi="Times New Roman"/>
+        </w:rPr>
+      </w:pPr>
+    </w:p>
+    <w:p>
+      <w:pPr>
+        <w:ind w:firstLine="720"/>
+        <w:rPr>
+          <w:rFonts w:ascii="Times New Roman" w:hAnsi="Times New Roman"/>
+        </w:rPr>
+      </w:pPr>
+    </w:p>
+    <w:p>
+      <w:pPr>
+        <w:ind w:firstLine="720"/>
+        <w:rPr>
+          <w:rFonts w:ascii="Times New Roman" w:hAnsi="Times New Roman"/>
+        </w:rPr>
+      </w:pPr>
+    </w:p>
+    <w:p>
+      <w:pPr>
+        <w:ind w:firstLine="720"/>
+        <w:rPr>
+          <w:rFonts w:ascii="Times New Roman" w:hAnsi="Times New Roman"/>
+        </w:rPr>
+      </w:pPr>
+    </w:p>
+    <w:p>
+      <w:pPr>
+        <w:ind w:firstLine="720"/>
+        <w:rPr>
+          <w:rFonts w:ascii="Times New Roman" w:hAnsi="Times New Roman"/>
+        </w:rPr>
+      </w:pPr>
+    </w:p>
+    <w:p>
+      <w:pPr>
+        <w:ind w:firstLine="720"/>
+        <w:rPr>
+          <w:rFonts w:ascii="Times New Roman" w:hAnsi="Times New Roman"/>
+        </w:rPr>
+      </w:pPr>
+    </w:p>
+    <w:p>
+      <w:pPr>
+        <w:ind w:firstLine="720"/>
+        <w:rPr>
+          <w:rFonts w:ascii="Times New Roman" w:hAnsi="Times New Roman"/>
+        </w:rPr>
+      </w:pPr>
+    </w:p>
+    <w:p>
+      <w:pPr>
+        <w:ind w:firstLine="720"/>
+        <w:rPr>
+          <w:rFonts w:ascii="Times New Roman" w:hAnsi="Times New Roman"/>
+        </w:rPr>
+      </w:pPr>
+    </w:p>
+    <w:p>
+      <w:pPr>
+        <w:ind w:firstLine="720"/>
+        <w:rPr>
+          <w:rFonts w:ascii="Times New Roman" w:hAnsi="Times New Roman"/>
+        </w:rPr>
+      </w:pPr>
+    </w:p>
+    <w:p>
+      <w:pPr>
+        <w:ind w:firstLine="720"/>
+        <w:rPr>
+          <w:rFonts w:ascii="Times New Roman" w:hAnsi="Times New Roman"/>
+        </w:rPr>
+      </w:pPr>
+    </w:p>
+    <w:p>
+      <w:pPr>
+        <w:ind w:firstLine="720"/>
+        <w:rPr>
+          <w:rFonts w:ascii="Times New Roman" w:hAnsi="Times New Roman"/>
+        </w:rPr>
+      </w:pPr>
+    </w:p>
+    <w:p>
+      <w:pPr>
+        <w:ind w:firstLine="720"/>
+        <w:rPr>
+          <w:rFonts w:ascii="Times New Roman" w:hAnsi="Times New Roman"/>
+        </w:rPr>
+      </w:pPr>
+    </w:p>
+    <w:p>
+      <w:pPr>
+        <w:ind w:firstLine="720"/>
+        <w:rPr>
+          <w:rFonts w:ascii="Times New Roman" w:hAnsi="Times New Roman"/>
+        </w:rPr>
+      </w:pPr>
+    </w:p>
+    <w:p>
+      <w:pPr>
+        <w:ind w:firstLine="720"/>
+        <w:rPr>
+          <w:rFonts w:ascii="Times New Roman" w:hAnsi="Times New Roman"/>
+        </w:rPr>
+      </w:pPr>
+    </w:p>
+    <w:p>
+      <w:pPr>
+        <w:ind w:firstLine="720"/>
+        <w:rPr>
+          <w:rFonts w:ascii="Times New Roman" w:hAnsi="Times New Roman"/>
+        </w:rPr>
+      </w:pPr>
+    </w:p>
+    <w:p>
+      <w:pPr>
+        <w:ind w:firstLine="720"/>
+        <w:rPr>
+          <w:rFonts w:ascii="Times New Roman" w:hAnsi="Times New Roman"/>
+        </w:rPr>
+      </w:pPr>
+    </w:p>
+    <w:p>
+      <w:pPr>
+        <w:ind w:firstLine="720"/>
+        <w:rPr>
+          <w:rFonts w:ascii="Times New Roman" w:hAnsi="Times New Roman"/>
+        </w:rPr>
+      </w:pPr>
+    </w:p>
+    <w:p>
+      <w:pPr>
+        <w:ind w:firstLine="720"/>
+        <w:rPr>
+          <w:rFonts w:ascii="Times New Roman" w:hAnsi="Times New Roman"/>
+        </w:rPr>
+      </w:pPr>
+    </w:p>
+    <w:p>
+      <w:pPr>
+        <w:ind w:firstLine="720"/>
+        <w:rPr>
+          <w:rFonts w:ascii="Times New Roman" w:hAnsi="Times New Roman"/>
+        </w:rPr>
+      </w:pPr>
+    </w:p>
+    <w:p>
+      <w:pPr>
+        <w:ind w:firstLine="720"/>
+        <w:rPr>
+          <w:rFonts w:ascii="Times New Roman" w:hAnsi="Times New Roman"/>
+        </w:rPr>
+      </w:pPr>
+    </w:p>
+    <w:p>
+      <w:pPr>
+        <w:ind w:firstLine="720"/>
+        <w:rPr>
+          <w:rFonts w:ascii="Times New Roman" w:hAnsi="Times New Roman"/>
+        </w:rPr>
+      </w:pPr>
+    </w:p>
+    <w:p>
+      <w:pPr>
+        <w:ind w:firstLine="720"/>
+        <w:rPr>
+          <w:rFonts w:ascii="Times New Roman" w:hAnsi="Times New Roman"/>
+        </w:rPr>
+      </w:pPr>
+    </w:p>
+    <w:p>
+      <w:pPr>
+        <w:ind w:firstLine="720"/>
+        <w:rPr>
+          <w:rFonts w:ascii="Times New Roman" w:hAnsi="Times New Roman"/>
+        </w:rPr>
+      </w:pPr>
+    </w:p>
+    <w:p>
+      <w:pPr>
+        <w:ind w:firstLine="720"/>
+        <w:rPr>
+          <w:rFonts w:ascii="Times New Roman" w:hAnsi="Times New Roman"/>
+        </w:rPr>
+      </w:pPr>
+    </w:p>
+    <w:p>
+      <w:pPr>
+        <w:ind w:firstLine="720"/>
+        <w:rPr>
+          <w:rFonts w:ascii="Times New Roman" w:hAnsi="Times New Roman"/>
+        </w:rPr>
+      </w:pPr>
+    </w:p>
+    <w:p>
+      <w:pPr>
+        <w:ind w:firstLine="720"/>
+        <w:rPr>
+          <w:rFonts w:ascii="Times New Roman" w:hAnsi="Times New Roman"/>
+        </w:rPr>
+      </w:pPr>
+    </w:p>
+    <w:p>
+      <w:pPr>
+        <w:ind w:firstLine="720"/>
+        <w:rPr>
+          <w:rFonts w:ascii="Times New Roman" w:hAnsi="Times New Roman"/>
+        </w:rPr>
+      </w:pPr>
+    </w:p>
+    <w:p>
+      <w:pPr>
+        <w:ind w:firstLine="720"/>
+        <w:rPr>
+          <w:rFonts w:ascii="Times New Roman" w:hAnsi="Times New Roman"/>
+        </w:rPr>
+      </w:pPr>
+    </w:p>
+    <w:p>
+      <w:pPr>
+        <w:ind w:firstLine="720"/>
+        <w:rPr>
+          <w:rFonts w:ascii="Times New Roman" w:hAnsi="Times New Roman"/>
+        </w:rPr>
+      </w:pPr>
+    </w:p>
+    <w:p>
+      <w:pPr>
+        <w:ind w:firstLine="720"/>
+        <w:rPr>
+          <w:rFonts w:ascii="Times New Roman" w:hAnsi="Times New Roman"/>
+        </w:rPr>
+      </w:pPr>
+    </w:p>
+    <w:p>
+      <w:pPr>
+        <w:ind w:firstLine="720"/>
+        <w:rPr>
+          <w:rFonts w:ascii="Times New Roman" w:hAnsi="Times New Roman"/>
+        </w:rPr>
+      </w:pPr>
+    </w:p>
+    <w:p>
+      <w:pPr>
+        <w:ind w:firstLine="720"/>
+        <w:rPr>
+          <w:rFonts w:ascii="Times New Roman" w:hAnsi="Times New Roman"/>
+        </w:rPr>
+      </w:pPr>
+    </w:p>
+    <w:p>
+      <w:pPr>
+        <w:ind w:firstLine="720"/>
+        <w:rPr>
+          <w:rFonts w:ascii="Times New Roman" w:hAnsi="Times New Roman"/>
+        </w:rPr>
+      </w:pPr>
+    </w:p>
+    <w:p>
+      <w:pPr>
+        <w:ind w:firstLine="720"/>
+        <w:rPr>
+          <w:rFonts w:ascii="Times New Roman" w:hAnsi="Times New Roman"/>
+        </w:rPr>
+      </w:pPr>
+    </w:p>
+    <w:p>
+      <w:pPr>
+        <w:pStyle w:val="IntenseQuote"/>
+        <w:rPr>
+          <w:rFonts w:ascii="Times New Roman" w:hAnsi="Times New Roman"/>
+        </w:rPr>
+      </w:pPr>
+      <w:r>
+        <w:rPr>
+          <w:rFonts w:ascii="Times New Roman" w:hAnsi="Times New Roman"/>
+        </w:rPr>
+        <w:lastRenderedPageBreak/>
+        <w:t>Version 1</w:t>
+      </w:r>
+    </w:p>
+    <w:p>
+      <w:pPr>
         <w:jc w:val="center"/>
         <w:rPr>
           <w:rFonts w:ascii="Times New Roman" w:hAnsi="Times New Roman"/>
@@ -1651,10 +2129,10 @@
           <w:lang w:eastAsia="en-GB"/>
         </w:rPr>
         <w:drawing>
-          <wp:inline distT="0" distB="0" distL="0" distR="0" wp14:anchorId="2075BB39" wp14:editId="3EB5670A">
-            <wp:extent cx="3647768" cy="1432272"/>
-            <wp:effectExtent l="0" t="0" r="0" b="0"/>
-            <wp:docPr id="5" name="Picture 5"/>
+          <wp:inline distT="0" distB="0" distL="0" distR="0" wp14:anchorId="1A7212AF" wp14:editId="06D9AE07">
+            <wp:extent cx="3679052" cy="1425806"/>
+            <wp:effectExtent l="0" t="0" r="0" b="3175"/>
+            <wp:docPr id="6" name="Picture 6"/>
             <wp:cNvGraphicFramePr>
               <a:graphicFrameLocks xmlns:a="http://schemas.openxmlformats.org/drawingml/2006/main" noChangeAspect="1"/>
             </wp:cNvGraphicFramePr>
@@ -1674,7 +2152,7 @@
                   <pic:spPr>
                     <a:xfrm>
                       <a:off x="0" y="0"/>
-                      <a:ext cx="3730494" cy="1464754"/>
+                      <a:ext cx="3771956" cy="1461811"/>
                     </a:xfrm>
                     <a:prstGeom prst="rect">
                       <a:avLst/>
@@ -1689,39 +2167,6 @@
     </w:p>
     <w:p>
       <w:pPr>
-        <w:rPr>
-          <w:rFonts w:ascii="Times New Roman" w:hAnsi="Times New Roman"/>
-        </w:rPr>
-      </w:pPr>
-    </w:p>
-    <w:p>
-      <w:pPr>
-        <w:rPr>
-          <w:rFonts w:ascii="Times New Roman" w:hAnsi="Times New Roman"/>
-        </w:rPr>
-      </w:pPr>
-      <w:r>
-        <w:rPr>
-          <w:rFonts w:ascii="Times New Roman" w:hAnsi="Times New Roman"/>
-        </w:rPr>
-        <w:t>If both cases, t</w:t>
-      </w:r>
-      <w:r>
-        <w:rPr>
-          <w:rFonts w:ascii="Times New Roman" w:hAnsi="Times New Roman"/>
-        </w:rPr>
-        <w:t>he wide domains for the Left and Right values paired with the narrow domains for the central values was intended to produce sizable overlap within the central membership function. This was intended to produce oversteer.</w:t>
-      </w:r>
-    </w:p>
-    <w:p>
-      <w:pPr>
-        <w:rPr>
-          <w:rFonts w:ascii="Times New Roman" w:hAnsi="Times New Roman"/>
-        </w:rPr>
-      </w:pPr>
-    </w:p>
-    <w:p>
-      <w:pPr>
         <w:jc w:val="center"/>
         <w:rPr>
           <w:rFonts w:ascii="Times New Roman" w:hAnsi="Times New Roman"/>
@@ -1729,15 +2174,14 @@
       </w:pPr>
       <w:r>
         <w:rPr>
-          <w:rFonts w:ascii="Times New Roman" w:hAnsi="Times New Roman"/>
           <w:noProof/>
           <w:lang w:eastAsia="en-GB"/>
         </w:rPr>
         <w:drawing>
-          <wp:inline distT="0" distB="0" distL="0" distR="0" wp14:anchorId="2AA09CE5" wp14:editId="6AE49F0F">
-            <wp:extent cx="4343400" cy="2498943"/>
+          <wp:inline distT="0" distB="0" distL="0" distR="0" wp14:anchorId="0DB39D83" wp14:editId="5913357D">
+            <wp:extent cx="3657600" cy="1701963"/>
             <wp:effectExtent l="0" t="0" r="0" b="0"/>
-            <wp:docPr id="7" name="Picture 7"/>
+            <wp:docPr id="202" name="Picture 202"/>
             <wp:cNvGraphicFramePr>
               <a:graphicFrameLocks xmlns:a="http://schemas.openxmlformats.org/drawingml/2006/main" noChangeAspect="1"/>
             </wp:cNvGraphicFramePr>
@@ -1757,7 +2201,90 @@
                   <pic:spPr>
                     <a:xfrm>
                       <a:off x="0" y="0"/>
-                      <a:ext cx="4418471" cy="2542135"/>
+                      <a:ext cx="3674641" cy="1709893"/>
+                    </a:xfrm>
+                    <a:prstGeom prst="rect">
+                      <a:avLst/>
+                    </a:prstGeom>
+                  </pic:spPr>
+                </pic:pic>
+              </a:graphicData>
+            </a:graphic>
+          </wp:inline>
+        </w:drawing>
+      </w:r>
+    </w:p>
+    <w:p>
+      <w:pPr>
+        <w:rPr>
+          <w:rFonts w:ascii="Times New Roman" w:hAnsi="Times New Roman"/>
+        </w:rPr>
+      </w:pPr>
+    </w:p>
+    <w:p>
+      <w:pPr>
+        <w:rPr>
+          <w:rFonts w:ascii="Times New Roman" w:hAnsi="Times New Roman"/>
+        </w:rPr>
+      </w:pPr>
+      <w:r>
+        <w:rPr>
+          <w:rFonts w:ascii="Times New Roman" w:hAnsi="Times New Roman"/>
+        </w:rPr>
+        <w:t>If both cases, t</w:t>
+      </w:r>
+      <w:r>
+        <w:rPr>
+          <w:rFonts w:ascii="Times New Roman" w:hAnsi="Times New Roman"/>
+        </w:rPr>
+        <w:t>he wide domains for the Left and Right values paired with the narrow domains for the central values was intended to produce sizable overlap within the central membership function. This was intended to produce oversteer.</w:t>
+      </w:r>
+    </w:p>
+    <w:p>
+      <w:pPr>
+        <w:rPr>
+          <w:rFonts w:ascii="Times New Roman" w:hAnsi="Times New Roman"/>
+        </w:rPr>
+      </w:pPr>
+    </w:p>
+    <w:p>
+      <w:pPr>
+        <w:jc w:val="center"/>
+        <w:rPr>
+          <w:rFonts w:ascii="Times New Roman" w:hAnsi="Times New Roman"/>
+        </w:rPr>
+      </w:pPr>
+      <w:r>
+        <w:rPr>
+          <w:rFonts w:ascii="Times New Roman" w:hAnsi="Times New Roman"/>
+          <w:noProof/>
+          <w:lang w:eastAsia="en-GB"/>
+        </w:rPr>
+        <w:drawing>
+          <wp:inline distT="0" distB="0" distL="0" distR="0" wp14:anchorId="2AA09CE5" wp14:editId="6AE49F0F">
+            <wp:extent cx="3962247" cy="2279650"/>
+            <wp:effectExtent l="0" t="0" r="635" b="6350"/>
+            <wp:docPr id="7" name="Picture 7"/>
+            <wp:cNvGraphicFramePr>
+              <a:graphicFrameLocks xmlns:a="http://schemas.openxmlformats.org/drawingml/2006/main" noChangeAspect="1"/>
+            </wp:cNvGraphicFramePr>
+            <a:graphic xmlns:a="http://schemas.openxmlformats.org/drawingml/2006/main">
+              <a:graphicData uri="http://schemas.openxmlformats.org/drawingml/2006/picture">
+                <pic:pic xmlns:pic="http://schemas.openxmlformats.org/drawingml/2006/picture">
+                  <pic:nvPicPr>
+                    <pic:cNvPr id="1" name=""/>
+                    <pic:cNvPicPr/>
+                  </pic:nvPicPr>
+                  <pic:blipFill>
+                    <a:blip r:embed="rId12"/>
+                    <a:stretch>
+                      <a:fillRect/>
+                    </a:stretch>
+                  </pic:blipFill>
+                  <pic:spPr>
+                    <a:xfrm>
+                      <a:off x="0" y="0"/>
+                      <a:ext cx="4040140" cy="2324465"/>
                     </a:xfrm>
                     <a:prstGeom prst="rect">
                       <a:avLst/>
@@ -1855,6 +2382,15 @@
                           <a:schemeClr val="lt1"/>
                         </a:fontRef>
                       </wps:style>
+                      <wps:txbx>
+                        <w:txbxContent>
+                          <w:p>
+                            <w:pPr>
+                              <w:jc w:val="center"/>
+                            </w:pPr>
+                          </w:p>
+                        </w:txbxContent>
+                      </wps:txbx>
                       <wps:bodyPr rot="0" spcFirstLastPara="0" vertOverflow="overflow" horzOverflow="overflow" vert="horz" wrap="square" lIns="91440" tIns="45720" rIns="91440" bIns="45720" numCol="1" spcCol="0" rtlCol="0" fromWordArt="0" anchor="ctr" anchorCtr="0" forceAA="0" compatLnSpc="1">
                         <a:prstTxWarp prst="textNoShape">
                           <a:avLst/>
@@ -1869,8 +2405,17 @@
           </mc:Choice>
           <mc:Fallback>
             <w:pict>
-              <v:oval w14:anchorId="341230AD" id="Oval 21" o:spid="_x0000_s1026" style="position:absolute;margin-left:0;margin-top:242.45pt;width:99.5pt;height:371pt;z-index:251661312;visibility:visible;mso-wrap-style:square;mso-wrap-distance-left:9pt;mso-wrap-distance-top:0;mso-wrap-distance-right:9pt;mso-wrap-distance-bottom:0;mso-position-horizontal:center;mso-position-horizontal-relative:margin;mso-position-vertical:absolute;mso-position-vertical-relative:text;v-text-anchor:middle" o:gfxdata="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" filled="f" strokecolor="#c00000" strokeweight="1pt">
+              <v:oval id="Oval 21" o:spid="_x0000_s1028" style="position:absolute;left:0;text-align:left;margin-left:0;margin-top:242.45pt;width:99.5pt;height:371pt;z-index:251661312;visibility:visible;mso-wrap-style:square;mso-wrap-distance-left:9pt;mso-wrap-distance-top:0;mso-wrap-distance-right:9pt;mso-wrap-distance-bottom:0;mso-position-horizontal:center;mso-position-horizontal-relative:margin;mso-position-vertical:absolute;mso-position-vertical-relative:text;v-text-anchor:middle" o:gfxdata="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" filled="f" strokecolor="#c00000" strokeweight="1pt">
                 <v:stroke joinstyle="miter"/>
+                <v:textbox>
+                  <w:txbxContent>
+                    <w:p>
+                      <w:pPr>
+                        <w:jc w:val="center"/>
+                      </w:pPr>
+                    </w:p>
+                  </w:txbxContent>
+                </v:textbox>
                 <w10:wrap anchorx="margin"/>
               </v:oval>
             </w:pict>
@@ -1879,15 +2424,14 @@
       </w:r>
       <w:r>
         <w:rPr>
-          <w:rFonts w:ascii="Times New Roman" w:hAnsi="Times New Roman"/>
           <w:noProof/>
           <w:lang w:eastAsia="en-GB"/>
         </w:rPr>
         <w:drawing>
-          <wp:inline distT="0" distB="0" distL="0" distR="0">
-            <wp:extent cx="4052455" cy="2767330"/>
-            <wp:effectExtent l="0" t="0" r="5715" b="0"/>
-            <wp:docPr id="4" name="Picture 4"/>
+          <wp:inline distT="0" distB="0" distL="0" distR="0" wp14:anchorId="3493B544" wp14:editId="641525FE">
+            <wp:extent cx="4019550" cy="2738175"/>
+            <wp:effectExtent l="0" t="0" r="0" b="5080"/>
+            <wp:docPr id="201" name="Picture 201"/>
             <wp:cNvGraphicFramePr>
               <a:graphicFrameLocks xmlns:a="http://schemas.openxmlformats.org/drawingml/2006/main" noChangeAspect="1"/>
             </wp:cNvGraphicFramePr>
@@ -1895,36 +2439,23 @@
               <a:graphicData uri="http://schemas.openxmlformats.org/drawingml/2006/picture">
                 <pic:pic xmlns:pic="http://schemas.openxmlformats.org/drawingml/2006/picture">
                   <pic:nvPicPr>
-                    <pic:cNvPr id="4" name="AI_Output_V1_Ortho.PNG"/>
+                    <pic:cNvPr id="1" name=""/>
                     <pic:cNvPicPr/>
                   </pic:nvPicPr>
-                  <pic:blipFill rotWithShape="1">
-                    <a:blip r:embed="rId12">
-                      <a:extLst>
-                        <a:ext uri="{28A0092B-C50C-407E-A947-70E740481C1C}">
-                          <a14:useLocalDpi xmlns:a14="http://schemas.microsoft.com/office/drawing/2010/main" val="0"/>
-                        </a:ext>
-                      </a:extLst>
-                    </a:blip>
-                    <a:srcRect l="11966" r="17329"/>
-                    <a:stretch/>
+                  <pic:blipFill>
+                    <a:blip r:embed="rId13"/>
+                    <a:stretch>
+                      <a:fillRect/>
+                    </a:stretch>
                   </pic:blipFill>
-                  <pic:spPr bwMode="auto">
+                  <pic:spPr>
                     <a:xfrm>
                       <a:off x="0" y="0"/>
-                      <a:ext cx="4052455" cy="2767330"/>
+                      <a:ext cx="4028007" cy="2743936"/>
                     </a:xfrm>
                     <a:prstGeom prst="rect">
                       <a:avLst/>
                     </a:prstGeom>
-                    <a:ln>
-                      <a:noFill/>
-                    </a:ln>
-                    <a:extLst>
-                      <a:ext uri="{53640926-AAD7-44D8-BBD7-CCE9431645EC}">
-                        <a14:shadowObscured xmlns:a14="http://schemas.microsoft.com/office/drawing/2010/main"/>
-                      </a:ext>
-                    </a:extLst>
                   </pic:spPr>
                 </pic:pic>
               </a:graphicData>
@@ -1934,15 +2465,14 @@
       </w:r>
       <w:r>
         <w:rPr>
-          <w:rFonts w:ascii="Times New Roman" w:hAnsi="Times New Roman"/>
           <w:noProof/>
           <w:lang w:eastAsia="en-GB"/>
         </w:rPr>
         <w:drawing>
-          <wp:inline distT="0" distB="0" distL="0" distR="0" wp14:anchorId="3897A12F" wp14:editId="2C0F5FF7">
-            <wp:extent cx="4031673" cy="2763206"/>
-            <wp:effectExtent l="0" t="0" r="6985" b="0"/>
-            <wp:docPr id="3" name="Picture 3"/>
+          <wp:inline distT="0" distB="0" distL="0" distR="0" wp14:anchorId="1E725D9D" wp14:editId="0363B562">
+            <wp:extent cx="4048125" cy="2948189"/>
+            <wp:effectExtent l="0" t="0" r="0" b="5080"/>
+            <wp:docPr id="200" name="Picture 200"/>
             <wp:cNvGraphicFramePr>
               <a:graphicFrameLocks xmlns:a="http://schemas.openxmlformats.org/drawingml/2006/main" noChangeAspect="1"/>
             </wp:cNvGraphicFramePr>
@@ -1950,36 +2480,23 @@
               <a:graphicData uri="http://schemas.openxmlformats.org/drawingml/2006/picture">
                 <pic:pic xmlns:pic="http://schemas.openxmlformats.org/drawingml/2006/picture">
                   <pic:nvPicPr>
-                    <pic:cNvPr id="3" name="AI_Output_V1_Displacement.PNG"/>
+                    <pic:cNvPr id="1" name=""/>
                     <pic:cNvPicPr/>
                   </pic:nvPicPr>
-                  <pic:blipFill rotWithShape="1">
-                    <a:blip r:embed="rId13">
-                      <a:extLst>
-                        <a:ext uri="{28A0092B-C50C-407E-A947-70E740481C1C}">
-                          <a14:useLocalDpi xmlns:a14="http://schemas.microsoft.com/office/drawing/2010/main" val="0"/>
-                        </a:ext>
-                      </a:extLst>
-                    </a:blip>
-                    <a:srcRect l="14746" r="14873"/>
-                    <a:stretch/>
+                  <pic:blipFill>
+                    <a:blip r:embed="rId14"/>
+                    <a:stretch>
+                      <a:fillRect/>
+                    </a:stretch>
                   </pic:blipFill>
-                  <pic:spPr bwMode="auto">
+                  <pic:spPr>
                     <a:xfrm>
                       <a:off x="0" y="0"/>
-                      <a:ext cx="4033984" cy="2764790"/>
+                      <a:ext cx="4053112" cy="2951821"/>
                     </a:xfrm>
                     <a:prstGeom prst="rect">
                       <a:avLst/>
                     </a:prstGeom>
-                    <a:ln>
-                      <a:noFill/>
-                    </a:ln>
-                    <a:extLst>
-                      <a:ext uri="{53640926-AAD7-44D8-BBD7-CCE9431645EC}">
-                        <a14:shadowObscured xmlns:a14="http://schemas.microsoft.com/office/drawing/2010/main"/>
-                      </a:ext>
-                    </a:extLst>
                   </pic:spPr>
                 </pic:pic>
               </a:graphicData>
@@ -1989,15 +2506,14 @@
       </w:r>
       <w:r>
         <w:rPr>
-          <w:rFonts w:ascii="Times New Roman" w:hAnsi="Times New Roman"/>
           <w:noProof/>
           <w:lang w:eastAsia="en-GB"/>
         </w:rPr>
         <w:drawing>
-          <wp:inline distT="0" distB="0" distL="0" distR="0">
-            <wp:extent cx="4059266" cy="2775519"/>
-            <wp:effectExtent l="0" t="0" r="0" b="6350"/>
-            <wp:docPr id="8" name="Picture 8"/>
+          <wp:inline distT="0" distB="0" distL="0" distR="0" wp14:anchorId="0FB5346C" wp14:editId="4A0B5626">
+            <wp:extent cx="4019550" cy="2936331"/>
+            <wp:effectExtent l="0" t="0" r="0" b="0"/>
+            <wp:docPr id="199" name="Picture 199"/>
             <wp:cNvGraphicFramePr>
               <a:graphicFrameLocks xmlns:a="http://schemas.openxmlformats.org/drawingml/2006/main" noChangeAspect="1"/>
             </wp:cNvGraphicFramePr>
@@ -2005,36 +2521,23 @@
               <a:graphicData uri="http://schemas.openxmlformats.org/drawingml/2006/picture">
                 <pic:pic xmlns:pic="http://schemas.openxmlformats.org/drawingml/2006/picture">
                   <pic:nvPicPr>
-                    <pic:cNvPr id="8" name="AI_Output_V1_Velocity.PNG"/>
+                    <pic:cNvPr id="1" name=""/>
                     <pic:cNvPicPr/>
                   </pic:nvPicPr>
-                  <pic:blipFill rotWithShape="1">
-                    <a:blip r:embed="rId14">
-                      <a:extLst>
-                        <a:ext uri="{28A0092B-C50C-407E-A947-70E740481C1C}">
-                          <a14:useLocalDpi xmlns:a14="http://schemas.microsoft.com/office/drawing/2010/main" val="0"/>
-                        </a:ext>
-                      </a:extLst>
-                    </a:blip>
-                    <a:srcRect l="14021" r="15154"/>
-                    <a:stretch/>
+                  <pic:blipFill>
+                    <a:blip r:embed="rId15"/>
+                    <a:stretch>
+                      <a:fillRect/>
+                    </a:stretch>
                   </pic:blipFill>
-                  <pic:spPr bwMode="auto">
+                  <pic:spPr>
                     <a:xfrm>
                       <a:off x="0" y="0"/>
-                      <a:ext cx="4059362" cy="2775585"/>
+                      <a:ext cx="4027662" cy="2942257"/>
                     </a:xfrm>
                     <a:prstGeom prst="rect">
                       <a:avLst/>
                     </a:prstGeom>
-                    <a:ln>
-                      <a:noFill/>
-                    </a:ln>
-                    <a:extLst>
-                      <a:ext uri="{53640926-AAD7-44D8-BBD7-CCE9431645EC}">
-                        <a14:shadowObscured xmlns:a14="http://schemas.microsoft.com/office/drawing/2010/main"/>
-                      </a:ext>
-                    </a:extLst>
                   </pic:spPr>
                 </pic:pic>
               </a:graphicData>
@@ -2135,19 +2638,20 @@
       <w:pPr>
         <w:jc w:val="center"/>
         <w:rPr>
-          <w:rFonts w:ascii="Times New Roman" w:hAnsi="Times New Roman"/>
-        </w:rPr>
-      </w:pPr>
-      <w:r>
-        <w:rPr>
-          <w:rFonts w:ascii="Times New Roman" w:hAnsi="Times New Roman"/>
           <w:noProof/>
+          <w:lang w:eastAsia="en-GB"/>
+        </w:rPr>
+      </w:pPr>
+      <w:r>
+        <w:rPr>
+          <w:noProof/>
+          <w:lang w:eastAsia="en-GB"/>
         </w:rPr>
         <w:drawing>
-          <wp:inline distT="0" distB="0" distL="0" distR="0" wp14:anchorId="3B7AC607" wp14:editId="700BD61A">
-            <wp:extent cx="4001252" cy="2076873"/>
-            <wp:effectExtent l="0" t="0" r="0" b="0"/>
-            <wp:docPr id="9" name="Picture 9"/>
+          <wp:inline distT="0" distB="0" distL="0" distR="0" wp14:anchorId="26EFE997" wp14:editId="49D1E796">
+            <wp:extent cx="3940810" cy="1760834"/>
+            <wp:effectExtent l="0" t="0" r="2540" b="0"/>
+            <wp:docPr id="195" name="Picture 195"/>
             <wp:cNvGraphicFramePr>
               <a:graphicFrameLocks xmlns:a="http://schemas.openxmlformats.org/drawingml/2006/main" noChangeAspect="1"/>
             </wp:cNvGraphicFramePr>
@@ -2155,36 +2659,23 @@
               <a:graphicData uri="http://schemas.openxmlformats.org/drawingml/2006/picture">
                 <pic:pic xmlns:pic="http://schemas.openxmlformats.org/drawingml/2006/picture">
                   <pic:nvPicPr>
-                    <pic:cNvPr id="0" name="Picture 1"/>
-                    <pic:cNvPicPr>
-                      <a:picLocks noChangeAspect="1" noChangeArrowheads="1"/>
-                    </pic:cNvPicPr>
+                    <pic:cNvPr id="1" name=""/>
+                    <pic:cNvPicPr/>
                   </pic:nvPicPr>
                   <pic:blipFill>
-                    <a:blip r:embed="rId15">
-                      <a:extLst>
-                        <a:ext uri="{28A0092B-C50C-407E-A947-70E740481C1C}">
-                          <a14:useLocalDpi xmlns:a14="http://schemas.microsoft.com/office/drawing/2010/main" val="0"/>
-                        </a:ext>
-                      </a:extLst>
-                    </a:blip>
-                    <a:srcRect/>
+                    <a:blip r:embed="rId16"/>
                     <a:stretch>
                       <a:fillRect/>
                     </a:stretch>
                   </pic:blipFill>
-                  <pic:spPr bwMode="auto">
+                  <pic:spPr>
                     <a:xfrm>
                       <a:off x="0" y="0"/>
-                      <a:ext cx="4024751" cy="2089070"/>
+                      <a:ext cx="3961127" cy="1769912"/>
                     </a:xfrm>
                     <a:prstGeom prst="rect">
                       <a:avLst/>
                     </a:prstGeom>
-                    <a:noFill/>
-                    <a:ln>
-                      <a:noFill/>
-                    </a:ln>
                   </pic:spPr>
                 </pic:pic>
               </a:graphicData>
@@ -2196,6 +2687,7 @@
         <w:rPr>
           <w:rFonts w:ascii="Times New Roman" w:hAnsi="Times New Roman"/>
           <w:noProof/>
+          <w:lang w:eastAsia="en-GB"/>
         </w:rPr>
         <w:drawing>
           <wp:inline distT="0" distB="0" distL="0" distR="0" wp14:anchorId="686F62BB" wp14:editId="142B8EE8">
@@ -2215,7 +2707,7 @@
                     </pic:cNvPicPr>
                   </pic:nvPicPr>
                   <pic:blipFill>
-                    <a:blip r:embed="rId16">
+                    <a:blip r:embed="rId17">
                       <a:extLst>
                         <a:ext uri="{28A0092B-C50C-407E-A947-70E740481C1C}">
                           <a14:useLocalDpi xmlns:a14="http://schemas.microsoft.com/office/drawing/2010/main" val="0"/>
@@ -2250,6 +2742,7 @@
         <w:rPr>
           <w:rFonts w:ascii="Times New Roman" w:hAnsi="Times New Roman"/>
           <w:noProof/>
+          <w:lang w:eastAsia="en-GB"/>
         </w:rPr>
         <w:drawing>
           <wp:inline distT="0" distB="0" distL="0" distR="0" wp14:anchorId="565B3895" wp14:editId="04968B4B">
@@ -2269,7 +2762,7 @@
                     </pic:cNvPicPr>
                   </pic:nvPicPr>
                   <pic:blipFill>
-                    <a:blip r:embed="rId17">
+                    <a:blip r:embed="rId18">
                       <a:extLst>
                         <a:ext uri="{28A0092B-C50C-407E-A947-70E740481C1C}">
                           <a14:useLocalDpi xmlns:a14="http://schemas.microsoft.com/office/drawing/2010/main" val="0"/>
@@ -2300,17 +2793,34 @@
           </wp:inline>
         </w:drawing>
       </w:r>
-      <w:r>
-        <w:rPr>
-          <w:rFonts w:ascii="Times New Roman" w:hAnsi="Times New Roman"/>
+    </w:p>
+    <w:p>
+      <w:pPr>
+        <w:jc w:val="center"/>
+        <w:rPr>
           <w:noProof/>
+          <w:lang w:eastAsia="en-GB"/>
+        </w:rPr>
+      </w:pPr>
+    </w:p>
+    <w:p>
+      <w:pPr>
+        <w:jc w:val="center"/>
+        <w:rPr>
+          <w:rFonts w:ascii="Times New Roman" w:hAnsi="Times New Roman"/>
+        </w:rPr>
+      </w:pPr>
+      <w:r>
+        <w:rPr>
+          <w:noProof/>
+          <w:lang w:eastAsia="en-GB"/>
         </w:rPr>
         <w:lastRenderedPageBreak/>
         <w:drawing>
-          <wp:inline distT="0" distB="0" distL="0" distR="0">
-            <wp:extent cx="3539254" cy="2489412"/>
-            <wp:effectExtent l="0" t="0" r="4445" b="6350"/>
-            <wp:docPr id="13" name="Picture 13"/>
+          <wp:inline distT="0" distB="0" distL="0" distR="0" wp14:anchorId="4FBB1B55" wp14:editId="698D97C5">
+            <wp:extent cx="3571875" cy="2335204"/>
+            <wp:effectExtent l="0" t="0" r="0" b="8255"/>
+            <wp:docPr id="198" name="Picture 198"/>
             <wp:cNvGraphicFramePr>
               <a:graphicFrameLocks xmlns:a="http://schemas.openxmlformats.org/drawingml/2006/main" noChangeAspect="1"/>
             </wp:cNvGraphicFramePr>
@@ -2318,36 +2828,30 @@
               <a:graphicData uri="http://schemas.openxmlformats.org/drawingml/2006/picture">
                 <pic:pic xmlns:pic="http://schemas.openxmlformats.org/drawingml/2006/picture">
                   <pic:nvPicPr>
-                    <pic:cNvPr id="0" name="Picture 5"/>
-                    <pic:cNvPicPr>
-                      <a:picLocks noChangeAspect="1" noChangeArrowheads="1"/>
-                    </pic:cNvPicPr>
+                    <pic:cNvPr id="1" name=""/>
+                    <pic:cNvPicPr/>
                   </pic:nvPicPr>
-                  <pic:blipFill>
-                    <a:blip r:embed="rId18">
-                      <a:extLst>
-                        <a:ext uri="{28A0092B-C50C-407E-A947-70E740481C1C}">
-                          <a14:useLocalDpi xmlns:a14="http://schemas.microsoft.com/office/drawing/2010/main" val="0"/>
-                        </a:ext>
-                      </a:extLst>
-                    </a:blip>
-                    <a:srcRect/>
-                    <a:stretch>
-                      <a:fillRect/>
-                    </a:stretch>
+                  <pic:blipFill rotWithShape="1">
+                    <a:blip r:embed="rId19"/>
+                    <a:srcRect l="2825" t="3909" r="6935" b="3579"/>
+                    <a:stretch/>
                   </pic:blipFill>
                   <pic:spPr bwMode="auto">
                     <a:xfrm>
                       <a:off x="0" y="0"/>
-                      <a:ext cx="3560945" cy="2504669"/>
+                      <a:ext cx="3585577" cy="2344162"/>
                     </a:xfrm>
                     <a:prstGeom prst="rect">
                       <a:avLst/>
                     </a:prstGeom>
-                    <a:noFill/>
                     <a:ln>
                       <a:noFill/>
                     </a:ln>
+                    <a:extLst>
+                      <a:ext uri="{53640926-AAD7-44D8-BBD7-CCE9431645EC}">
+                        <a14:shadowObscured xmlns:a14="http://schemas.microsoft.com/office/drawing/2010/main"/>
+                      </a:ext>
+                    </a:extLst>
                   </pic:spPr>
                 </pic:pic>
               </a:graphicData>
@@ -2357,14 +2861,14 @@
       </w:r>
       <w:r>
         <w:rPr>
-          <w:rFonts w:ascii="Times New Roman" w:hAnsi="Times New Roman"/>
           <w:noProof/>
+          <w:lang w:eastAsia="en-GB"/>
         </w:rPr>
         <w:drawing>
-          <wp:inline distT="0" distB="0" distL="0" distR="0" wp14:anchorId="193F8E5E" wp14:editId="36457235">
-            <wp:extent cx="3520334" cy="2591012"/>
-            <wp:effectExtent l="0" t="0" r="4445" b="0"/>
-            <wp:docPr id="14" name="Picture 14"/>
+          <wp:inline distT="0" distB="0" distL="0" distR="0" wp14:anchorId="7BBF7444" wp14:editId="35871980">
+            <wp:extent cx="3563293" cy="2379345"/>
+            <wp:effectExtent l="0" t="0" r="0" b="1905"/>
+            <wp:docPr id="197" name="Picture 197"/>
             <wp:cNvGraphicFramePr>
               <a:graphicFrameLocks xmlns:a="http://schemas.openxmlformats.org/drawingml/2006/main" noChangeAspect="1"/>
             </wp:cNvGraphicFramePr>
@@ -2372,36 +2876,23 @@
               <a:graphicData uri="http://schemas.openxmlformats.org/drawingml/2006/picture">
                 <pic:pic xmlns:pic="http://schemas.openxmlformats.org/drawingml/2006/picture">
                   <pic:nvPicPr>
-                    <pic:cNvPr id="0" name="Picture 6"/>
-                    <pic:cNvPicPr>
-                      <a:picLocks noChangeAspect="1" noChangeArrowheads="1"/>
-                    </pic:cNvPicPr>
+                    <pic:cNvPr id="1" name=""/>
+                    <pic:cNvPicPr/>
                   </pic:nvPicPr>
                   <pic:blipFill>
-                    <a:blip r:embed="rId19">
-                      <a:extLst>
-                        <a:ext uri="{28A0092B-C50C-407E-A947-70E740481C1C}">
-                          <a14:useLocalDpi xmlns:a14="http://schemas.microsoft.com/office/drawing/2010/main" val="0"/>
-                        </a:ext>
-                      </a:extLst>
-                    </a:blip>
-                    <a:srcRect/>
+                    <a:blip r:embed="rId20"/>
                     <a:stretch>
                       <a:fillRect/>
                     </a:stretch>
                   </pic:blipFill>
-                  <pic:spPr bwMode="auto">
+                  <pic:spPr>
                     <a:xfrm>
                       <a:off x="0" y="0"/>
-                      <a:ext cx="3534484" cy="2601427"/>
+                      <a:ext cx="3582771" cy="2392351"/>
                     </a:xfrm>
                     <a:prstGeom prst="rect">
                       <a:avLst/>
                     </a:prstGeom>
-                    <a:noFill/>
-                    <a:ln>
-                      <a:noFill/>
-                    </a:ln>
                   </pic:spPr>
                 </pic:pic>
               </a:graphicData>
@@ -2409,16 +2900,24 @@
           </wp:inline>
         </w:drawing>
       </w:r>
-      <w:r>
-        <w:rPr>
-          <w:rFonts w:ascii="Times New Roman" w:hAnsi="Times New Roman"/>
+    </w:p>
+    <w:p>
+      <w:pPr>
+        <w:jc w:val="center"/>
+        <w:rPr>
+          <w:rFonts w:ascii="Times New Roman" w:hAnsi="Times New Roman"/>
+        </w:rPr>
+      </w:pPr>
+      <w:r>
+        <w:rPr>
           <w:noProof/>
+          <w:lang w:eastAsia="en-GB"/>
         </w:rPr>
         <w:drawing>
-          <wp:inline distT="0" distB="0" distL="0" distR="0">
-            <wp:extent cx="3513667" cy="2545831"/>
-            <wp:effectExtent l="0" t="0" r="0" b="6985"/>
-            <wp:docPr id="12" name="Picture 12"/>
+          <wp:inline distT="0" distB="0" distL="0" distR="0" wp14:anchorId="49F08328" wp14:editId="31A52614">
+            <wp:extent cx="3589287" cy="2409825"/>
+            <wp:effectExtent l="0" t="0" r="0" b="0"/>
+            <wp:docPr id="196" name="Picture 196"/>
             <wp:cNvGraphicFramePr>
               <a:graphicFrameLocks xmlns:a="http://schemas.openxmlformats.org/drawingml/2006/main" noChangeAspect="1"/>
             </wp:cNvGraphicFramePr>
@@ -2426,36 +2925,23 @@
               <a:graphicData uri="http://schemas.openxmlformats.org/drawingml/2006/picture">
                 <pic:pic xmlns:pic="http://schemas.openxmlformats.org/drawingml/2006/picture">
                   <pic:nvPicPr>
-                    <pic:cNvPr id="0" name="Picture 4"/>
-                    <pic:cNvPicPr>
-                      <a:picLocks noChangeAspect="1" noChangeArrowheads="1"/>
-                    </pic:cNvPicPr>
+                    <pic:cNvPr id="1" name=""/>
+                    <pic:cNvPicPr/>
                   </pic:nvPicPr>
                   <pic:blipFill>
-                    <a:blip r:embed="rId20">
-                      <a:extLst>
-                        <a:ext uri="{28A0092B-C50C-407E-A947-70E740481C1C}">
-                          <a14:useLocalDpi xmlns:a14="http://schemas.microsoft.com/office/drawing/2010/main" val="0"/>
-                        </a:ext>
-                      </a:extLst>
-                    </a:blip>
-                    <a:srcRect/>
+                    <a:blip r:embed="rId21"/>
                     <a:stretch>
                       <a:fillRect/>
                     </a:stretch>
                   </pic:blipFill>
-                  <pic:spPr bwMode="auto">
+                  <pic:spPr>
                     <a:xfrm>
                       <a:off x="0" y="0"/>
-                      <a:ext cx="3523560" cy="2552999"/>
+                      <a:ext cx="3600121" cy="2417099"/>
                     </a:xfrm>
                     <a:prstGeom prst="rect">
                       <a:avLst/>
                     </a:prstGeom>
-                    <a:noFill/>
-                    <a:ln>
-                      <a:noFill/>
-                    </a:ln>
                   </pic:spPr>
                 </pic:pic>
               </a:graphicData>
@@ -2481,8 +2967,51 @@
         <w:rPr>
           <w:rFonts w:ascii="Times New Roman" w:hAnsi="Times New Roman"/>
         </w:rPr>
-        <w:t>Once again, it was noted that the surface was smoother than anticipated, and thus incapable of producing the deliberate oversteering the App was intended to produce. Furthermore, it can be seen that the surface levels out at all four of it’s extremes. This was intended to produce more dramatic steering, and upon implementation, was deemed successful.</w:t>
-      </w:r>
+        <w:t xml:space="preserve">Once again, it was noted that the surface was smoother than anticipated, and thus incapable of producing the deliberate oversteering the App was </w:t>
+      </w:r>
+      <w:r>
+        <w:rPr>
+          <w:rFonts w:ascii="Times New Roman" w:hAnsi="Times New Roman"/>
+        </w:rPr>
+        <w:t>intended to produce. However</w:t>
+      </w:r>
+      <w:r>
+        <w:rPr>
+          <w:rFonts w:ascii="Times New Roman" w:hAnsi="Times New Roman"/>
+        </w:rPr>
+        <w:t>, it can be seen that the surfa</w:t>
+      </w:r>
+      <w:r>
+        <w:rPr>
+          <w:rFonts w:ascii="Times New Roman" w:hAnsi="Times New Roman"/>
+        </w:rPr>
+        <w:t>ce levels out at all four of it</w:t>
+      </w:r>
+      <w:r>
+        <w:rPr>
+          <w:rFonts w:ascii="Times New Roman" w:hAnsi="Times New Roman"/>
+        </w:rPr>
+        <w:t>s extremes. This was intended to produce more dramatic steering, and upon imple</w:t>
+      </w:r>
+      <w:r>
+        <w:rPr>
+          <w:rFonts w:ascii="Times New Roman" w:hAnsi="Times New Roman"/>
+        </w:rPr>
+        <w:t>mentation, was deemed to have succeeded in that aspect</w:t>
+      </w:r>
+      <w:r>
+        <w:rPr>
+          <w:rFonts w:ascii="Times New Roman" w:hAnsi="Times New Roman"/>
+        </w:rPr>
+        <w:t>.</w:t>
+      </w:r>
+    </w:p>
+    <w:p>
+      <w:pPr>
+        <w:rPr>
+          <w:rFonts w:ascii="Times New Roman" w:hAnsi="Times New Roman"/>
+        </w:rPr>
+      </w:pPr>
     </w:p>
     <w:p>
       <w:pPr>
@@ -2510,6 +3039,7 @@
         <w:rPr>
           <w:rFonts w:ascii="Times New Roman" w:hAnsi="Times New Roman"/>
           <w:noProof/>
+          <w:lang w:eastAsia="en-GB"/>
         </w:rPr>
         <w:drawing>
           <wp:inline distT="0" distB="0" distL="0" distR="0">
@@ -2529,7 +3059,7 @@
                     </pic:cNvPicPr>
                   </pic:nvPicPr>
                   <pic:blipFill>
-                    <a:blip r:embed="rId21">
+                    <a:blip r:embed="rId22">
                       <a:extLst>
                         <a:ext uri="{28A0092B-C50C-407E-A947-70E740481C1C}">
                           <a14:useLocalDpi xmlns:a14="http://schemas.microsoft.com/office/drawing/2010/main" val="0"/>
@@ -2570,14 +3100,14 @@
       </w:pPr>
       <w:r>
         <w:rPr>
-          <w:rFonts w:ascii="Times New Roman" w:hAnsi="Times New Roman"/>
           <w:noProof/>
+          <w:lang w:eastAsia="en-GB"/>
         </w:rPr>
         <w:drawing>
-          <wp:inline distT="0" distB="0" distL="0" distR="0">
-            <wp:extent cx="3887472" cy="1964478"/>
+          <wp:inline distT="0" distB="0" distL="0" distR="0" wp14:anchorId="23A08A57" wp14:editId="77EA1279">
+            <wp:extent cx="3890251" cy="1831340"/>
             <wp:effectExtent l="0" t="0" r="0" b="0"/>
-            <wp:docPr id="16" name="Picture 16"/>
+            <wp:docPr id="31" name="Picture 31"/>
             <wp:cNvGraphicFramePr>
               <a:graphicFrameLocks xmlns:a="http://schemas.openxmlformats.org/drawingml/2006/main" noChangeAspect="1"/>
             </wp:cNvGraphicFramePr>
@@ -2585,36 +3115,23 @@
               <a:graphicData uri="http://schemas.openxmlformats.org/drawingml/2006/picture">
                 <pic:pic xmlns:pic="http://schemas.openxmlformats.org/drawingml/2006/picture">
                   <pic:nvPicPr>
-                    <pic:cNvPr id="0" name="Picture 14"/>
-                    <pic:cNvPicPr>
-                      <a:picLocks noChangeAspect="1" noChangeArrowheads="1"/>
-                    </pic:cNvPicPr>
+                    <pic:cNvPr id="1" name=""/>
+                    <pic:cNvPicPr/>
                   </pic:nvPicPr>
                   <pic:blipFill>
-                    <a:blip r:embed="rId22">
-                      <a:extLst>
-                        <a:ext uri="{28A0092B-C50C-407E-A947-70E740481C1C}">
-                          <a14:useLocalDpi xmlns:a14="http://schemas.microsoft.com/office/drawing/2010/main" val="0"/>
-                        </a:ext>
-                      </a:extLst>
-                    </a:blip>
-                    <a:srcRect/>
+                    <a:blip r:embed="rId23"/>
                     <a:stretch>
                       <a:fillRect/>
                     </a:stretch>
                   </pic:blipFill>
-                  <pic:spPr bwMode="auto">
+                  <pic:spPr>
                     <a:xfrm>
                       <a:off x="0" y="0"/>
-                      <a:ext cx="3905840" cy="1973760"/>
+                      <a:ext cx="3912834" cy="1841971"/>
                     </a:xfrm>
                     <a:prstGeom prst="rect">
                       <a:avLst/>
                     </a:prstGeom>
-                    <a:noFill/>
-                    <a:ln>
-                      <a:noFill/>
-                    </a:ln>
                   </pic:spPr>
                 </pic:pic>
               </a:graphicData>
@@ -2642,7 +3159,61 @@
         <w:rPr>
           <w:rFonts w:ascii="Times New Roman" w:hAnsi="Times New Roman"/>
         </w:rPr>
-        <w:t>Prior iterations indicated that the key to producing the swerving was in the displacement graph. This makes sense, as “swerving” translates to excessive distance travelled when confined to a linear axis. As such, the Velocity graph was modified for decreased overlap towards the centre. Conversely, the Displacement had its Centre Membership Function narrowed and its Left and Right Membership Functions.</w:t>
+        <w:t xml:space="preserve">Prior iterations indicated that the key to producing the swerving was in the </w:t>
+      </w:r>
+      <w:r>
+        <w:rPr>
+          <w:rFonts w:ascii="Times New Roman" w:hAnsi="Times New Roman"/>
+        </w:rPr>
+        <w:t>velocity</w:t>
+      </w:r>
+      <w:r>
+        <w:rPr>
+          <w:rFonts w:ascii="Times New Roman" w:hAnsi="Times New Roman"/>
+        </w:rPr>
+        <w:t xml:space="preserve"> graph. This makes sense, as “swerving”</w:t>
+      </w:r>
+      <w:r>
+        <w:rPr>
+          <w:rFonts w:ascii="Times New Roman" w:hAnsi="Times New Roman"/>
+        </w:rPr>
+        <w:t xml:space="preserve"> in reality results from cars attempting to change course too quickly</w:t>
+      </w:r>
+      <w:r>
+        <w:rPr>
+          <w:rFonts w:ascii="Times New Roman" w:hAnsi="Times New Roman"/>
+        </w:rPr>
+        <w:t>. As such, the Velo</w:t>
+      </w:r>
+      <w:r>
+        <w:rPr>
+          <w:rFonts w:ascii="Times New Roman" w:hAnsi="Times New Roman"/>
+        </w:rPr>
+        <w:t>city graph was modified to shift the bulk of the membership function from the centre to either side of the centre.</w:t>
+      </w:r>
+      <w:r>
+        <w:rPr>
+          <w:rFonts w:ascii="Times New Roman" w:hAnsi="Times New Roman"/>
+        </w:rPr>
+        <w:t xml:space="preserve"> Conversely, the Displacement had its Centre Membership Function narrowed and its Left and Right Membership Functions</w:t>
+      </w:r>
+      <w:r>
+        <w:rPr>
+          <w:rFonts w:ascii="Times New Roman" w:hAnsi="Times New Roman"/>
+        </w:rPr>
+        <w:t xml:space="preserve"> widened to allow for smaller steering </w:t>
+      </w:r>
+      <w:r>
+        <w:rPr>
+          <w:rFonts w:ascii="Times New Roman" w:hAnsi="Times New Roman"/>
+        </w:rPr>
+        <w:t>corrections</w:t>
+      </w:r>
+      <w:r>
+        <w:rPr>
+          <w:rFonts w:ascii="Times New Roman" w:hAnsi="Times New Roman"/>
+        </w:rPr>
+        <w:t>.</w:t>
       </w:r>
     </w:p>
     <w:p>
@@ -2665,6 +3236,7 @@
         <w:rPr>
           <w:rFonts w:ascii="Times New Roman" w:hAnsi="Times New Roman"/>
           <w:noProof/>
+          <w:lang w:eastAsia="en-GB"/>
         </w:rPr>
         <w:drawing>
           <wp:inline distT="0" distB="0" distL="0" distR="0" wp14:anchorId="38B3908F" wp14:editId="5BBD9A09">
@@ -2684,7 +3256,7 @@
                     </pic:cNvPicPr>
                   </pic:nvPicPr>
                   <pic:blipFill>
-                    <a:blip r:embed="rId23">
+                    <a:blip r:embed="rId24">
                       <a:extLst>
                         <a:ext uri="{28A0092B-C50C-407E-A947-70E740481C1C}">
                           <a14:useLocalDpi xmlns:a14="http://schemas.microsoft.com/office/drawing/2010/main" val="0"/>
@@ -2745,32 +3317,134 @@
         <w:rPr>
           <w:rFonts w:ascii="Times New Roman" w:hAnsi="Times New Roman"/>
         </w:rPr>
-        <w:t>The domains of the Output’s Membership functions were refined in a similar manner to the Inputs. That is to say, the domains are more narrow towards the middle and expand further out. This reflects the applications focus on the car’s behaviour near to the racing line.</w:t>
+        <w:t xml:space="preserve">The domains of the Output’s Membership functions were refined in a similar manner to the Inputs. That is to say, the domains are </w:t>
+      </w:r>
+      <w:r>
+        <w:rPr>
+          <w:rFonts w:ascii="Times New Roman" w:hAnsi="Times New Roman"/>
+        </w:rPr>
+        <w:t>narrower</w:t>
+      </w:r>
+      <w:r>
+        <w:rPr>
+          <w:rFonts w:ascii="Times New Roman" w:hAnsi="Times New Roman"/>
+        </w:rPr>
+        <w:t xml:space="preserve"> towards the middle and expand further out. This reflects the applications focus on the car’s behaviour near to the racing line.</w:t>
       </w:r>
     </w:p>
     <w:p>
       <w:pPr>
         <w:jc w:val="center"/>
         <w:rPr>
-          <w:rFonts w:ascii="Times New Roman" w:hAnsi="Times New Roman"/>
-        </w:rPr>
-      </w:pPr>
-      <w:r>
-        <w:rPr>
-          <w:rFonts w:ascii="Times New Roman" w:hAnsi="Times New Roman"/>
           <w:noProof/>
-        </w:rPr>
-        <w:lastRenderedPageBreak/>
+          <w:lang w:eastAsia="en-GB"/>
+        </w:rPr>
+      </w:pPr>
+    </w:p>
+    <w:p>
+      <w:pPr>
+        <w:jc w:val="center"/>
+        <w:rPr>
+          <w:rFonts w:ascii="Times New Roman" w:hAnsi="Times New Roman"/>
+        </w:rPr>
+      </w:pPr>
+      <w:r>
+        <w:rPr>
+          <w:rFonts w:ascii="Times New Roman" w:hAnsi="Times New Roman"/>
+          <w:noProof/>
+          <w:lang w:eastAsia="en-GB"/>
+        </w:rPr>
+        <mc:AlternateContent>
+          <mc:Choice Requires="wps">
+            <w:drawing>
+              <wp:anchor distT="0" distB="0" distL="114300" distR="114300" simplePos="0" relativeHeight="251662336" behindDoc="0" locked="0" layoutInCell="1" allowOverlap="1">
+                <wp:simplePos x="0" y="0"/>
+                <wp:positionH relativeFrom="column">
+                  <wp:posOffset>2602865</wp:posOffset>
+                </wp:positionH>
+                <wp:positionV relativeFrom="paragraph">
+                  <wp:posOffset>7196455</wp:posOffset>
+                </wp:positionV>
+                <wp:extent cx="62346" cy="429491"/>
+                <wp:effectExtent l="57150" t="38100" r="33020" b="27940"/>
+                <wp:wrapNone/>
+                <wp:docPr id="27" name="Straight Arrow Connector 27"/>
+                <wp:cNvGraphicFramePr/>
+                <a:graphic xmlns:a="http://schemas.openxmlformats.org/drawingml/2006/main">
+                  <a:graphicData uri="http://schemas.microsoft.com/office/word/2010/wordprocessingShape">
+                    <wps:wsp>
+                      <wps:cNvCnPr/>
+                      <wps:spPr>
+                        <a:xfrm flipH="1" flipV="1">
+                          <a:off x="0" y="0"/>
+                          <a:ext cx="62346" cy="429491"/>
+                        </a:xfrm>
+                        <a:prstGeom prst="straightConnector1">
+                          <a:avLst/>
+                        </a:prstGeom>
+                        <a:ln>
+                          <a:solidFill>
+                            <a:srgbClr val="FF0000"/>
+                          </a:solidFill>
+                          <a:tailEnd type="triangle"/>
+                        </a:ln>
+                      </wps:spPr>
+                      <wps:style>
+                        <a:lnRef idx="2">
+                          <a:schemeClr val="accent2"/>
+                        </a:lnRef>
+                        <a:fillRef idx="0">
+                          <a:schemeClr val="accent2"/>
+                        </a:fillRef>
+                        <a:effectRef idx="1">
+                          <a:schemeClr val="accent2"/>
+                        </a:effectRef>
+                        <a:fontRef idx="minor">
+                          <a:schemeClr val="tx1"/>
+                        </a:fontRef>
+                      </wps:style>
+                      <wps:bodyPr/>
+                    </wps:wsp>
+                  </a:graphicData>
+                </a:graphic>
+                <wp14:sizeRelH relativeFrom="margin">
+                  <wp14:pctWidth>0</wp14:pctWidth>
+                </wp14:sizeRelH>
+                <wp14:sizeRelV relativeFrom="margin">
+                  <wp14:pctHeight>0</wp14:pctHeight>
+                </wp14:sizeRelV>
+              </wp:anchor>
+            </w:drawing>
+          </mc:Choice>
+          <mc:Fallback>
+            <w:pict>
+              <v:shapetype w14:anchorId="1BA70AD1" id="_x0000_t32" coordsize="21600,21600" o:spt="32" o:oned="t" path="m,l21600,21600e" filled="f">
+                <v:path arrowok="t" fillok="f" o:connecttype="none"/>
+                <o:lock v:ext="edit" shapetype="t"/>
+              </v:shapetype>
+              <v:shape id="Straight Arrow Connector 27" o:spid="_x0000_s1026" type="#_x0000_t32" style="position:absolute;margin-left:204.95pt;margin-top:566.65pt;width:4.9pt;height:33.8pt;flip:x y;z-index:251662336;visibility:visible;mso-wrap-style:square;mso-width-percent:0;mso-height-percent:0;mso-wrap-distance-left:9pt;mso-wrap-distance-top:0;mso-wrap-distance-right:9pt;mso-wrap-distance-bottom:0;mso-position-horizontal:absolute;mso-position-horizontal-relative:text;mso-position-vertical:absolute;mso-position-vertical-relative:text;mso-width-percent:0;mso-height-percent:0;mso-width-relative:margin;mso-height-relative:margin" o:gfxdata="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" strokecolor="red" strokeweight="1pt">
+                <v:stroke endarrow="block" joinstyle="miter"/>
+              </v:shape>
+            </w:pict>
+          </mc:Fallback>
+        </mc:AlternateContent>
+      </w:r>
+      <w:r>
+        <w:rPr>
+          <w:rFonts w:ascii="Times New Roman" w:hAnsi="Times New Roman"/>
+          <w:noProof/>
+          <w:lang w:eastAsia="en-GB"/>
+        </w:rPr>
         <mc:AlternateContent>
           <mc:Choice Requires="wps">
             <w:drawing>
               <wp:anchor distT="0" distB="0" distL="114300" distR="114300" simplePos="0" relativeHeight="251664384" behindDoc="0" locked="0" layoutInCell="1" allowOverlap="1" wp14:anchorId="3341FED3" wp14:editId="05D9AA57">
                 <wp:simplePos x="0" y="0"/>
                 <wp:positionH relativeFrom="column">
-                  <wp:posOffset>3193357</wp:posOffset>
+                  <wp:posOffset>3192780</wp:posOffset>
                 </wp:positionH>
                 <wp:positionV relativeFrom="paragraph">
-                  <wp:posOffset>5307157</wp:posOffset>
+                  <wp:posOffset>5322570</wp:posOffset>
                 </wp:positionV>
                 <wp:extent cx="159097" cy="353002"/>
                 <wp:effectExtent l="0" t="0" r="69850" b="47625"/>
@@ -2825,11 +3499,7 @@
           </mc:Choice>
           <mc:Fallback>
             <w:pict>
-              <v:shapetype w14:anchorId="58631BD9" id="_x0000_t32" coordsize="21600,21600" o:spt="32" o:oned="t" path="m,l21600,21600e" filled="f">
-                <v:path arrowok="t" fillok="f" o:connecttype="none"/>
-                <o:lock v:ext="edit" shapetype="t"/>
-              </v:shapetype>
-              <v:shape id="Straight Arrow Connector 28" o:spid="_x0000_s1026" type="#_x0000_t32" style="position:absolute;margin-left:251.45pt;margin-top:417.9pt;width:12.55pt;height:27.8pt;z-index:251664384;visibility:visible;mso-wrap-style:square;mso-width-percent:0;mso-height-percent:0;mso-wrap-distance-left:9pt;mso-wrap-distance-top:0;mso-wrap-distance-right:9pt;mso-wrap-distance-bottom:0;mso-position-horizontal:absolute;mso-position-horizontal-relative:text;mso-position-vertical:absolute;mso-position-vertical-relative:text;mso-width-percent:0;mso-height-percent:0;mso-width-relative:margin;mso-height-relative:margin" o:gfxdata="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" strokecolor="red" strokeweight="1pt">
+              <v:shape w14:anchorId="43294DAA" id="Straight Arrow Connector 28" o:spid="_x0000_s1026" type="#_x0000_t32" style="position:absolute;margin-left:251.4pt;margin-top:419.1pt;width:12.55pt;height:27.8pt;z-index:251664384;visibility:visible;mso-wrap-style:square;mso-width-percent:0;mso-height-percent:0;mso-wrap-distance-left:9pt;mso-wrap-distance-top:0;mso-wrap-distance-right:9pt;mso-wrap-distance-bottom:0;mso-position-horizontal:absolute;mso-position-horizontal-relative:text;mso-position-vertical:absolute;mso-position-vertical-relative:text;mso-width-percent:0;mso-height-percent:0;mso-width-relative:margin;mso-height-relative:margin" o:gfxdata="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" strokecolor="red" strokeweight="1pt">
                 <v:stroke endarrow="block" joinstyle="miter"/>
               </v:shape>
             </w:pict>
@@ -2838,90 +3508,14 @@
       </w:r>
       <w:r>
         <w:rPr>
-          <w:rFonts w:ascii="Times New Roman" w:hAnsi="Times New Roman"/>
           <w:noProof/>
-        </w:rPr>
-        <mc:AlternateContent>
-          <mc:Choice Requires="wps">
-            <w:drawing>
-              <wp:anchor distT="0" distB="0" distL="114300" distR="114300" simplePos="0" relativeHeight="251662336" behindDoc="0" locked="0" layoutInCell="1" allowOverlap="1">
-                <wp:simplePos x="0" y="0"/>
-                <wp:positionH relativeFrom="column">
-                  <wp:posOffset>2569441</wp:posOffset>
-                </wp:positionH>
-                <wp:positionV relativeFrom="paragraph">
-                  <wp:posOffset>7218853</wp:posOffset>
-                </wp:positionV>
-                <wp:extent cx="62346" cy="429491"/>
-                <wp:effectExtent l="57150" t="38100" r="33020" b="27940"/>
-                <wp:wrapNone/>
-                <wp:docPr id="27" name="Straight Arrow Connector 27"/>
-                <wp:cNvGraphicFramePr/>
-                <a:graphic xmlns:a="http://schemas.openxmlformats.org/drawingml/2006/main">
-                  <a:graphicData uri="http://schemas.microsoft.com/office/word/2010/wordprocessingShape">
-                    <wps:wsp>
-                      <wps:cNvCnPr/>
-                      <wps:spPr>
-                        <a:xfrm flipH="1" flipV="1">
-                          <a:off x="0" y="0"/>
-                          <a:ext cx="62346" cy="429491"/>
-                        </a:xfrm>
-                        <a:prstGeom prst="straightConnector1">
-                          <a:avLst/>
-                        </a:prstGeom>
-                        <a:ln>
-                          <a:solidFill>
-                            <a:srgbClr val="FF0000"/>
-                          </a:solidFill>
-                          <a:tailEnd type="triangle"/>
-                        </a:ln>
-                      </wps:spPr>
-                      <wps:style>
-                        <a:lnRef idx="2">
-                          <a:schemeClr val="accent2"/>
-                        </a:lnRef>
-                        <a:fillRef idx="0">
-                          <a:schemeClr val="accent2"/>
-                        </a:fillRef>
-                        <a:effectRef idx="1">
-                          <a:schemeClr val="accent2"/>
-                        </a:effectRef>
-                        <a:fontRef idx="minor">
-                          <a:schemeClr val="tx1"/>
-                        </a:fontRef>
-                      </wps:style>
-                      <wps:bodyPr/>
-                    </wps:wsp>
-                  </a:graphicData>
-                </a:graphic>
-                <wp14:sizeRelH relativeFrom="margin">
-                  <wp14:pctWidth>0</wp14:pctWidth>
-                </wp14:sizeRelH>
-                <wp14:sizeRelV relativeFrom="margin">
-                  <wp14:pctHeight>0</wp14:pctHeight>
-                </wp14:sizeRelV>
-              </wp:anchor>
-            </w:drawing>
-          </mc:Choice>
-          <mc:Fallback>
-            <w:pict>
-              <v:shape w14:anchorId="16EEFF79" id="Straight Arrow Connector 27" o:spid="_x0000_s1026" type="#_x0000_t32" style="position:absolute;margin-left:202.3pt;margin-top:568.4pt;width:4.9pt;height:33.8pt;flip:x y;z-index:251662336;visibility:visible;mso-wrap-style:square;mso-width-percent:0;mso-height-percent:0;mso-wrap-distance-left:9pt;mso-wrap-distance-top:0;mso-wrap-distance-right:9pt;mso-wrap-distance-bottom:0;mso-position-horizontal:absolute;mso-position-horizontal-relative:text;mso-position-vertical:absolute;mso-position-vertical-relative:text;mso-width-percent:0;mso-height-percent:0;mso-width-relative:margin;mso-height-relative:margin" o:gfxdata="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" strokecolor="red" strokeweight="1pt">
-                <v:stroke endarrow="block" joinstyle="miter"/>
-              </v:shape>
-            </w:pict>
-          </mc:Fallback>
-        </mc:AlternateContent>
-      </w:r>
-      <w:r>
-        <w:rPr>
-          <w:rFonts w:ascii="Times New Roman" w:hAnsi="Times New Roman"/>
-          <w:noProof/>
+          <w:lang w:eastAsia="en-GB"/>
         </w:rPr>
         <w:drawing>
-          <wp:inline distT="0" distB="0" distL="0" distR="0" wp14:anchorId="56108BDB" wp14:editId="53D233C3">
-            <wp:extent cx="3329281" cy="2351079"/>
-            <wp:effectExtent l="0" t="0" r="5080" b="0"/>
-            <wp:docPr id="20" name="Picture 20"/>
+          <wp:inline distT="0" distB="0" distL="0" distR="0" wp14:anchorId="11622D43" wp14:editId="242E48A1">
+            <wp:extent cx="3352800" cy="2526173"/>
+            <wp:effectExtent l="0" t="0" r="0" b="7620"/>
+            <wp:docPr id="30" name="Picture 30"/>
             <wp:cNvGraphicFramePr>
               <a:graphicFrameLocks xmlns:a="http://schemas.openxmlformats.org/drawingml/2006/main" noChangeAspect="1"/>
             </wp:cNvGraphicFramePr>
@@ -2929,13 +3523,103 @@
               <a:graphicData uri="http://schemas.openxmlformats.org/drawingml/2006/picture">
                 <pic:pic xmlns:pic="http://schemas.openxmlformats.org/drawingml/2006/picture">
                   <pic:nvPicPr>
-                    <pic:cNvPr id="0" name="Picture 18"/>
+                    <pic:cNvPr id="1" name=""/>
+                    <pic:cNvPicPr/>
+                  </pic:nvPicPr>
+                  <pic:blipFill rotWithShape="1">
+                    <a:blip r:embed="rId25"/>
+                    <a:srcRect t="3291" r="5756"/>
+                    <a:stretch/>
+                  </pic:blipFill>
+                  <pic:spPr bwMode="auto">
+                    <a:xfrm>
+                      <a:off x="0" y="0"/>
+                      <a:ext cx="3389391" cy="2553743"/>
+                    </a:xfrm>
+                    <a:prstGeom prst="rect">
+                      <a:avLst/>
+                    </a:prstGeom>
+                    <a:ln>
+                      <a:noFill/>
+                    </a:ln>
+                    <a:extLst>
+                      <a:ext uri="{53640926-AAD7-44D8-BBD7-CCE9431645EC}">
+                        <a14:shadowObscured xmlns:a14="http://schemas.microsoft.com/office/drawing/2010/main"/>
+                      </a:ext>
+                    </a:extLst>
+                  </pic:spPr>
+                </pic:pic>
+              </a:graphicData>
+            </a:graphic>
+          </wp:inline>
+        </w:drawing>
+      </w:r>
+      <w:r>
+        <w:rPr>
+          <w:noProof/>
+          <w:lang w:eastAsia="en-GB"/>
+        </w:rPr>
+        <w:drawing>
+          <wp:inline distT="0" distB="0" distL="0" distR="0" wp14:anchorId="45117F4E" wp14:editId="06094094">
+            <wp:extent cx="3330365" cy="2638425"/>
+            <wp:effectExtent l="0" t="0" r="3810" b="0"/>
+            <wp:docPr id="29" name="Picture 29"/>
+            <wp:cNvGraphicFramePr>
+              <a:graphicFrameLocks xmlns:a="http://schemas.openxmlformats.org/drawingml/2006/main" noChangeAspect="1"/>
+            </wp:cNvGraphicFramePr>
+            <a:graphic xmlns:a="http://schemas.openxmlformats.org/drawingml/2006/main">
+              <a:graphicData uri="http://schemas.openxmlformats.org/drawingml/2006/picture">
+                <pic:pic xmlns:pic="http://schemas.openxmlformats.org/drawingml/2006/picture">
+                  <pic:nvPicPr>
+                    <pic:cNvPr id="1" name=""/>
+                    <pic:cNvPicPr/>
+                  </pic:nvPicPr>
+                  <pic:blipFill>
+                    <a:blip r:embed="rId26"/>
+                    <a:stretch>
+                      <a:fillRect/>
+                    </a:stretch>
+                  </pic:blipFill>
+                  <pic:spPr>
+                    <a:xfrm>
+                      <a:off x="0" y="0"/>
+                      <a:ext cx="3341374" cy="2647147"/>
+                    </a:xfrm>
+                    <a:prstGeom prst="rect">
+                      <a:avLst/>
+                    </a:prstGeom>
+                  </pic:spPr>
+                </pic:pic>
+              </a:graphicData>
+            </a:graphic>
+          </wp:inline>
+        </w:drawing>
+      </w:r>
+      <w:r>
+        <w:rPr>
+          <w:rFonts w:ascii="Times New Roman" w:hAnsi="Times New Roman"/>
+          <w:noProof/>
+          <w:lang w:eastAsia="en-GB"/>
+        </w:rPr>
+        <w:drawing>
+          <wp:inline distT="0" distB="0" distL="0" distR="0">
+            <wp:extent cx="3373120" cy="2785965"/>
+            <wp:effectExtent l="0" t="0" r="0" b="0"/>
+            <wp:docPr id="15" name="Picture 15"/>
+            <wp:cNvGraphicFramePr>
+              <a:graphicFrameLocks xmlns:a="http://schemas.openxmlformats.org/drawingml/2006/main" noChangeAspect="1"/>
+            </wp:cNvGraphicFramePr>
+            <a:graphic xmlns:a="http://schemas.openxmlformats.org/drawingml/2006/main">
+              <a:graphicData uri="http://schemas.openxmlformats.org/drawingml/2006/picture">
+                <pic:pic xmlns:pic="http://schemas.openxmlformats.org/drawingml/2006/picture">
+                  <pic:nvPicPr>
+                    <pic:cNvPr id="0" name="Picture 13"/>
                     <pic:cNvPicPr>
                       <a:picLocks noChangeAspect="1" noChangeArrowheads="1"/>
                     </pic:cNvPicPr>
                   </pic:nvPicPr>
                   <pic:blipFill>
-                    <a:blip r:embed="rId24">
+                    <a:blip r:embed="rId27">
                       <a:extLst>
                         <a:ext uri="{28A0092B-C50C-407E-A947-70E740481C1C}">
                           <a14:useLocalDpi xmlns:a14="http://schemas.microsoft.com/office/drawing/2010/main" val="0"/>
@@ -2950,7 +3634,7 @@
                   <pic:spPr bwMode="auto">
                     <a:xfrm>
                       <a:off x="0" y="0"/>
-                      <a:ext cx="3386037" cy="2391159"/>
+                      <a:ext cx="3427381" cy="2830781"/>
                     </a:xfrm>
                     <a:prstGeom prst="rect">
                       <a:avLst/>
@@ -2966,114 +3650,6 @@
           </wp:inline>
         </w:drawing>
       </w:r>
-      <w:r>
-        <w:rPr>
-          <w:rFonts w:ascii="Times New Roman" w:hAnsi="Times New Roman"/>
-          <w:noProof/>
-        </w:rPr>
-        <w:drawing>
-          <wp:inline distT="0" distB="0" distL="0" distR="0" wp14:anchorId="3C33EB52" wp14:editId="2ED78BD8">
-            <wp:extent cx="3360732" cy="2796021"/>
-            <wp:effectExtent l="0" t="0" r="0" b="4445"/>
-            <wp:docPr id="19" name="Picture 19"/>
-            <wp:cNvGraphicFramePr>
-              <a:graphicFrameLocks xmlns:a="http://schemas.openxmlformats.org/drawingml/2006/main" noChangeAspect="1"/>
-            </wp:cNvGraphicFramePr>
-            <a:graphic xmlns:a="http://schemas.openxmlformats.org/drawingml/2006/main">
-              <a:graphicData uri="http://schemas.openxmlformats.org/drawingml/2006/picture">
-                <pic:pic xmlns:pic="http://schemas.openxmlformats.org/drawingml/2006/picture">
-                  <pic:nvPicPr>
-                    <pic:cNvPr id="0" name="Picture 17"/>
-                    <pic:cNvPicPr>
-                      <a:picLocks noChangeAspect="1" noChangeArrowheads="1"/>
-                    </pic:cNvPicPr>
-                  </pic:nvPicPr>
-                  <pic:blipFill>
-                    <a:blip r:embed="rId25">
-                      <a:extLst>
-                        <a:ext uri="{28A0092B-C50C-407E-A947-70E740481C1C}">
-                          <a14:useLocalDpi xmlns:a14="http://schemas.microsoft.com/office/drawing/2010/main" val="0"/>
-                        </a:ext>
-                      </a:extLst>
-                    </a:blip>
-                    <a:srcRect/>
-                    <a:stretch>
-                      <a:fillRect/>
-                    </a:stretch>
-                  </pic:blipFill>
-                  <pic:spPr bwMode="auto">
-                    <a:xfrm>
-                      <a:off x="0" y="0"/>
-                      <a:ext cx="3414346" cy="2840626"/>
-                    </a:xfrm>
-                    <a:prstGeom prst="rect">
-                      <a:avLst/>
-                    </a:prstGeom>
-                    <a:noFill/>
-                    <a:ln>
-                      <a:noFill/>
-                    </a:ln>
-                  </pic:spPr>
-                </pic:pic>
-              </a:graphicData>
-            </a:graphic>
-          </wp:inline>
-        </w:drawing>
-      </w:r>
-      <w:r>
-        <w:rPr>
-          <w:rFonts w:ascii="Times New Roman" w:hAnsi="Times New Roman"/>
-          <w:noProof/>
-        </w:rPr>
-        <w:drawing>
-          <wp:inline distT="0" distB="0" distL="0" distR="0">
-            <wp:extent cx="3411798" cy="2817911"/>
-            <wp:effectExtent l="0" t="0" r="0" b="1905"/>
-            <wp:docPr id="15" name="Picture 15"/>
-            <wp:cNvGraphicFramePr>
-              <a:graphicFrameLocks xmlns:a="http://schemas.openxmlformats.org/drawingml/2006/main" noChangeAspect="1"/>
-            </wp:cNvGraphicFramePr>
-            <a:graphic xmlns:a="http://schemas.openxmlformats.org/drawingml/2006/main">
-              <a:graphicData uri="http://schemas.openxmlformats.org/drawingml/2006/picture">
-                <pic:pic xmlns:pic="http://schemas.openxmlformats.org/drawingml/2006/picture">
-                  <pic:nvPicPr>
-                    <pic:cNvPr id="0" name="Picture 13"/>
-                    <pic:cNvPicPr>
-                      <a:picLocks noChangeAspect="1" noChangeArrowheads="1"/>
-                    </pic:cNvPicPr>
-                  </pic:nvPicPr>
-                  <pic:blipFill>
-                    <a:blip r:embed="rId26">
-                      <a:extLst>
-                        <a:ext uri="{28A0092B-C50C-407E-A947-70E740481C1C}">
-                          <a14:useLocalDpi xmlns:a14="http://schemas.microsoft.com/office/drawing/2010/main" val="0"/>
-                        </a:ext>
-                      </a:extLst>
-                    </a:blip>
-                    <a:srcRect/>
-                    <a:stretch>
-                      <a:fillRect/>
-                    </a:stretch>
-                  </pic:blipFill>
-                  <pic:spPr bwMode="auto">
-                    <a:xfrm>
-                      <a:off x="0" y="0"/>
-                      <a:ext cx="3461967" cy="2859347"/>
-                    </a:xfrm>
-                    <a:prstGeom prst="rect">
-                      <a:avLst/>
-                    </a:prstGeom>
-                    <a:noFill/>
-                    <a:ln>
-                      <a:noFill/>
-                    </a:ln>
-                  </pic:spPr>
-                </pic:pic>
-              </a:graphicData>
-            </a:graphic>
-          </wp:inline>
-        </w:drawing>
-      </w:r>
     </w:p>
     <w:p>
       <w:pPr>
@@ -3100,7 +3676,19 @@
         <w:rPr>
           <w:rFonts w:ascii="Times New Roman" w:hAnsi="Times New Roman"/>
         </w:rPr>
-        <w:t xml:space="preserve"> this output graph represents the intended behaviour for the Application. The Velocity can be seen to reach a sharp </w:t>
+        <w:t xml:space="preserve"> this output graph represents the intended behaviour for the Application. The </w:t>
+      </w:r>
+      <w:r>
+        <w:rPr>
+          <w:rFonts w:ascii="Times New Roman" w:hAnsi="Times New Roman"/>
+        </w:rPr>
+        <w:t>Displacement</w:t>
+      </w:r>
+      <w:r>
+        <w:rPr>
+          <w:rFonts w:ascii="Times New Roman" w:hAnsi="Times New Roman"/>
+        </w:rPr>
+        <w:t xml:space="preserve"> can be seen to reach a sharp </w:t>
       </w:r>
       <w:r>
         <w:rPr>
@@ -3121,13 +3709,96 @@
         <w:rPr>
           <w:rFonts w:ascii="Times New Roman" w:hAnsi="Times New Roman"/>
         </w:rPr>
-        <w:t>The Displacement features clear flat sections at either end, corresponding to the car having a maximum speed at which it can turn. The flat section in the middle, and the steep portions flanking it</w:t>
-      </w:r>
-      <w:r>
-        <w:rPr>
-          <w:rFonts w:ascii="Times New Roman" w:hAnsi="Times New Roman"/>
-        </w:rPr>
-        <w:t xml:space="preserve"> produce the sharp steering towards the line in the event of a drastic change, but the key to the application is in the “ditches” that exist on either side of the central flat area, as indicated by red arrows. They are only accessed when approached by a high velocity from the other side of the line, and cause the car to shift back towards the line once oversteering has occurred.</w:t>
+        <w:t xml:space="preserve">The </w:t>
+      </w:r>
+      <w:r>
+        <w:rPr>
+          <w:rFonts w:ascii="Times New Roman" w:hAnsi="Times New Roman"/>
+        </w:rPr>
+        <w:t xml:space="preserve">Velocity </w:t>
+      </w:r>
+      <w:r>
+        <w:rPr>
+          <w:rFonts w:ascii="Times New Roman" w:hAnsi="Times New Roman"/>
+        </w:rPr>
+        <w:t>features clear flat sections at either end, corresponding to the car having a maximum speed at which it can turn. The flat section in th</w:t>
+      </w:r>
+      <w:r>
+        <w:rPr>
+          <w:rFonts w:ascii="Times New Roman" w:hAnsi="Times New Roman"/>
+        </w:rPr>
+        <w:t>e middle, and the steep sections on either side of it</w:t>
+      </w:r>
+      <w:r>
+        <w:rPr>
+          <w:rFonts w:ascii="Times New Roman" w:hAnsi="Times New Roman"/>
+        </w:rPr>
+        <w:t xml:space="preserve"> it</w:t>
+      </w:r>
+      <w:r>
+        <w:rPr>
+          <w:rFonts w:ascii="Times New Roman" w:hAnsi="Times New Roman"/>
+        </w:rPr>
+        <w:t xml:space="preserve"> produce the sharp steering towards the line in</w:t>
+      </w:r>
+      <w:r>
+        <w:rPr>
+          <w:rFonts w:ascii="Times New Roman" w:hAnsi="Times New Roman"/>
+        </w:rPr>
+        <w:t xml:space="preserve"> the event of a drastic change.</w:t>
+      </w:r>
+    </w:p>
+    <w:p>
+      <w:pPr>
+        <w:spacing w:after="160" w:line="259" w:lineRule="auto"/>
+        <w:ind w:firstLine="720"/>
+        <w:rPr>
+          <w:rFonts w:ascii="Times New Roman" w:hAnsi="Times New Roman"/>
+        </w:rPr>
+      </w:pPr>
+      <w:r>
+        <w:rPr>
+          <w:rFonts w:ascii="Times New Roman" w:hAnsi="Times New Roman"/>
+        </w:rPr>
+        <w:t>However</w:t>
+      </w:r>
+      <w:r>
+        <w:rPr>
+          <w:rFonts w:ascii="Times New Roman" w:hAnsi="Times New Roman"/>
+        </w:rPr>
+        <w:t xml:space="preserve"> the key to the application is in the “ditches” that exist on either side of the central flat area, as indicated by red arrows. They are </w:t>
+      </w:r>
+      <w:r>
+        <w:rPr>
+          <w:rFonts w:ascii="Times New Roman" w:hAnsi="Times New Roman"/>
+        </w:rPr>
+        <w:t>only accessed when approached with</w:t>
+      </w:r>
+      <w:r>
+        <w:rPr>
+          <w:rFonts w:ascii="Times New Roman" w:hAnsi="Times New Roman"/>
+        </w:rPr>
+        <w:t xml:space="preserve"> a high velocity from the o</w:t>
+      </w:r>
+      <w:r>
+        <w:rPr>
+          <w:rFonts w:ascii="Times New Roman" w:hAnsi="Times New Roman"/>
+        </w:rPr>
+        <w:t>ther side of the line, and they cause</w:t>
+      </w:r>
+      <w:r>
+        <w:rPr>
+          <w:rFonts w:ascii="Times New Roman" w:hAnsi="Times New Roman"/>
+        </w:rPr>
+        <w:t xml:space="preserve"> the car to steer</w:t>
+      </w:r>
+      <w:bookmarkStart w:id="0" w:name="_GoBack"/>
+      <w:bookmarkEnd w:id="0"/>
+      <w:r>
+        <w:rPr>
+          <w:rFonts w:ascii="Times New Roman" w:hAnsi="Times New Roman"/>
+        </w:rPr>
+        <w:t xml:space="preserve"> back towards the line once oversteering has occurred.</w:t>
       </w:r>
     </w:p>
     <w:p>
@@ -6315,8 +6986,6 @@
           <w:rFonts w:ascii="Times New Roman" w:hAnsi="Times New Roman"/>
         </w:rPr>
       </w:pPr>
-      <w:bookmarkStart w:id="0" w:name="_GoBack"/>
-      <w:bookmarkEnd w:id="0"/>
     </w:p>
     <w:p>
       <w:pPr>
@@ -6345,6 +7014,7 @@
       <w:r>
         <w:rPr>
           <w:noProof/>
+          <w:lang w:eastAsia="en-GB"/>
         </w:rPr>
         <w:drawing>
           <wp:inline distT="0" distB="0" distL="0" distR="0" wp14:anchorId="10F41F68" wp14:editId="16C53424">
@@ -6360,7 +7030,7 @@
             <wp:cNvGraphicFramePr/>
             <a:graphic xmlns:a="http://schemas.openxmlformats.org/drawingml/2006/main">
               <a:graphicData uri="http://schemas.openxmlformats.org/drawingml/2006/chart">
-                <c:chart xmlns:c="http://schemas.openxmlformats.org/drawingml/2006/chart" xmlns:r="http://schemas.openxmlformats.org/officeDocument/2006/relationships" r:id="rId27"/>
+                <c:chart xmlns:c="http://schemas.openxmlformats.org/drawingml/2006/chart" xmlns:r="http://schemas.openxmlformats.org/officeDocument/2006/relationships" r:id="rId28"/>
               </a:graphicData>
             </a:graphic>
           </wp:inline>
@@ -6377,6 +7047,7 @@
       <w:r>
         <w:rPr>
           <w:noProof/>
+          <w:lang w:eastAsia="en-GB"/>
         </w:rPr>
         <w:drawing>
           <wp:inline distT="0" distB="0" distL="0" distR="0" wp14:anchorId="4CE742AF" wp14:editId="43D81809">
@@ -6392,7 +7063,7 @@
             <wp:cNvGraphicFramePr/>
             <a:graphic xmlns:a="http://schemas.openxmlformats.org/drawingml/2006/main">
               <a:graphicData uri="http://schemas.openxmlformats.org/drawingml/2006/chart">
-                <c:chart xmlns:c="http://schemas.openxmlformats.org/drawingml/2006/chart" xmlns:r="http://schemas.openxmlformats.org/officeDocument/2006/relationships" r:id="rId28"/>
+                <c:chart xmlns:c="http://schemas.openxmlformats.org/drawingml/2006/chart" xmlns:r="http://schemas.openxmlformats.org/officeDocument/2006/relationships" r:id="rId29"/>
               </a:graphicData>
             </a:graphic>
           </wp:inline>
@@ -6460,13 +7131,7 @@
           <w:rFonts w:ascii="Times New Roman" w:hAnsi="Times New Roman" w:cs="Times New Roman"/>
         </w:rPr>
         <w:lastRenderedPageBreak/>
-        <w:t xml:space="preserve">Displacement </w:t>
-      </w:r>
-      <w:r>
-        <w:rPr>
-          <w:rFonts w:ascii="Times New Roman" w:hAnsi="Times New Roman" w:cs="Times New Roman"/>
-        </w:rPr>
-        <w:t>Output Graphs</w:t>
+        <w:t>Displacement Output Graphs</w:t>
       </w:r>
     </w:p>
     <w:p>
@@ -6487,6 +7152,7 @@
       <w:r>
         <w:rPr>
           <w:noProof/>
+          <w:lang w:eastAsia="en-GB"/>
         </w:rPr>
         <w:drawing>
           <wp:inline distT="0" distB="0" distL="0" distR="0" wp14:anchorId="4B456A77" wp14:editId="411237AA">
@@ -6502,7 +7168,7 @@
             <wp:cNvGraphicFramePr/>
             <a:graphic xmlns:a="http://schemas.openxmlformats.org/drawingml/2006/main">
               <a:graphicData uri="http://schemas.openxmlformats.org/drawingml/2006/chart">
-                <c:chart xmlns:c="http://schemas.openxmlformats.org/drawingml/2006/chart" xmlns:r="http://schemas.openxmlformats.org/officeDocument/2006/relationships" r:id="rId29"/>
+                <c:chart xmlns:c="http://schemas.openxmlformats.org/drawingml/2006/chart" xmlns:r="http://schemas.openxmlformats.org/officeDocument/2006/relationships" r:id="rId30"/>
               </a:graphicData>
             </a:graphic>
           </wp:inline>
@@ -6519,6 +7185,7 @@
       <w:r>
         <w:rPr>
           <w:noProof/>
+          <w:lang w:eastAsia="en-GB"/>
         </w:rPr>
         <w:drawing>
           <wp:inline distT="0" distB="0" distL="0" distR="0" wp14:anchorId="7B0EE453" wp14:editId="055A3094">
@@ -6534,7 +7201,7 @@
             <wp:cNvGraphicFramePr/>
             <a:graphic xmlns:a="http://schemas.openxmlformats.org/drawingml/2006/main">
               <a:graphicData uri="http://schemas.openxmlformats.org/drawingml/2006/chart">
-                <c:chart xmlns:c="http://schemas.openxmlformats.org/drawingml/2006/chart" xmlns:r="http://schemas.openxmlformats.org/officeDocument/2006/relationships" r:id="rId30"/>
+                <c:chart xmlns:c="http://schemas.openxmlformats.org/drawingml/2006/chart" xmlns:r="http://schemas.openxmlformats.org/officeDocument/2006/relationships" r:id="rId31"/>
               </a:graphicData>
             </a:graphic>
           </wp:inline>
@@ -6738,7 +7405,7 @@
         </w:rPr>
         <w:t xml:space="preserve">Juan Rada-Vilela. fuzzylite: a fuzzy logic control library, 2017. URL </w:t>
       </w:r>
-      <w:hyperlink r:id="rId31" w:history="1">
+      <w:hyperlink r:id="rId32" w:history="1">
         <w:r>
           <w:rPr>
             <w:rStyle w:val="Hyperlink"/>
@@ -6782,7 +7449,7 @@
       </w:r>
     </w:p>
     <w:sectPr>
-      <w:headerReference w:type="default" r:id="rId32"/>
+      <w:headerReference w:type="default" r:id="rId33"/>
       <w:pgSz w:w="11906" w:h="16838"/>
       <w:pgMar w:top="1440" w:right="1440" w:bottom="1440" w:left="1440" w:header="708" w:footer="708" w:gutter="0"/>
       <w:cols w:space="708"/>
@@ -6793,7 +7460,7 @@
 </file>
 
 <file path=word/endnotes.xml><?xml version="1.0" encoding="utf-8"?>
-<w:endnotes xmlns:wpc="http://schemas.microsoft.com/office/word/2010/wordprocessingCanvas" xmlns:cx="http://schemas.microsoft.com/office/drawing/2014/chartex" xmlns:cx1="http://schemas.microsoft.com/office/drawing/2015/9/8/chartex" xmlns:cx2="http://schemas.microsoft.com/office/drawing/2015/10/21/chartex" xmlns:cx3="http://schemas.microsoft.com/office/drawing/2016/5/9/chartex" xmlns:cx4="http://schemas.microsoft.com/office/drawing/2016/5/10/chartex" xmlns:cx5="http://schemas.microsoft.com/office/drawing/2016/5/11/chartex" xmlns:cx6="http://schemas.microsoft.com/office/drawing/2016/5/12/chartex" xmlns:cx7="http://schemas.microsoft.com/office/drawing/2016/5/13/chartex" xmlns:cx8="http://schemas.microsoft.com/office/drawing/2016/5/14/chartex" xmlns:mc="http://schemas.openxmlformats.org/markup-compatibility/2006" xmlns:aink="http://schemas.microsoft.com/office/drawing/2016/ink" xmlns:am3d="http://schemas.microsoft.com/office/drawing/2017/model3d" xmlns:o="urn:schemas-microsoft-com:office:office" xmlns:r="http://schemas.openxmlformats.org/officeDocument/2006/relationships" xmlns:m="http://schemas.openxmlformats.org/officeDocument/2006/math" xmlns:v="urn:schemas-microsoft-com:vml" xmlns:wp14="http://schemas.microsoft.com/office/word/2010/wordprocessingDrawing" xmlns:wp="http://schemas.openxmlformats.org/drawingml/2006/wordprocessingDrawing" xmlns:w10="urn:schemas-microsoft-com:office:word" xmlns:w="http://schemas.openxmlformats.org/wordprocessingml/2006/main" xmlns:w14="http://schemas.microsoft.com/office/word/2010/wordml" xmlns:w15="http://schemas.microsoft.com/office/word/2012/wordml" xmlns:w16cid="http://schemas.microsoft.com/office/word/2016/wordml/cid" xmlns:w16se="http://schemas.microsoft.com/office/word/2015/wordml/symex" xmlns:wpg="http://schemas.microsoft.com/office/word/2010/wordprocessingGroup" xmlns:wpi="http://schemas.microsoft.com/office/word/2010/wordprocessingInk" xmlns:wne="http://schemas.microsoft.com/office/word/2006/wordml" xmlns:wps="http://schemas.microsoft.com/office/word/2010/wordprocessingShape" mc:Ignorable="w14 w15 w16se w16cid wp14">
+<w:endnotes xmlns:wpc="http://schemas.microsoft.com/office/word/2010/wordprocessingCanvas" xmlns:cx="http://schemas.microsoft.com/office/drawing/2014/chartex" xmlns:cx1="http://schemas.microsoft.com/office/drawing/2015/9/8/chartex" xmlns:mc="http://schemas.openxmlformats.org/markup-compatibility/2006" xmlns:o="urn:schemas-microsoft-com:office:office" xmlns:r="http://schemas.openxmlformats.org/officeDocument/2006/relationships" xmlns:m="http://schemas.openxmlformats.org/officeDocument/2006/math" xmlns:v="urn:schemas-microsoft-com:vml" xmlns:wp14="http://schemas.microsoft.com/office/word/2010/wordprocessingDrawing" xmlns:wp="http://schemas.openxmlformats.org/drawingml/2006/wordprocessingDrawing" xmlns:w10="urn:schemas-microsoft-com:office:word" xmlns:w="http://schemas.openxmlformats.org/wordprocessingml/2006/main" xmlns:w14="http://schemas.microsoft.com/office/word/2010/wordml" xmlns:w15="http://schemas.microsoft.com/office/word/2012/wordml" xmlns:w16se="http://schemas.microsoft.com/office/word/2015/wordml/symex" xmlns:wpg="http://schemas.microsoft.com/office/word/2010/wordprocessingGroup" xmlns:wpi="http://schemas.microsoft.com/office/word/2010/wordprocessingInk" xmlns:wne="http://schemas.microsoft.com/office/word/2006/wordml" xmlns:wps="http://schemas.microsoft.com/office/word/2010/wordprocessingShape" mc:Ignorable="w14 w15 w16se wp14">
   <w:endnote w:type="separator" w:id="-1">
     <w:p>
       <w:r>
@@ -6812,7 +7479,7 @@
 </file>
 
 <file path=word/footnotes.xml><?xml version="1.0" encoding="utf-8"?>
-<w:footnotes xmlns:wpc="http://schemas.microsoft.com/office/word/2010/wordprocessingCanvas" xmlns:cx="http://schemas.microsoft.com/office/drawing/2014/chartex" xmlns:cx1="http://schemas.microsoft.com/office/drawing/2015/9/8/chartex" xmlns:cx2="http://schemas.microsoft.com/office/drawing/2015/10/21/chartex" xmlns:cx3="http://schemas.microsoft.com/office/drawing/2016/5/9/chartex" xmlns:cx4="http://schemas.microsoft.com/office/drawing/2016/5/10/chartex" xmlns:cx5="http://schemas.microsoft.com/office/drawing/2016/5/11/chartex" xmlns:cx6="http://schemas.microsoft.com/office/drawing/2016/5/12/chartex" xmlns:cx7="http://schemas.microsoft.com/office/drawing/2016/5/13/chartex" xmlns:cx8="http://schemas.microsoft.com/office/drawing/2016/5/14/chartex" xmlns:mc="http://schemas.openxmlformats.org/markup-compatibility/2006" xmlns:aink="http://schemas.microsoft.com/office/drawing/2016/ink" xmlns:am3d="http://schemas.microsoft.com/office/drawing/2017/model3d" xmlns:o="urn:schemas-microsoft-com:office:office" xmlns:r="http://schemas.openxmlformats.org/officeDocument/2006/relationships" xmlns:m="http://schemas.openxmlformats.org/officeDocument/2006/math" xmlns:v="urn:schemas-microsoft-com:vml" xmlns:wp14="http://schemas.microsoft.com/office/word/2010/wordprocessingDrawing" xmlns:wp="http://schemas.openxmlformats.org/drawingml/2006/wordprocessingDrawing" xmlns:w10="urn:schemas-microsoft-com:office:word" xmlns:w="http://schemas.openxmlformats.org/wordprocessingml/2006/main" xmlns:w14="http://schemas.microsoft.com/office/word/2010/wordml" xmlns:w15="http://schemas.microsoft.com/office/word/2012/wordml" xmlns:w16cid="http://schemas.microsoft.com/office/word/2016/wordml/cid" xmlns:w16se="http://schemas.microsoft.com/office/word/2015/wordml/symex" xmlns:wpg="http://schemas.microsoft.com/office/word/2010/wordprocessingGroup" xmlns:wpi="http://schemas.microsoft.com/office/word/2010/wordprocessingInk" xmlns:wne="http://schemas.microsoft.com/office/word/2006/wordml" xmlns:wps="http://schemas.microsoft.com/office/word/2010/wordprocessingShape" mc:Ignorable="w14 w15 w16se w16cid wp14">
+<w:footnotes xmlns:wpc="http://schemas.microsoft.com/office/word/2010/wordprocessingCanvas" xmlns:cx="http://schemas.microsoft.com/office/drawing/2014/chartex" xmlns:cx1="http://schemas.microsoft.com/office/drawing/2015/9/8/chartex" xmlns:mc="http://schemas.openxmlformats.org/markup-compatibility/2006" xmlns:o="urn:schemas-microsoft-com:office:office" xmlns:r="http://schemas.openxmlformats.org/officeDocument/2006/relationships" xmlns:m="http://schemas.openxmlformats.org/officeDocument/2006/math" xmlns:v="urn:schemas-microsoft-com:vml" xmlns:wp14="http://schemas.microsoft.com/office/word/2010/wordprocessingDrawing" xmlns:wp="http://schemas.openxmlformats.org/drawingml/2006/wordprocessingDrawing" xmlns:w10="urn:schemas-microsoft-com:office:word" xmlns:w="http://schemas.openxmlformats.org/wordprocessingml/2006/main" xmlns:w14="http://schemas.microsoft.com/office/word/2010/wordml" xmlns:w15="http://schemas.microsoft.com/office/word/2012/wordml" xmlns:w16se="http://schemas.microsoft.com/office/word/2015/wordml/symex" xmlns:wpg="http://schemas.microsoft.com/office/word/2010/wordprocessingGroup" xmlns:wpi="http://schemas.microsoft.com/office/word/2010/wordprocessingInk" xmlns:wne="http://schemas.microsoft.com/office/word/2006/wordml" xmlns:wps="http://schemas.microsoft.com/office/word/2010/wordprocessingShape" mc:Ignorable="w14 w15 w16se wp14">
   <w:footnote w:type="separator" w:id="-1">
     <w:p>
       <w:r>
@@ -6831,7 +7498,7 @@
 </file>
 
 <file path=word/header1.xml><?xml version="1.0" encoding="utf-8"?>
-<w:hdr xmlns:wpc="http://schemas.microsoft.com/office/word/2010/wordprocessingCanvas" xmlns:cx="http://schemas.microsoft.com/office/drawing/2014/chartex" xmlns:cx1="http://schemas.microsoft.com/office/drawing/2015/9/8/chartex" xmlns:cx2="http://schemas.microsoft.com/office/drawing/2015/10/21/chartex" xmlns:cx3="http://schemas.microsoft.com/office/drawing/2016/5/9/chartex" xmlns:cx4="http://schemas.microsoft.com/office/drawing/2016/5/10/chartex" xmlns:cx5="http://schemas.microsoft.com/office/drawing/2016/5/11/chartex" xmlns:cx6="http://schemas.microsoft.com/office/drawing/2016/5/12/chartex" xmlns:cx7="http://schemas.microsoft.com/office/drawing/2016/5/13/chartex" xmlns:cx8="http://schemas.microsoft.com/office/drawing/2016/5/14/chartex" xmlns:mc="http://schemas.openxmlformats.org/markup-compatibility/2006" xmlns:aink="http://schemas.microsoft.com/office/drawing/2016/ink" xmlns:am3d="http://schemas.microsoft.com/office/drawing/2017/model3d" xmlns:o="urn:schemas-microsoft-com:office:office" xmlns:r="http://schemas.openxmlformats.org/officeDocument/2006/relationships" xmlns:m="http://schemas.openxmlformats.org/officeDocument/2006/math" xmlns:v="urn:schemas-microsoft-com:vml" xmlns:wp14="http://schemas.microsoft.com/office/word/2010/wordprocessingDrawing" xmlns:wp="http://schemas.openxmlformats.org/drawingml/2006/wordprocessingDrawing" xmlns:w10="urn:schemas-microsoft-com:office:word" xmlns:w="http://schemas.openxmlformats.org/wordprocessingml/2006/main" xmlns:w14="http://schemas.microsoft.com/office/word/2010/wordml" xmlns:w15="http://schemas.microsoft.com/office/word/2012/wordml" xmlns:w16cid="http://schemas.microsoft.com/office/word/2016/wordml/cid" xmlns:w16se="http://schemas.microsoft.com/office/word/2015/wordml/symex" xmlns:wpg="http://schemas.microsoft.com/office/word/2010/wordprocessingGroup" xmlns:wpi="http://schemas.microsoft.com/office/word/2010/wordprocessingInk" xmlns:wne="http://schemas.microsoft.com/office/word/2006/wordml" xmlns:wps="http://schemas.microsoft.com/office/word/2010/wordprocessingShape" mc:Ignorable="w14 w15 w16se w16cid wp14">
+<w:hdr xmlns:wpc="http://schemas.microsoft.com/office/word/2010/wordprocessingCanvas" xmlns:cx="http://schemas.microsoft.com/office/drawing/2014/chartex" xmlns:cx1="http://schemas.microsoft.com/office/drawing/2015/9/8/chartex" xmlns:mc="http://schemas.openxmlformats.org/markup-compatibility/2006" xmlns:o="urn:schemas-microsoft-com:office:office" xmlns:r="http://schemas.openxmlformats.org/officeDocument/2006/relationships" xmlns:m="http://schemas.openxmlformats.org/officeDocument/2006/math" xmlns:v="urn:schemas-microsoft-com:vml" xmlns:wp14="http://schemas.microsoft.com/office/word/2010/wordprocessingDrawing" xmlns:wp="http://schemas.openxmlformats.org/drawingml/2006/wordprocessingDrawing" xmlns:w10="urn:schemas-microsoft-com:office:word" xmlns:w="http://schemas.openxmlformats.org/wordprocessingml/2006/main" xmlns:w14="http://schemas.microsoft.com/office/word/2010/wordml" xmlns:w15="http://schemas.microsoft.com/office/word/2012/wordml" xmlns:w16se="http://schemas.microsoft.com/office/word/2015/wordml/symex" xmlns:wpg="http://schemas.microsoft.com/office/word/2010/wordprocessingGroup" xmlns:wpi="http://schemas.microsoft.com/office/word/2010/wordprocessingInk" xmlns:wne="http://schemas.microsoft.com/office/word/2006/wordml" xmlns:wps="http://schemas.microsoft.com/office/word/2010/wordprocessingShape" mc:Ignorable="w14 w15 w16se wp14">
   <w:sdt>
     <w:sdtPr>
       <w:rPr>
@@ -6976,7 +7643,7 @@
 </file>
 
 <file path=word/numbering.xml><?xml version="1.0" encoding="utf-8"?>
-<w:numbering xmlns:wpc="http://schemas.microsoft.com/office/word/2010/wordprocessingCanvas" xmlns:cx="http://schemas.microsoft.com/office/drawing/2014/chartex" xmlns:cx1="http://schemas.microsoft.com/office/drawing/2015/9/8/chartex" xmlns:cx2="http://schemas.microsoft.com/office/drawing/2015/10/21/chartex" xmlns:cx3="http://schemas.microsoft.com/office/drawing/2016/5/9/chartex" xmlns:cx4="http://schemas.microsoft.com/office/drawing/2016/5/10/chartex" xmlns:cx5="http://schemas.microsoft.com/office/drawing/2016/5/11/chartex" xmlns:cx6="http://schemas.microsoft.com/office/drawing/2016/5/12/chartex" xmlns:cx7="http://schemas.microsoft.com/office/drawing/2016/5/13/chartex" xmlns:cx8="http://schemas.microsoft.com/office/drawing/2016/5/14/chartex" xmlns:mc="http://schemas.openxmlformats.org/markup-compatibility/2006" xmlns:aink="http://schemas.microsoft.com/office/drawing/2016/ink" xmlns:am3d="http://schemas.microsoft.com/office/drawing/2017/model3d" xmlns:o="urn:schemas-microsoft-com:office:office" xmlns:r="http://schemas.openxmlformats.org/officeDocument/2006/relationships" xmlns:m="http://schemas.openxmlformats.org/officeDocument/2006/math" xmlns:v="urn:schemas-microsoft-com:vml" xmlns:wp14="http://schemas.microsoft.com/office/word/2010/wordprocessingDrawing" xmlns:wp="http://schemas.openxmlformats.org/drawingml/2006/wordprocessingDrawing" xmlns:w10="urn:schemas-microsoft-com:office:word" xmlns:w="http://schemas.openxmlformats.org/wordprocessingml/2006/main" xmlns:w14="http://schemas.microsoft.com/office/word/2010/wordml" xmlns:w15="http://schemas.microsoft.com/office/word/2012/wordml" xmlns:w16cid="http://schemas.microsoft.com/office/word/2016/wordml/cid" xmlns:w16se="http://schemas.microsoft.com/office/word/2015/wordml/symex" xmlns:wpg="http://schemas.microsoft.com/office/word/2010/wordprocessingGroup" xmlns:wpi="http://schemas.microsoft.com/office/word/2010/wordprocessingInk" xmlns:wne="http://schemas.microsoft.com/office/word/2006/wordml" xmlns:wps="http://schemas.microsoft.com/office/word/2010/wordprocessingShape" mc:Ignorable="w14 w15 w16se w16cid wp14">
+<w:numbering xmlns:wpc="http://schemas.microsoft.com/office/word/2010/wordprocessingCanvas" xmlns:cx="http://schemas.microsoft.com/office/drawing/2014/chartex" xmlns:cx1="http://schemas.microsoft.com/office/drawing/2015/9/8/chartex" xmlns:mc="http://schemas.openxmlformats.org/markup-compatibility/2006" xmlns:o="urn:schemas-microsoft-com:office:office" xmlns:r="http://schemas.openxmlformats.org/officeDocument/2006/relationships" xmlns:m="http://schemas.openxmlformats.org/officeDocument/2006/math" xmlns:v="urn:schemas-microsoft-com:vml" xmlns:wp14="http://schemas.microsoft.com/office/word/2010/wordprocessingDrawing" xmlns:wp="http://schemas.openxmlformats.org/drawingml/2006/wordprocessingDrawing" xmlns:w10="urn:schemas-microsoft-com:office:word" xmlns:w="http://schemas.openxmlformats.org/wordprocessingml/2006/main" xmlns:w14="http://schemas.microsoft.com/office/word/2010/wordml" xmlns:w15="http://schemas.microsoft.com/office/word/2012/wordml" xmlns:w16se="http://schemas.microsoft.com/office/word/2015/wordml/symex" xmlns:wpg="http://schemas.microsoft.com/office/word/2010/wordprocessingGroup" xmlns:wpi="http://schemas.microsoft.com/office/word/2010/wordprocessingInk" xmlns:wne="http://schemas.microsoft.com/office/word/2006/wordml" xmlns:wps="http://schemas.microsoft.com/office/word/2010/wordprocessingShape" mc:Ignorable="w14 w15 w16se wp14">
   <w:abstractNum w:abstractNumId="0" w15:restartNumberingAfterBreak="0">
     <w:nsid w:val="011365C9"/>
     <w:multiLevelType w:val="hybridMultilevel"/>
@@ -7373,7 +8040,7 @@
 </file>
 
 <file path=word/styles.xml><?xml version="1.0" encoding="utf-8"?>
-<w:styles xmlns:mc="http://schemas.openxmlformats.org/markup-compatibility/2006" xmlns:r="http://schemas.openxmlformats.org/officeDocument/2006/relationships" xmlns:w="http://schemas.openxmlformats.org/wordprocessingml/2006/main" xmlns:w14="http://schemas.microsoft.com/office/word/2010/wordml" xmlns:w15="http://schemas.microsoft.com/office/word/2012/wordml" xmlns:w16cid="http://schemas.microsoft.com/office/word/2016/wordml/cid" xmlns:w16se="http://schemas.microsoft.com/office/word/2015/wordml/symex" mc:Ignorable="w14 w15 w16se w16cid">
+<w:styles xmlns:mc="http://schemas.openxmlformats.org/markup-compatibility/2006" xmlns:r="http://schemas.openxmlformats.org/officeDocument/2006/relationships" xmlns:w="http://schemas.openxmlformats.org/wordprocessingml/2006/main" xmlns:w14="http://schemas.microsoft.com/office/word/2010/wordml" xmlns:w15="http://schemas.microsoft.com/office/word/2012/wordml" xmlns:w16se="http://schemas.microsoft.com/office/word/2015/wordml/symex" mc:Ignorable="w14 w15 w16se">
   <w:docDefaults>
     <w:rPrDefault>
       <w:rPr>
@@ -7389,7 +8056,7 @@
       </w:pPr>
     </w:pPrDefault>
   </w:docDefaults>
-  <w:latentStyles w:defLockedState="0" w:defUIPriority="99" w:defSemiHidden="0" w:defUnhideWhenUsed="0" w:defQFormat="0" w:count="375">
+  <w:latentStyles w:defLockedState="0" w:defUIPriority="99" w:defSemiHidden="0" w:defUnhideWhenUsed="0" w:defQFormat="0" w:count="371">
     <w:lsdException w:name="Normal" w:uiPriority="0" w:qFormat="1"/>
     <w:lsdException w:name="heading 1" w:uiPriority="9" w:qFormat="1"/>
     <w:lsdException w:name="heading 2" w:semiHidden="1" w:uiPriority="9" w:unhideWhenUsed="1" w:qFormat="1"/>
@@ -7761,10 +8428,6 @@
     <w:lsdException w:name="List Table 5 Dark Accent 6" w:uiPriority="50"/>
     <w:lsdException w:name="List Table 6 Colorful Accent 6" w:uiPriority="51"/>
     <w:lsdException w:name="List Table 7 Colorful Accent 6" w:uiPriority="52"/>
-    <w:lsdException w:name="Mention" w:semiHidden="1" w:unhideWhenUsed="1"/>
-    <w:lsdException w:name="Smart Hyperlink" w:semiHidden="1" w:unhideWhenUsed="1"/>
-    <w:lsdException w:name="Hashtag" w:semiHidden="1" w:unhideWhenUsed="1"/>
-    <w:lsdException w:name="Unresolved Mention" w:semiHidden="1" w:unhideWhenUsed="1"/>
   </w:latentStyles>
   <w:style w:type="paragraph" w:default="1" w:styleId="Normal">
     <w:name w:val="Normal"/>
@@ -7803,6 +8466,7 @@
   <w:style w:type="character" w:default="1" w:styleId="DefaultParagraphFont">
     <w:name w:val="Default Paragraph Font"/>
     <w:uiPriority w:val="1"/>
+    <w:semiHidden/>
     <w:unhideWhenUsed/>
   </w:style>
   <w:style w:type="table" w:default="1" w:styleId="TableNormal">
@@ -7980,7 +8644,7 @@
       <w:u w:val="single"/>
     </w:rPr>
   </w:style>
-  <w:style w:type="character" w:styleId="UnresolvedMention">
+  <w:style w:type="character" w:customStyle="1" w:styleId="UnresolvedMention">
     <w:name w:val="Unresolved Mention"/>
     <w:basedOn w:val="DefaultParagraphFont"/>
     <w:uiPriority w:val="99"/>
@@ -8133,6 +8797,7 @@
           </a:p>
         </c:rich>
       </c:tx>
+      <c:layout/>
       <c:overlay val="0"/>
       <c:spPr>
         <a:noFill/>
@@ -8368,6 +9033,7 @@
               </a:p>
             </c:rich>
           </c:tx>
+          <c:layout/>
           <c:overlay val="0"/>
           <c:spPr>
             <a:noFill/>
@@ -8646,6 +9312,7 @@
           </a:p>
         </c:rich>
       </c:tx>
+      <c:layout/>
       <c:overlay val="0"/>
       <c:spPr>
         <a:noFill/>
@@ -8892,6 +9559,7 @@
               </a:p>
             </c:rich>
           </c:tx>
+          <c:layout/>
           <c:overlay val="0"/>
           <c:spPr>
             <a:noFill/>
@@ -9009,6 +9677,7 @@
               </a:p>
             </c:rich>
           </c:tx>
+          <c:layout/>
           <c:overlay val="0"/>
           <c:spPr>
             <a:noFill/>
@@ -9166,6 +9835,7 @@
           </a:p>
         </c:rich>
       </c:tx>
+      <c:layout/>
       <c:overlay val="0"/>
       <c:spPr>
         <a:noFill/>
@@ -10002,6 +10672,7 @@
               </a:p>
             </c:rich>
           </c:tx>
+          <c:layout/>
           <c:overlay val="0"/>
           <c:spPr>
             <a:noFill/>
@@ -10232,6 +10903,7 @@
           </a:p>
         </c:rich>
       </c:tx>
+      <c:layout/>
       <c:overlay val="0"/>
       <c:spPr>
         <a:noFill/>
@@ -10476,6 +11148,7 @@
               </a:p>
             </c:rich>
           </c:tx>
+          <c:layout/>
           <c:overlay val="0"/>
           <c:spPr>
             <a:noFill/>
@@ -10593,6 +11266,7 @@
               </a:p>
             </c:rich>
           </c:tx>
+          <c:layout/>
           <c:overlay val="0"/>
           <c:spPr>
             <a:noFill/>
@@ -12375,7 +13049,7 @@
 </file>
 
 <file path=word/glossary/document.xml><?xml version="1.0" encoding="utf-8"?>
-<w:glossaryDocument xmlns:wpc="http://schemas.microsoft.com/office/word/2010/wordprocessingCanvas" xmlns:cx="http://schemas.microsoft.com/office/drawing/2014/chartex" xmlns:cx1="http://schemas.microsoft.com/office/drawing/2015/9/8/chartex" xmlns:cx2="http://schemas.microsoft.com/office/drawing/2015/10/21/chartex" xmlns:cx3="http://schemas.microsoft.com/office/drawing/2016/5/9/chartex" xmlns:cx4="http://schemas.microsoft.com/office/drawing/2016/5/10/chartex" xmlns:cx5="http://schemas.microsoft.com/office/drawing/2016/5/11/chartex" xmlns:cx6="http://schemas.microsoft.com/office/drawing/2016/5/12/chartex" xmlns:cx7="http://schemas.microsoft.com/office/drawing/2016/5/13/chartex" xmlns:cx8="http://schemas.microsoft.com/office/drawing/2016/5/14/chartex" xmlns:mc="http://schemas.openxmlformats.org/markup-compatibility/2006" xmlns:aink="http://schemas.microsoft.com/office/drawing/2016/ink" xmlns:am3d="http://schemas.microsoft.com/office/drawing/2017/model3d" xmlns:o="urn:schemas-microsoft-com:office:office" xmlns:r="http://schemas.openxmlformats.org/officeDocument/2006/relationships" xmlns:m="http://schemas.openxmlformats.org/officeDocument/2006/math" xmlns:v="urn:schemas-microsoft-com:vml" xmlns:wp14="http://schemas.microsoft.com/office/word/2010/wordprocessingDrawing" xmlns:wp="http://schemas.openxmlformats.org/drawingml/2006/wordprocessingDrawing" xmlns:w10="urn:schemas-microsoft-com:office:word" xmlns:w="http://schemas.openxmlformats.org/wordprocessingml/2006/main" xmlns:w14="http://schemas.microsoft.com/office/word/2010/wordml" xmlns:w15="http://schemas.microsoft.com/office/word/2012/wordml" xmlns:w16cid="http://schemas.microsoft.com/office/word/2016/wordml/cid" xmlns:w16se="http://schemas.microsoft.com/office/word/2015/wordml/symex" xmlns:wpg="http://schemas.microsoft.com/office/word/2010/wordprocessingGroup" xmlns:wpi="http://schemas.microsoft.com/office/word/2010/wordprocessingInk" xmlns:wne="http://schemas.microsoft.com/office/word/2006/wordml" xmlns:wps="http://schemas.microsoft.com/office/word/2010/wordprocessingShape" mc:Ignorable="w14 w15 w16se w16cid wp14">
+<w:glossaryDocument xmlns:wpc="http://schemas.microsoft.com/office/word/2010/wordprocessingCanvas" xmlns:cx="http://schemas.microsoft.com/office/drawing/2014/chartex" xmlns:cx1="http://schemas.microsoft.com/office/drawing/2015/9/8/chartex" xmlns:mc="http://schemas.openxmlformats.org/markup-compatibility/2006" xmlns:o="urn:schemas-microsoft-com:office:office" xmlns:r="http://schemas.openxmlformats.org/officeDocument/2006/relationships" xmlns:m="http://schemas.openxmlformats.org/officeDocument/2006/math" xmlns:v="urn:schemas-microsoft-com:vml" xmlns:wp14="http://schemas.microsoft.com/office/word/2010/wordprocessingDrawing" xmlns:wp="http://schemas.openxmlformats.org/drawingml/2006/wordprocessingDrawing" xmlns:w10="urn:schemas-microsoft-com:office:word" xmlns:w="http://schemas.openxmlformats.org/wordprocessingml/2006/main" xmlns:w14="http://schemas.microsoft.com/office/word/2010/wordml" xmlns:w15="http://schemas.microsoft.com/office/word/2012/wordml" xmlns:w16se="http://schemas.microsoft.com/office/word/2015/wordml/symex" xmlns:wpg="http://schemas.microsoft.com/office/word/2010/wordprocessingGroup" xmlns:wpi="http://schemas.microsoft.com/office/word/2010/wordprocessingInk" xmlns:wne="http://schemas.microsoft.com/office/word/2006/wordml" xmlns:wps="http://schemas.microsoft.com/office/word/2010/wordprocessingShape" mc:Ignorable="w14 w15 w16se wp14">
   <w:docParts>
     <w:docPart>
       <w:docPartPr>
@@ -12471,20 +13145,20 @@
 </file>
 
 <file path=word/glossary/fontTable.xml><?xml version="1.0" encoding="utf-8"?>
-<w:fonts xmlns:mc="http://schemas.openxmlformats.org/markup-compatibility/2006" xmlns:r="http://schemas.openxmlformats.org/officeDocument/2006/relationships" xmlns:w="http://schemas.openxmlformats.org/wordprocessingml/2006/main" xmlns:w14="http://schemas.microsoft.com/office/word/2010/wordml" xmlns:w15="http://schemas.microsoft.com/office/word/2012/wordml" xmlns:w16cid="http://schemas.microsoft.com/office/word/2016/wordml/cid" xmlns:w16se="http://schemas.microsoft.com/office/word/2015/wordml/symex" mc:Ignorable="w14 w15 w16se w16cid">
+<w:fonts xmlns:mc="http://schemas.openxmlformats.org/markup-compatibility/2006" xmlns:r="http://schemas.openxmlformats.org/officeDocument/2006/relationships" xmlns:w="http://schemas.openxmlformats.org/wordprocessingml/2006/main" xmlns:w14="http://schemas.microsoft.com/office/word/2010/wordml" xmlns:w15="http://schemas.microsoft.com/office/word/2012/wordml" xmlns:w16se="http://schemas.microsoft.com/office/word/2015/wordml/symex" mc:Ignorable="w14 w15 w16se">
   <w:font w:name="Times New Roman">
     <w:panose1 w:val="02020603050405020304"/>
     <w:charset w:val="00"/>
     <w:family w:val="roman"/>
     <w:pitch w:val="variable"/>
-    <w:sig w:usb0="E0002AFF" w:usb1="C0007843" w:usb2="00000009" w:usb3="00000000" w:csb0="000001FF" w:csb1="00000000"/>
+    <w:sig w:usb0="E0002AFF" w:usb1="C0007841" w:usb2="00000009" w:usb3="00000000" w:csb0="000001FF" w:csb1="00000000"/>
   </w:font>
   <w:font w:name="Courier New">
     <w:panose1 w:val="02070309020205020404"/>
     <w:charset w:val="00"/>
     <w:family w:val="modern"/>
     <w:pitch w:val="fixed"/>
-    <w:sig w:usb0="E0002EFF" w:usb1="C0007843" w:usb2="00000009" w:usb3="00000000" w:csb0="000001FF" w:csb1="00000000"/>
+    <w:sig w:usb0="E0002AFF" w:usb1="C0007843" w:usb2="00000009" w:usb3="00000000" w:csb0="000001FF" w:csb1="00000000"/>
   </w:font>
   <w:font w:name="Wingdings">
     <w:panose1 w:val="05000000000000000000"/>
@@ -12505,7 +13179,7 @@
     <w:charset w:val="00"/>
     <w:family w:val="swiss"/>
     <w:pitch w:val="variable"/>
-    <w:sig w:usb0="E0002AFF" w:usb1="4000ACFF" w:usb2="00000001" w:usb3="00000000" w:csb0="000001FF" w:csb1="00000000"/>
+    <w:sig w:usb0="E00002FF" w:usb1="4000ACFF" w:usb2="00000001" w:usb3="00000000" w:csb0="0000019F" w:csb1="00000000"/>
   </w:font>
   <w:font w:name="Tahoma">
     <w:panose1 w:val="020B0604030504040204"/>
@@ -12519,7 +13193,7 @@
     <w:charset w:val="00"/>
     <w:family w:val="swiss"/>
     <w:pitch w:val="variable"/>
-    <w:sig w:usb0="A0002AEF" w:usb1="4000207B" w:usb2="00000000" w:usb3="00000000" w:csb0="000001FF" w:csb1="00000000"/>
+    <w:sig w:usb0="A00002EF" w:usb1="4000207B" w:usb2="00000000" w:usb3="00000000" w:csb0="0000019F" w:csb1="00000000"/>
   </w:font>
   <w:font w:name="Segoe UI">
     <w:panose1 w:val="020B0502040204020203"/>
@@ -12532,7 +13206,7 @@
 </file>
 
 <file path=word/glossary/settings.xml><?xml version="1.0" encoding="utf-8"?>
-<w:settings xmlns:mc="http://schemas.openxmlformats.org/markup-compatibility/2006" xmlns:o="urn:schemas-microsoft-com:office:office" xmlns:r="http://schemas.openxmlformats.org/officeDocument/2006/relationships" xmlns:m="http://schemas.openxmlformats.org/officeDocument/2006/math" xmlns:v="urn:schemas-microsoft-com:vml" xmlns:w10="urn:schemas-microsoft-com:office:word" xmlns:w="http://schemas.openxmlformats.org/wordprocessingml/2006/main" xmlns:w14="http://schemas.microsoft.com/office/word/2010/wordml" xmlns:w15="http://schemas.microsoft.com/office/word/2012/wordml" xmlns:w16cid="http://schemas.microsoft.com/office/word/2016/wordml/cid" xmlns:w16se="http://schemas.microsoft.com/office/word/2015/wordml/symex" xmlns:sl="http://schemas.openxmlformats.org/schemaLibrary/2006/main" mc:Ignorable="w14 w15 w16se w16cid">
+<w:settings xmlns:mc="http://schemas.openxmlformats.org/markup-compatibility/2006" xmlns:o="urn:schemas-microsoft-com:office:office" xmlns:r="http://schemas.openxmlformats.org/officeDocument/2006/relationships" xmlns:m="http://schemas.openxmlformats.org/officeDocument/2006/math" xmlns:v="urn:schemas-microsoft-com:vml" xmlns:w10="urn:schemas-microsoft-com:office:word" xmlns:w="http://schemas.openxmlformats.org/wordprocessingml/2006/main" xmlns:w14="http://schemas.microsoft.com/office/word/2010/wordml" xmlns:w15="http://schemas.microsoft.com/office/word/2012/wordml" xmlns:w16se="http://schemas.microsoft.com/office/word/2015/wordml/symex" xmlns:sl="http://schemas.openxmlformats.org/schemaLibrary/2006/main" mc:Ignorable="w14 w15 w16se">
   <w:view w:val="normal"/>
   <w:defaultTabStop w:val="720"/>
   <w:characterSpacingControl w:val="doNotCompress"/>
@@ -12543,7 +13217,6 @@
     <w:compatSetting w:name="enableOpenTypeFeatures" w:uri="http://schemas.microsoft.com/office/word" w:val="1"/>
     <w:compatSetting w:name="doNotFlipMirrorIndents" w:uri="http://schemas.microsoft.com/office/word" w:val="1"/>
     <w:compatSetting w:name="differentiateMultirowTableHeaders" w:uri="http://schemas.microsoft.com/office/word" w:val="1"/>
-    <w:compatSetting w:name="useWord2013TrackBottomHyphenation" w:uri="http://schemas.microsoft.com/office/word" w:val="1"/>
   </w:compat>
   <w:rsids>
     <w:rsidRoot w:val="00B00060"/>
@@ -12575,7 +13248,7 @@
 </file>
 
 <file path=word/glossary/styles.xml><?xml version="1.0" encoding="utf-8"?>
-<w:styles xmlns:mc="http://schemas.openxmlformats.org/markup-compatibility/2006" xmlns:r="http://schemas.openxmlformats.org/officeDocument/2006/relationships" xmlns:w="http://schemas.openxmlformats.org/wordprocessingml/2006/main" xmlns:w14="http://schemas.microsoft.com/office/word/2010/wordml" xmlns:w15="http://schemas.microsoft.com/office/word/2012/wordml" xmlns:w16cid="http://schemas.microsoft.com/office/word/2016/wordml/cid" xmlns:w16se="http://schemas.microsoft.com/office/word/2015/wordml/symex" mc:Ignorable="w14 w15 w16se w16cid">
+<w:styles xmlns:mc="http://schemas.openxmlformats.org/markup-compatibility/2006" xmlns:r="http://schemas.openxmlformats.org/officeDocument/2006/relationships" xmlns:w="http://schemas.openxmlformats.org/wordprocessingml/2006/main" xmlns:w14="http://schemas.microsoft.com/office/word/2010/wordml" xmlns:w15="http://schemas.microsoft.com/office/word/2012/wordml" xmlns:w16se="http://schemas.microsoft.com/office/word/2015/wordml/symex" mc:Ignorable="w14 w15 w16se">
   <w:docDefaults>
     <w:rPrDefault>
       <w:rPr>
@@ -12591,7 +13264,7 @@
       </w:pPr>
     </w:pPrDefault>
   </w:docDefaults>
-  <w:latentStyles w:defLockedState="0" w:defUIPriority="99" w:defSemiHidden="0" w:defUnhideWhenUsed="0" w:defQFormat="0" w:count="375">
+  <w:latentStyles w:defLockedState="0" w:defUIPriority="99" w:defSemiHidden="0" w:defUnhideWhenUsed="0" w:defQFormat="0" w:count="371">
     <w:lsdException w:name="Normal" w:uiPriority="0" w:qFormat="1"/>
     <w:lsdException w:name="heading 1" w:uiPriority="9" w:qFormat="1"/>
     <w:lsdException w:name="heading 2" w:semiHidden="1" w:uiPriority="9" w:unhideWhenUsed="1" w:qFormat="1"/>
@@ -12963,10 +13636,6 @@
     <w:lsdException w:name="List Table 5 Dark Accent 6" w:uiPriority="50"/>
     <w:lsdException w:name="List Table 6 Colorful Accent 6" w:uiPriority="51"/>
     <w:lsdException w:name="List Table 7 Colorful Accent 6" w:uiPriority="52"/>
-    <w:lsdException w:name="Mention" w:semiHidden="1" w:unhideWhenUsed="1"/>
-    <w:lsdException w:name="Smart Hyperlink" w:semiHidden="1" w:unhideWhenUsed="1"/>
-    <w:lsdException w:name="Hashtag" w:semiHidden="1" w:unhideWhenUsed="1"/>
-    <w:lsdException w:name="Unresolved Mention" w:semiHidden="1" w:unhideWhenUsed="1"/>
   </w:latentStyles>
   <w:style w:type="paragraph" w:default="1" w:styleId="Normal">
     <w:name w:val="Normal"/>
@@ -13025,7 +13694,7 @@
 </file>
 
 <file path=word/glossary/webSettings.xml><?xml version="1.0" encoding="utf-8"?>
-<w:webSettings xmlns:mc="http://schemas.openxmlformats.org/markup-compatibility/2006" xmlns:r="http://schemas.openxmlformats.org/officeDocument/2006/relationships" xmlns:w="http://schemas.openxmlformats.org/wordprocessingml/2006/main" xmlns:w14="http://schemas.microsoft.com/office/word/2010/wordml" xmlns:w15="http://schemas.microsoft.com/office/word/2012/wordml" xmlns:w16cid="http://schemas.microsoft.com/office/word/2016/wordml/cid" xmlns:w16se="http://schemas.microsoft.com/office/word/2015/wordml/symex" mc:Ignorable="w14 w15 w16se w16cid">
+<w:webSettings xmlns:mc="http://schemas.openxmlformats.org/markup-compatibility/2006" xmlns:r="http://schemas.openxmlformats.org/officeDocument/2006/relationships" xmlns:w="http://schemas.openxmlformats.org/wordprocessingml/2006/main" xmlns:w14="http://schemas.microsoft.com/office/word/2010/wordml" xmlns:w15="http://schemas.microsoft.com/office/word/2012/wordml" xmlns:w16se="http://schemas.microsoft.com/office/word/2015/wordml/symex" mc:Ignorable="w14 w15 w16se">
   <w:optimizeForBrowser/>
   <w:allowPNG/>
 </w:webSettings>

</xml_diff>

<commit_message>
- Nrealy finished, just need to finish referencing AI Games Programming Wisdom Volume 2
</commit_message>
<xml_diff>
--- a/Report.docx
+++ b/Report.docx
@@ -89,7 +89,14 @@
           <w:rFonts w:ascii="Times New Roman" w:hAnsi="Times New Roman"/>
           <w:szCs w:val="20"/>
         </w:rPr>
-        <w:t>r techniques by two key factors.</w:t>
+        <w:t xml:space="preserve">r techniques by two key </w:t>
+      </w:r>
+      <w:r>
+        <w:rPr>
+          <w:rFonts w:ascii="Times New Roman" w:hAnsi="Times New Roman"/>
+          <w:szCs w:val="20"/>
+        </w:rPr>
+        <w:t>factors;</w:t>
       </w:r>
     </w:p>
     <w:p>
@@ -114,7 +121,21 @@
           <w:rFonts w:ascii="Times New Roman" w:hAnsi="Times New Roman"/>
           <w:szCs w:val="20"/>
         </w:rPr>
-        <w:t>Firstly, the current majority of game-related AI applications are expected to run in real time, ruling out many of the more computationally expensive techniques available.</w:t>
+        <w:t>Firstly, the current majority of game-related AI applicati</w:t>
+      </w:r>
+      <w:r>
+        <w:rPr>
+          <w:rFonts w:ascii="Times New Roman" w:hAnsi="Times New Roman"/>
+          <w:szCs w:val="20"/>
+        </w:rPr>
+        <w:t>ons are expected to run in real-time</w:t>
+      </w:r>
+      <w:r>
+        <w:rPr>
+          <w:rFonts w:ascii="Times New Roman" w:hAnsi="Times New Roman"/>
+          <w:szCs w:val="20"/>
+        </w:rPr>
+        <w:t>, ruling out many of the more computationally expensive techniques available.</w:t>
       </w:r>
     </w:p>
     <w:p>
@@ -358,6 +379,24 @@
         <w:ind w:firstLine="720"/>
         <w:rPr>
           <w:rFonts w:ascii="Times New Roman" w:hAnsi="Times New Roman"/>
+          <w:szCs w:val="20"/>
+        </w:rPr>
+      </w:pPr>
+    </w:p>
+    <w:p>
+      <w:pPr>
+        <w:ind w:firstLine="720"/>
+        <w:rPr>
+          <w:rFonts w:ascii="Times New Roman" w:hAnsi="Times New Roman"/>
+          <w:szCs w:val="20"/>
+        </w:rPr>
+      </w:pPr>
+    </w:p>
+    <w:p>
+      <w:pPr>
+        <w:ind w:firstLine="720"/>
+        <w:rPr>
+          <w:rFonts w:ascii="Times New Roman" w:hAnsi="Times New Roman"/>
         </w:rPr>
       </w:pPr>
     </w:p>
@@ -387,7 +426,13 @@
           <w:rFonts w:ascii="Times New Roman" w:hAnsi="Times New Roman"/>
         </w:rPr>
         <w:lastRenderedPageBreak/>
-        <w:t>The Front End</w:t>
+        <w:t xml:space="preserve">The </w:t>
+      </w:r>
+      <w:r>
+        <w:rPr>
+          <w:rFonts w:ascii="Times New Roman" w:hAnsi="Times New Roman"/>
+        </w:rPr>
+        <w:t>Application</w:t>
       </w:r>
     </w:p>
     <w:p>
@@ -500,6 +545,12 @@
           <w:rFonts w:ascii="Times New Roman" w:hAnsi="Times New Roman"/>
         </w:rPr>
         <w:t xml:space="preserve"> 2.4.1</w:t>
+      </w:r>
+      <w:r>
+        <w:rPr>
+          <w:rFonts w:ascii="Times New Roman" w:hAnsi="Times New Roman"/>
+        </w:rPr>
+        <w:t xml:space="preserve"> (SFML Team, 2007)</w:t>
       </w:r>
       <w:r>
         <w:rPr>
@@ -684,32 +735,79 @@
         <w:rPr>
           <w:rFonts w:ascii="Times New Roman" w:hAnsi="Times New Roman"/>
         </w:rPr>
-        <w:t>The Front End of the application was developed before the FIS in order to establish the FIS’s Universe of Discourse, as detailed in the following section.</w:t>
-      </w:r>
-      <w:r>
-        <w:rPr>
-          <w:rFonts w:ascii="Times New Roman" w:hAnsi="Times New Roman"/>
-        </w:rPr>
-        <w:t xml:space="preserve"> </w:t>
-      </w:r>
-    </w:p>
-    <w:p>
-      <w:pPr>
-        <w:spacing w:after="160" w:line="259" w:lineRule="auto"/>
-        <w:rPr>
-          <w:rFonts w:ascii="Times New Roman" w:hAnsi="Times New Roman"/>
-          <w:i/>
-          <w:iCs/>
-          <w:color w:val="5B9BD5" w:themeColor="accent1"/>
-        </w:rPr>
-      </w:pPr>
-      <w:r>
-        <w:rPr>
-          <w:rFonts w:ascii="Times New Roman" w:hAnsi="Times New Roman"/>
-        </w:rPr>
-        <w:br w:type="page"/>
-      </w:r>
-    </w:p>
+        <w:t>The Front End of the application was developed before the FIS in order to establish the FIS’s Universe of Discourse, as de</w:t>
+      </w:r>
+      <w:r>
+        <w:rPr>
+          <w:rFonts w:ascii="Times New Roman" w:hAnsi="Times New Roman"/>
+        </w:rPr>
+        <w:t>tailed in the following section</w:t>
+      </w:r>
+    </w:p>
+    <w:p>
+      <w:pPr>
+        <w:ind w:firstLine="720"/>
+        <w:rPr>
+          <w:rFonts w:ascii="Times New Roman" w:hAnsi="Times New Roman"/>
+        </w:rPr>
+      </w:pPr>
+    </w:p>
+    <w:p>
+      <w:pPr>
+        <w:ind w:firstLine="720"/>
+      </w:pPr>
+      <w:r>
+        <w:rPr>
+          <w:rFonts w:ascii="Times New Roman" w:hAnsi="Times New Roman"/>
+        </w:rPr>
+        <w:t xml:space="preserve">The FIS was implemented in the application using </w:t>
+      </w:r>
+      <w:proofErr w:type="spellStart"/>
+      <w:r>
+        <w:rPr>
+          <w:rFonts w:ascii="Times New Roman" w:hAnsi="Times New Roman"/>
+        </w:rPr>
+        <w:t>FuzzyLite</w:t>
+      </w:r>
+      <w:proofErr w:type="spellEnd"/>
+      <w:r>
+        <w:rPr>
+          <w:rFonts w:ascii="Times New Roman" w:hAnsi="Times New Roman"/>
+        </w:rPr>
+        <w:t xml:space="preserve"> Version 6.0 (</w:t>
+      </w:r>
+      <w:r>
+        <w:rPr>
+          <w:rFonts w:ascii="Times New Roman" w:hAnsi="Times New Roman"/>
+          <w:lang w:val="pt-PT"/>
+        </w:rPr>
+        <w:t>Juan Rada-Vilela</w:t>
+      </w:r>
+      <w:r>
+        <w:rPr>
+          <w:rFonts w:ascii="Times New Roman" w:hAnsi="Times New Roman"/>
+          <w:lang w:val="pt-PT"/>
+        </w:rPr>
+        <w:t>, 2010) which handled the mathematics behind implementing the fuzzzy desing into usable code.</w:t>
+      </w:r>
+    </w:p>
+    <w:p>
+      <w:pPr>
+        <w:ind w:firstLine="720"/>
+        <w:rPr>
+          <w:rFonts w:ascii="Times New Roman" w:hAnsi="Times New Roman"/>
+        </w:rPr>
+      </w:pPr>
+    </w:p>
+    <w:p>
+      <w:pPr>
+        <w:ind w:firstLine="720"/>
+        <w:rPr>
+          <w:rFonts w:ascii="Times New Roman" w:hAnsi="Times New Roman"/>
+        </w:rPr>
+      </w:pPr>
+    </w:p>
+    <w:p/>
     <w:p>
       <w:pPr>
         <w:pStyle w:val="IntenseQuote"/>
@@ -1677,6 +1775,7 @@
         <w:lastRenderedPageBreak/>
         <w:t>The Universe of Discourse (</w:t>
       </w:r>
+      <w:proofErr w:type="spellStart"/>
       <w:r>
         <w:rPr>
           <w:rFonts w:ascii="Times New Roman" w:hAnsi="Times New Roman"/>
@@ -1687,7 +1786,14 @@
         <w:rPr>
           <w:rFonts w:ascii="Times New Roman" w:hAnsi="Times New Roman"/>
         </w:rPr>
-        <w:t>D.</w:t>
+        <w:t>D</w:t>
+      </w:r>
+      <w:proofErr w:type="spellEnd"/>
+      <w:r>
+        <w:rPr>
+          <w:rFonts w:ascii="Times New Roman" w:hAnsi="Times New Roman"/>
+        </w:rPr>
+        <w:t>.</w:t>
       </w:r>
       <w:r>
         <w:rPr>
@@ -1729,11 +1835,19 @@
         </w:rPr>
         <w:t xml:space="preserve"> For the Displacement, the </w:t>
       </w:r>
-      <w:r>
-        <w:rPr>
-          <w:rFonts w:ascii="Times New Roman" w:hAnsi="Times New Roman"/>
-        </w:rPr>
-        <w:t>U.o.D.</w:t>
+      <w:proofErr w:type="spellStart"/>
+      <w:r>
+        <w:rPr>
+          <w:rFonts w:ascii="Times New Roman" w:hAnsi="Times New Roman"/>
+        </w:rPr>
+        <w:t>U.o.D</w:t>
+      </w:r>
+      <w:proofErr w:type="spellEnd"/>
+      <w:r>
+        <w:rPr>
+          <w:rFonts w:ascii="Times New Roman" w:hAnsi="Times New Roman"/>
+        </w:rPr>
+        <w:t>.</w:t>
       </w:r>
       <w:r>
         <w:rPr>
@@ -1775,11 +1889,19 @@
         </w:rPr>
         <w:t xml:space="preserve">he Velocity’s </w:t>
       </w:r>
-      <w:r>
-        <w:rPr>
-          <w:rFonts w:ascii="Times New Roman" w:hAnsi="Times New Roman"/>
-        </w:rPr>
-        <w:t>U.o.D.</w:t>
+      <w:proofErr w:type="spellStart"/>
+      <w:r>
+        <w:rPr>
+          <w:rFonts w:ascii="Times New Roman" w:hAnsi="Times New Roman"/>
+        </w:rPr>
+        <w:t>U.o.D</w:t>
+      </w:r>
+      <w:proofErr w:type="spellEnd"/>
+      <w:r>
+        <w:rPr>
+          <w:rFonts w:ascii="Times New Roman" w:hAnsi="Times New Roman"/>
+        </w:rPr>
+        <w:t>.</w:t>
       </w:r>
       <w:r>
         <w:rPr>
@@ -1843,6 +1965,26 @@
           <w:rFonts w:ascii="Times New Roman" w:hAnsi="Times New Roman"/>
         </w:rPr>
       </w:pPr>
+      <w:r>
+        <w:rPr>
+          <w:rFonts w:ascii="Times New Roman" w:hAnsi="Times New Roman"/>
+        </w:rPr>
+        <w:t>The design described was then implemented in MATLAB (</w:t>
+      </w:r>
+      <w:proofErr w:type="spellStart"/>
+      <w:r>
+        <w:rPr>
+          <w:rFonts w:ascii="Times New Roman" w:hAnsi="Times New Roman"/>
+        </w:rPr>
+        <w:t>MathWorks</w:t>
+      </w:r>
+      <w:proofErr w:type="spellEnd"/>
+      <w:r>
+        <w:rPr>
+          <w:rFonts w:ascii="Times New Roman" w:hAnsi="Times New Roman"/>
+        </w:rPr>
+        <w:t>, 1984) and refined over three iterations.</w:t>
+      </w:r>
     </w:p>
     <w:p>
       <w:pPr>
@@ -2078,15 +2220,6 @@
     </w:p>
     <w:p>
       <w:pPr>
-        <w:ind w:firstLine="720"/>
-        <w:rPr>
-          <w:rFonts w:ascii="Times New Roman" w:hAnsi="Times New Roman"/>
-        </w:rPr>
-      </w:pPr>
-    </w:p>
-    <w:p>
-      <w:pPr>
-        <w:ind w:firstLine="720"/>
         <w:rPr>
           <w:rFonts w:ascii="Times New Roman" w:hAnsi="Times New Roman"/>
         </w:rPr>
@@ -2571,7 +2704,21 @@
         <w:rPr>
           <w:rFonts w:ascii="Times New Roman" w:hAnsi="Times New Roman"/>
         </w:rPr>
-        <w:t xml:space="preserve">It was also noted that the output graph was smoother than anticipated.. This was taken into account in </w:t>
+        <w:t>It was also noted that the output graph was smoother than anticipated</w:t>
+      </w:r>
+      <w:proofErr w:type="gramStart"/>
+      <w:r>
+        <w:rPr>
+          <w:rFonts w:ascii="Times New Roman" w:hAnsi="Times New Roman"/>
+        </w:rPr>
+        <w:t>..</w:t>
+      </w:r>
+      <w:proofErr w:type="gramEnd"/>
+      <w:r>
+        <w:rPr>
+          <w:rFonts w:ascii="Times New Roman" w:hAnsi="Times New Roman"/>
+        </w:rPr>
+        <w:t xml:space="preserve"> This was taken into account in </w:t>
       </w:r>
       <w:r>
         <w:rPr>
@@ -3733,8 +3880,16 @@
         <w:rPr>
           <w:rFonts w:ascii="Times New Roman" w:hAnsi="Times New Roman"/>
         </w:rPr>
-        <w:t xml:space="preserve"> it</w:t>
-      </w:r>
+        <w:t xml:space="preserve"> </w:t>
+      </w:r>
+      <w:proofErr w:type="spellStart"/>
+      <w:r>
+        <w:rPr>
+          <w:rFonts w:ascii="Times New Roman" w:hAnsi="Times New Roman"/>
+        </w:rPr>
+        <w:t>it</w:t>
+      </w:r>
+      <w:proofErr w:type="spellEnd"/>
       <w:r>
         <w:rPr>
           <w:rFonts w:ascii="Times New Roman" w:hAnsi="Times New Roman"/>
@@ -3792,8 +3947,6 @@
         </w:rPr>
         <w:t xml:space="preserve"> the car to steer</w:t>
       </w:r>
-      <w:bookmarkStart w:id="0" w:name="_GoBack"/>
-      <w:bookmarkEnd w:id="0"/>
       <w:r>
         <w:rPr>
           <w:rFonts w:ascii="Times New Roman" w:hAnsi="Times New Roman"/>
@@ -7301,7 +7454,56 @@
         <w:rPr>
           <w:rFonts w:ascii="Times New Roman" w:hAnsi="Times New Roman"/>
         </w:rPr>
-        <w:t xml:space="preserve">Unfortunately, the slight differences between MATLAB and FuzzyLite were most impactful at the focal point of the application. The result is extremely close to the </w:t>
+        <w:t xml:space="preserve">As can be observed in the tables of test data, there is a discrepancy of up to ~0.1 between the design in MATLAB and the implementation in </w:t>
+      </w:r>
+      <w:proofErr w:type="spellStart"/>
+      <w:r>
+        <w:rPr>
+          <w:rFonts w:ascii="Times New Roman" w:hAnsi="Times New Roman"/>
+        </w:rPr>
+        <w:t>FuzzyLite</w:t>
+      </w:r>
+      <w:proofErr w:type="spellEnd"/>
+      <w:r>
+        <w:rPr>
+          <w:rFonts w:ascii="Times New Roman" w:hAnsi="Times New Roman"/>
+        </w:rPr>
+        <w:t xml:space="preserve">. While the FIS behaves almost exactly as intended. </w:t>
+      </w:r>
+      <w:r>
+        <w:rPr>
+          <w:rFonts w:ascii="Times New Roman" w:hAnsi="Times New Roman"/>
+        </w:rPr>
+        <w:t xml:space="preserve">Unfortunately, the slight differences between MATLAB and </w:t>
+      </w:r>
+      <w:proofErr w:type="spellStart"/>
+      <w:r>
+        <w:rPr>
+          <w:rFonts w:ascii="Times New Roman" w:hAnsi="Times New Roman"/>
+        </w:rPr>
+        <w:t>FuzzyLite</w:t>
+      </w:r>
+      <w:proofErr w:type="spellEnd"/>
+      <w:r>
+        <w:rPr>
+          <w:rFonts w:ascii="Times New Roman" w:hAnsi="Times New Roman"/>
+        </w:rPr>
+        <w:t xml:space="preserve"> were most impactful at the focal point of the application. </w:t>
+      </w:r>
+    </w:p>
+    <w:p>
+      <w:pPr>
+        <w:spacing w:after="160" w:line="259" w:lineRule="auto"/>
+        <w:ind w:firstLine="720"/>
+        <w:rPr>
+          <w:rFonts w:ascii="Times New Roman" w:hAnsi="Times New Roman"/>
+        </w:rPr>
+      </w:pPr>
+      <w:r>
+        <w:rPr>
+          <w:rFonts w:ascii="Times New Roman" w:hAnsi="Times New Roman"/>
+        </w:rPr>
+        <w:t xml:space="preserve">The result is extremely close to the </w:t>
       </w:r>
       <w:r>
         <w:rPr>
@@ -7325,7 +7527,21 @@
         <w:rPr>
           <w:rFonts w:ascii="Times New Roman" w:hAnsi="Times New Roman"/>
         </w:rPr>
-        <w:t>This likely cannot be proven with certainty without modifications to either FuzzyLite or MATLAB.</w:t>
+        <w:t xml:space="preserve">This likely cannot be proven with certainty without modifications to either </w:t>
+      </w:r>
+      <w:proofErr w:type="spellStart"/>
+      <w:r>
+        <w:rPr>
+          <w:rFonts w:ascii="Times New Roman" w:hAnsi="Times New Roman"/>
+        </w:rPr>
+        <w:t>FuzzyLite</w:t>
+      </w:r>
+      <w:proofErr w:type="spellEnd"/>
+      <w:r>
+        <w:rPr>
+          <w:rFonts w:ascii="Times New Roman" w:hAnsi="Times New Roman"/>
+        </w:rPr>
+        <w:t xml:space="preserve"> or MATLAB.</w:t>
       </w:r>
     </w:p>
     <w:p>
@@ -7376,7 +7592,157 @@
           <w:rFonts w:ascii="Times New Roman" w:hAnsi="Times New Roman"/>
           <w:lang w:val="pt-PT"/>
         </w:rPr>
-        <w:t xml:space="preserve"> https://www.sfml-dev.org/download/sfml/2.4.1/</w:t>
+        <w:t>Dr</w:t>
+      </w:r>
+      <w:r>
+        <w:rPr>
+          <w:rFonts w:ascii="Times New Roman" w:hAnsi="Times New Roman"/>
+          <w:lang w:val="pt-PT"/>
+        </w:rPr>
+        <w:t>.</w:t>
+      </w:r>
+      <w:r>
+        <w:rPr>
+          <w:rFonts w:ascii="Times New Roman" w:hAnsi="Times New Roman"/>
+          <w:lang w:val="pt-PT"/>
+        </w:rPr>
+        <w:t xml:space="preserve"> </w:t>
+      </w:r>
+      <w:r>
+        <w:rPr>
+          <w:rFonts w:ascii="Times New Roman" w:hAnsi="Times New Roman"/>
+          <w:lang w:val="pt-PT"/>
+        </w:rPr>
+        <w:t xml:space="preserve">D. </w:t>
+      </w:r>
+      <w:r>
+        <w:rPr>
+          <w:rFonts w:ascii="Times New Roman" w:hAnsi="Times New Roman"/>
+          <w:lang w:val="pt-PT"/>
+        </w:rPr>
+        <w:t>King</w:t>
+      </w:r>
+      <w:r>
+        <w:rPr>
+          <w:rFonts w:ascii="Times New Roman" w:hAnsi="Times New Roman"/>
+          <w:lang w:val="pt-PT"/>
+        </w:rPr>
+        <w:t xml:space="preserve">, (2018) </w:t>
+      </w:r>
+      <w:r>
+        <w:rPr>
+          <w:rFonts w:ascii="Times New Roman" w:hAnsi="Times New Roman"/>
+          <w:lang w:val="pt-PT"/>
+        </w:rPr>
+        <w:t>‘</w:t>
+      </w:r>
+      <w:r>
+        <w:rPr>
+          <w:rFonts w:ascii="Times New Roman" w:hAnsi="Times New Roman"/>
+        </w:rPr>
+        <w:t>Fuzzy Logic and Fuzzy State Machines’</w:t>
+      </w:r>
+      <w:r>
+        <w:rPr>
+          <w:rFonts w:ascii="Times New Roman" w:hAnsi="Times New Roman"/>
+        </w:rPr>
+        <w:t xml:space="preserve"> [</w:t>
+      </w:r>
+      <w:r>
+        <w:rPr>
+          <w:rFonts w:ascii="Times New Roman" w:hAnsi="Times New Roman"/>
+        </w:rPr>
+        <w:t xml:space="preserve">PowerPoint </w:t>
+      </w:r>
+      <w:r>
+        <w:rPr>
+          <w:rFonts w:ascii="Times New Roman" w:hAnsi="Times New Roman"/>
+        </w:rPr>
+        <w:t xml:space="preserve">presentation, </w:t>
+      </w:r>
+      <w:hyperlink r:id="rId32" w:tooltip="&lt;span class=&quot;courseId&quot;&gt;MAT301.2017-8.S2.A&lt;/span&gt; &lt;span class=&quot;courseName&quot;&gt;Mathematics and Artificial Intelligence&lt;/span&gt;" w:history="1">
+        <w:r>
+          <w:rPr>
+            <w:rStyle w:val="courseid"/>
+            <w:rFonts w:ascii="Times New Roman" w:hAnsi="Times New Roman"/>
+            <w:bCs/>
+            <w:i/>
+            <w:color w:val="333333"/>
+            <w:bdr w:val="none" w:sz="0" w:space="0" w:color="auto" w:frame="1"/>
+            <w:shd w:val="clear" w:color="auto" w:fill="FFFFFF"/>
+          </w:rPr>
+          <w:t>MAT301.2017-8.S2.A</w:t>
+        </w:r>
+        <w:r>
+          <w:rPr>
+            <w:rStyle w:val="Hyperlink"/>
+            <w:rFonts w:ascii="Times New Roman" w:hAnsi="Times New Roman"/>
+            <w:bCs/>
+            <w:i/>
+            <w:color w:val="333333"/>
+            <w:bdr w:val="none" w:sz="0" w:space="0" w:color="auto" w:frame="1"/>
+            <w:shd w:val="clear" w:color="auto" w:fill="FFFFFF"/>
+          </w:rPr>
+          <w:t> </w:t>
+        </w:r>
+        <w:r>
+          <w:rPr>
+            <w:rStyle w:val="coursename"/>
+            <w:rFonts w:ascii="Times New Roman" w:hAnsi="Times New Roman"/>
+            <w:bCs/>
+            <w:i/>
+            <w:color w:val="333333"/>
+            <w:bdr w:val="none" w:sz="0" w:space="0" w:color="auto" w:frame="1"/>
+            <w:shd w:val="clear" w:color="auto" w:fill="FFFFFF"/>
+          </w:rPr>
+          <w:t>Mathematics and Artificial Intelligence</w:t>
+        </w:r>
+      </w:hyperlink>
+      <w:r>
+        <w:rPr>
+          <w:rFonts w:ascii="Times New Roman" w:hAnsi="Times New Roman"/>
+        </w:rPr>
+        <w:t>. Available at :</w:t>
+      </w:r>
+      <w:hyperlink r:id="rId33" w:history="1">
+        <w:r>
+          <w:rPr>
+            <w:rStyle w:val="Hyperlink"/>
+            <w:rFonts w:ascii="Times New Roman" w:hAnsi="Times New Roman"/>
+          </w:rPr>
+          <w:t>https://blackboard.abertay.ac.uk/webapps/blackboard/execute/content/file?cmd=view&amp;content_id=_468300_1&amp;course_id=_7666_1</w:t>
+        </w:r>
+      </w:hyperlink>
+      <w:r>
+        <w:rPr>
+          <w:rFonts w:ascii="Times New Roman" w:hAnsi="Times New Roman"/>
+        </w:rPr>
+        <w:t xml:space="preserve"> (Accessed</w:t>
+      </w:r>
+      <w:r>
+        <w:rPr>
+          <w:rFonts w:ascii="Times New Roman" w:hAnsi="Times New Roman"/>
+        </w:rPr>
+        <w:t>:</w:t>
+      </w:r>
+      <w:r>
+        <w:rPr>
+          <w:rFonts w:ascii="Times New Roman" w:hAnsi="Times New Roman"/>
+        </w:rPr>
+        <w:t xml:space="preserve"> February 18</w:t>
+      </w:r>
+      <w:r>
+        <w:rPr>
+          <w:rFonts w:ascii="Times New Roman" w:hAnsi="Times New Roman"/>
+          <w:vertAlign w:val="superscript"/>
+        </w:rPr>
+        <w:t>th</w:t>
+      </w:r>
+      <w:r>
+        <w:rPr>
+          <w:rFonts w:ascii="Times New Roman" w:hAnsi="Times New Roman"/>
+        </w:rPr>
+        <w:t>, 2018)</w:t>
       </w:r>
     </w:p>
     <w:p>
@@ -7397,15 +7763,293 @@
         </w:numPr>
         <w:rPr>
           <w:rFonts w:ascii="Times New Roman" w:hAnsi="Times New Roman"/>
-        </w:rPr>
-      </w:pPr>
-      <w:r>
-        <w:rPr>
-          <w:rFonts w:ascii="Times New Roman" w:hAnsi="Times New Roman"/>
-        </w:rPr>
-        <w:t xml:space="preserve">Juan Rada-Vilela. fuzzylite: a fuzzy logic control library, 2017. URL </w:t>
-      </w:r>
-      <w:hyperlink r:id="rId32" w:history="1">
+          <w:lang w:val="pt-PT"/>
+        </w:rPr>
+      </w:pPr>
+      <w:r>
+        <w:rPr>
+          <w:rFonts w:ascii="Times New Roman" w:hAnsi="Times New Roman"/>
+          <w:lang w:val="pt-PT"/>
+        </w:rPr>
+        <w:t xml:space="preserve"> </w:t>
+      </w:r>
+      <w:r>
+        <w:rPr>
+          <w:rFonts w:ascii="Times New Roman" w:hAnsi="Times New Roman"/>
+          <w:lang w:val="pt-PT"/>
+        </w:rPr>
+        <w:t>SFML</w:t>
+      </w:r>
+      <w:r>
+        <w:rPr>
+          <w:rFonts w:ascii="Times New Roman" w:hAnsi="Times New Roman"/>
+          <w:lang w:val="pt-PT"/>
+        </w:rPr>
+        <w:t xml:space="preserve"> Team</w:t>
+      </w:r>
+      <w:r>
+        <w:rPr>
+          <w:rFonts w:ascii="Times New Roman" w:hAnsi="Times New Roman"/>
+          <w:lang w:val="pt-PT"/>
+        </w:rPr>
+        <w:t xml:space="preserve"> (200</w:t>
+      </w:r>
+      <w:r>
+        <w:rPr>
+          <w:rFonts w:ascii="Times New Roman" w:hAnsi="Times New Roman"/>
+          <w:lang w:val="pt-PT"/>
+        </w:rPr>
+        <w:t>7)</w:t>
+      </w:r>
+      <w:r>
+        <w:rPr>
+          <w:rFonts w:ascii="Times New Roman" w:hAnsi="Times New Roman"/>
+          <w:i/>
+          <w:lang w:val="pt-PT"/>
+        </w:rPr>
+        <w:t xml:space="preserve"> Simple and Fast Multimedia Library</w:t>
+      </w:r>
+      <w:r>
+        <w:rPr>
+          <w:rFonts w:ascii="Times New Roman" w:hAnsi="Times New Roman"/>
+          <w:lang w:val="pt-PT"/>
+        </w:rPr>
+        <w:t xml:space="preserve"> (Version 2.4.1) </w:t>
+      </w:r>
+      <w:r>
+        <w:rPr>
+          <w:rFonts w:ascii="Times New Roman" w:hAnsi="Times New Roman"/>
+          <w:lang w:val="pt-PT"/>
+        </w:rPr>
+        <w:t xml:space="preserve">[Computer Program] </w:t>
+      </w:r>
+      <w:r>
+        <w:rPr>
+          <w:rFonts w:ascii="Times New Roman" w:hAnsi="Times New Roman"/>
+          <w:lang w:val="pt-PT"/>
+        </w:rPr>
+        <w:t xml:space="preserve">Available at </w:t>
+      </w:r>
+      <w:r>
+        <w:rPr>
+          <w:rFonts w:ascii="Times New Roman" w:hAnsi="Times New Roman"/>
+          <w:lang w:val="pt-PT"/>
+        </w:rPr>
+        <w:fldChar w:fldCharType="begin"/>
+      </w:r>
+      <w:r>
+        <w:rPr>
+          <w:rFonts w:ascii="Times New Roman" w:hAnsi="Times New Roman"/>
+          <w:lang w:val="pt-PT"/>
+        </w:rPr>
+        <w:instrText xml:space="preserve"> HYPERLINK "</w:instrText>
+      </w:r>
+      <w:r>
+        <w:rPr>
+          <w:rFonts w:ascii="Times New Roman" w:hAnsi="Times New Roman"/>
+          <w:lang w:val="pt-PT"/>
+        </w:rPr>
+        <w:instrText>https://www.sfml-dev.org/download/sfml/2.4.1/</w:instrText>
+      </w:r>
+      <w:r>
+        <w:rPr>
+          <w:rFonts w:ascii="Times New Roman" w:hAnsi="Times New Roman"/>
+          <w:lang w:val="pt-PT"/>
+        </w:rPr>
+        <w:instrText xml:space="preserve">" </w:instrText>
+      </w:r>
+      <w:r>
+        <w:rPr>
+          <w:rFonts w:ascii="Times New Roman" w:hAnsi="Times New Roman"/>
+          <w:lang w:val="pt-PT"/>
+        </w:rPr>
+        <w:fldChar w:fldCharType="separate"/>
+      </w:r>
+      <w:r>
+        <w:rPr>
+          <w:rStyle w:val="Hyperlink"/>
+          <w:rFonts w:ascii="Times New Roman" w:hAnsi="Times New Roman"/>
+          <w:lang w:val="pt-PT"/>
+        </w:rPr>
+        <w:t>https://www.sfml-dev.org/download/sfml/2.4.1/</w:t>
+      </w:r>
+      <w:r>
+        <w:rPr>
+          <w:rFonts w:ascii="Times New Roman" w:hAnsi="Times New Roman"/>
+          <w:lang w:val="pt-PT"/>
+        </w:rPr>
+        <w:fldChar w:fldCharType="end"/>
+      </w:r>
+      <w:r>
+        <w:rPr>
+          <w:rFonts w:ascii="Times New Roman" w:hAnsi="Times New Roman"/>
+          <w:lang w:val="pt-PT"/>
+        </w:rPr>
+        <w:t xml:space="preserve"> (Accessed : February 18th, 2018)</w:t>
+      </w:r>
+    </w:p>
+    <w:p>
+      <w:pPr>
+        <w:pStyle w:val="ListParagraph"/>
+        <w:rPr>
+          <w:rFonts w:ascii="Times New Roman" w:hAnsi="Times New Roman"/>
+          <w:lang w:val="pt-PT"/>
+        </w:rPr>
+      </w:pPr>
+    </w:p>
+    <w:p>
+      <w:pPr>
+        <w:pStyle w:val="ListParagraph"/>
+        <w:numPr>
+          <w:ilvl w:val="0"/>
+          <w:numId w:val="4"/>
+        </w:numPr>
+        <w:rPr>
+          <w:rFonts w:ascii="Times New Roman" w:hAnsi="Times New Roman"/>
+          <w:lang w:val="pt-PT"/>
+        </w:rPr>
+      </w:pPr>
+      <w:r>
+        <w:rPr>
+          <w:rFonts w:ascii="Times New Roman" w:hAnsi="Times New Roman"/>
+          <w:lang w:val="pt-PT"/>
+        </w:rPr>
+        <w:t xml:space="preserve">Juan Rada-Vilela (2010) </w:t>
+      </w:r>
+      <w:r>
+        <w:rPr>
+          <w:rFonts w:ascii="Times New Roman" w:hAnsi="Times New Roman"/>
+          <w:i/>
+          <w:lang w:val="pt-PT"/>
+        </w:rPr>
+        <w:t>FuzzyLite</w:t>
+      </w:r>
+      <w:r>
+        <w:rPr>
+          <w:rFonts w:ascii="Times New Roman" w:hAnsi="Times New Roman"/>
+          <w:lang w:val="pt-PT"/>
+        </w:rPr>
+        <w:t xml:space="preserve"> (Version 6.0) [Computer Program] Available at </w:t>
+      </w:r>
+      <w:r>
+        <w:fldChar w:fldCharType="begin"/>
+      </w:r>
+      <w:r>
+        <w:instrText xml:space="preserve"> HYPERLINK "http://www.fuzzylite.com/" </w:instrText>
+      </w:r>
+      <w:r>
+        <w:fldChar w:fldCharType="separate"/>
+      </w:r>
+      <w:r>
+        <w:rPr>
+          <w:rStyle w:val="Hyperlink"/>
+          <w:rFonts w:ascii="Times New Roman" w:hAnsi="Times New Roman"/>
+        </w:rPr>
+        <w:t>http://www.fuzzylite.com/</w:t>
+      </w:r>
+      <w:r>
+        <w:rPr>
+          <w:rStyle w:val="Hyperlink"/>
+          <w:rFonts w:ascii="Times New Roman" w:hAnsi="Times New Roman"/>
+        </w:rPr>
+        <w:fldChar w:fldCharType="end"/>
+      </w:r>
+      <w:r>
+        <w:rPr>
+          <w:rFonts w:ascii="Times New Roman" w:hAnsi="Times New Roman"/>
+          <w:lang w:val="pt-PT"/>
+        </w:rPr>
+        <w:t>(Accessed: February 27th, 2018)</w:t>
+      </w:r>
+    </w:p>
+    <w:p>
+      <w:pPr>
+        <w:pStyle w:val="ListParagraph"/>
+        <w:rPr>
+          <w:rFonts w:ascii="Times New Roman" w:hAnsi="Times New Roman"/>
+          <w:lang w:val="pt-PT"/>
+        </w:rPr>
+      </w:pPr>
+    </w:p>
+    <w:p>
+      <w:pPr>
+        <w:pStyle w:val="ListParagraph"/>
+        <w:rPr>
+          <w:rFonts w:ascii="Times New Roman" w:hAnsi="Times New Roman"/>
+          <w:lang w:val="pt-PT"/>
+        </w:rPr>
+      </w:pPr>
+    </w:p>
+    <w:p>
+      <w:pPr>
+        <w:pStyle w:val="ListParagraph"/>
+        <w:rPr>
+          <w:rFonts w:ascii="Times New Roman" w:hAnsi="Times New Roman"/>
+        </w:rPr>
+      </w:pPr>
+      <w:r>
+        <w:rPr>
+          <w:rFonts w:ascii="Times New Roman" w:hAnsi="Times New Roman"/>
+        </w:rPr>
+        <w:t>OR</w:t>
+      </w:r>
+    </w:p>
+    <w:p>
+      <w:pPr>
+        <w:pStyle w:val="ListParagraph"/>
+        <w:rPr>
+          <w:rFonts w:ascii="Times New Roman" w:hAnsi="Times New Roman"/>
+        </w:rPr>
+      </w:pPr>
+    </w:p>
+    <w:p>
+      <w:pPr>
+        <w:pStyle w:val="ListParagraph"/>
+        <w:numPr>
+          <w:ilvl w:val="0"/>
+          <w:numId w:val="4"/>
+        </w:numPr>
+        <w:rPr>
+          <w:rFonts w:ascii="Times New Roman" w:hAnsi="Times New Roman"/>
+        </w:rPr>
+      </w:pPr>
+      <w:r>
+        <w:rPr>
+          <w:rFonts w:ascii="Times New Roman" w:hAnsi="Times New Roman"/>
+        </w:rPr>
+        <w:t>Juan Rada-</w:t>
+      </w:r>
+      <w:proofErr w:type="spellStart"/>
+      <w:r>
+        <w:rPr>
+          <w:rFonts w:ascii="Times New Roman" w:hAnsi="Times New Roman"/>
+        </w:rPr>
+        <w:t>Vilela</w:t>
+      </w:r>
+      <w:proofErr w:type="spellEnd"/>
+      <w:r>
+        <w:rPr>
+          <w:rFonts w:ascii="Times New Roman" w:hAnsi="Times New Roman"/>
+        </w:rPr>
+        <w:t xml:space="preserve">. </w:t>
+      </w:r>
+      <w:proofErr w:type="spellStart"/>
+      <w:proofErr w:type="gramStart"/>
+      <w:r>
+        <w:rPr>
+          <w:rFonts w:ascii="Times New Roman" w:hAnsi="Times New Roman"/>
+        </w:rPr>
+        <w:t>fuzzylite</w:t>
+      </w:r>
+      <w:proofErr w:type="spellEnd"/>
+      <w:proofErr w:type="gramEnd"/>
+      <w:r>
+        <w:rPr>
+          <w:rFonts w:ascii="Times New Roman" w:hAnsi="Times New Roman"/>
+        </w:rPr>
+        <w:t xml:space="preserve">: a fuzzy logic control library, 2017. URL </w:t>
+      </w:r>
+      <w:hyperlink r:id="rId34" w:history="1">
         <w:r>
           <w:rPr>
             <w:rStyle w:val="Hyperlink"/>
@@ -7414,6 +8058,19 @@
           <w:t>http://www.fuzzylite.com/</w:t>
         </w:r>
       </w:hyperlink>
+      <w:r>
+        <w:rPr>
+          <w:rStyle w:val="Hyperlink"/>
+          <w:rFonts w:ascii="Times New Roman" w:hAnsi="Times New Roman"/>
+        </w:rPr>
+        <w:t xml:space="preserve"> </w:t>
+      </w:r>
+      <w:r>
+        <w:rPr>
+          <w:rFonts w:ascii="Times New Roman" w:hAnsi="Times New Roman"/>
+        </w:rPr>
+        <w:t>(referencing style requested by author.)</w:t>
+      </w:r>
     </w:p>
     <w:p>
       <w:pPr>
@@ -7432,24 +8089,133 @@
         </w:numPr>
         <w:rPr>
           <w:rFonts w:ascii="Times New Roman" w:hAnsi="Times New Roman"/>
-        </w:rPr>
-      </w:pPr>
-    </w:p>
-    <w:p>
-      <w:pPr>
-        <w:rPr>
-          <w:rFonts w:ascii="Times New Roman" w:hAnsi="Times New Roman"/>
-        </w:rPr>
-      </w:pPr>
-      <w:r>
-        <w:rPr>
-          <w:rFonts w:ascii="Times New Roman" w:hAnsi="Times New Roman"/>
+          <w:i/>
+        </w:rPr>
+      </w:pPr>
+      <w:proofErr w:type="spellStart"/>
+      <w:r>
+        <w:rPr>
+          <w:rFonts w:ascii="Times New Roman" w:hAnsi="Times New Roman"/>
+        </w:rPr>
+        <w:t>MathWorks</w:t>
+      </w:r>
+      <w:proofErr w:type="spellEnd"/>
+      <w:r>
+        <w:rPr>
+          <w:rFonts w:ascii="Times New Roman" w:hAnsi="Times New Roman"/>
+        </w:rPr>
+        <w:t xml:space="preserve"> (1984) </w:t>
+      </w:r>
+      <w:r>
+        <w:rPr>
+          <w:rFonts w:ascii="Times New Roman" w:hAnsi="Times New Roman"/>
+          <w:i/>
         </w:rPr>
         <w:t>MATBAL</w:t>
       </w:r>
+      <w:r>
+        <w:rPr>
+          <w:rFonts w:ascii="Times New Roman" w:hAnsi="Times New Roman"/>
+          <w:i/>
+        </w:rPr>
+        <w:t>B</w:t>
+      </w:r>
+      <w:r>
+        <w:rPr>
+          <w:rFonts w:ascii="Times New Roman" w:hAnsi="Times New Roman"/>
+        </w:rPr>
+        <w:t xml:space="preserve"> (Version R2012a) [Computer Program]. Available at </w:t>
+      </w:r>
+      <w:hyperlink r:id="rId35" w:history="1">
+        <w:r>
+          <w:rPr>
+            <w:rStyle w:val="Hyperlink"/>
+            <w:rFonts w:ascii="Times New Roman" w:hAnsi="Times New Roman"/>
+          </w:rPr>
+          <w:t>https://www.mathworks.com/products/matlab.html</w:t>
+        </w:r>
+      </w:hyperlink>
+      <w:r>
+        <w:rPr>
+          <w:rFonts w:ascii="Times New Roman" w:hAnsi="Times New Roman"/>
+        </w:rPr>
+        <w:t xml:space="preserve"> (accessed February 18th, 2018)</w:t>
+      </w:r>
+    </w:p>
+    <w:p>
+      <w:pPr>
+        <w:pStyle w:val="ListParagraph"/>
+        <w:rPr>
+          <w:rFonts w:ascii="Times New Roman" w:hAnsi="Times New Roman"/>
+          <w:i/>
+        </w:rPr>
+      </w:pPr>
+    </w:p>
+    <w:p>
+      <w:pPr>
+        <w:pStyle w:val="ListParagraph"/>
+        <w:numPr>
+          <w:ilvl w:val="0"/>
+          <w:numId w:val="4"/>
+        </w:numPr>
+        <w:rPr>
+          <w:rFonts w:ascii="Times New Roman" w:hAnsi="Times New Roman"/>
+          <w:i/>
+        </w:rPr>
+      </w:pPr>
+      <w:r>
+        <w:rPr>
+          <w:rFonts w:ascii="Times New Roman" w:hAnsi="Times New Roman"/>
+        </w:rPr>
+        <w:t xml:space="preserve">Pears, R. and Shields, G. (2016) </w:t>
+      </w:r>
+      <w:r>
+        <w:rPr>
+          <w:rFonts w:ascii="Times New Roman" w:hAnsi="Times New Roman"/>
+          <w:i/>
+        </w:rPr>
+        <w:t>Cite Them Right</w:t>
+      </w:r>
+      <w:r>
+        <w:rPr>
+          <w:rFonts w:ascii="Times New Roman" w:hAnsi="Times New Roman"/>
+        </w:rPr>
+        <w:t>, Pear Tree Books, Volume 10.</w:t>
+      </w:r>
+    </w:p>
+    <w:p>
+      <w:pPr>
+        <w:pStyle w:val="ListParagraph"/>
+        <w:rPr>
+          <w:rFonts w:ascii="Times New Roman" w:hAnsi="Times New Roman"/>
+          <w:i/>
+        </w:rPr>
+      </w:pPr>
+    </w:p>
+    <w:p>
+      <w:pPr>
+        <w:pStyle w:val="ListParagraph"/>
+        <w:numPr>
+          <w:ilvl w:val="0"/>
+          <w:numId w:val="4"/>
+        </w:numPr>
+        <w:rPr>
+          <w:rFonts w:ascii="Times New Roman" w:hAnsi="Times New Roman"/>
+          <w:i/>
+        </w:rPr>
+      </w:pPr>
+      <w:r>
+        <w:rPr>
+          <w:rFonts w:ascii="Times New Roman" w:hAnsi="Times New Roman"/>
+        </w:rPr>
+        <w:lastRenderedPageBreak/>
+        <w:t>Rabin, S. (ed.) 2005</w:t>
+      </w:r>
+      <w:bookmarkStart w:id="0" w:name="_GoBack"/>
+      <w:bookmarkEnd w:id="0"/>
     </w:p>
     <w:sectPr>
-      <w:headerReference w:type="default" r:id="rId33"/>
+      <w:headerReference w:type="default" r:id="rId36"/>
       <w:pgSz w:w="11906" w:h="16838"/>
       <w:pgMar w:top="1440" w:right="1440" w:bottom="1440" w:left="1440" w:header="708" w:footer="708" w:gutter="0"/>
       <w:cols w:space="708"/>
@@ -8466,7 +9232,6 @@
   <w:style w:type="character" w:default="1" w:styleId="DefaultParagraphFont">
     <w:name w:val="Default Paragraph Font"/>
     <w:uiPriority w:val="1"/>
-    <w:semiHidden/>
     <w:unhideWhenUsed/>
   </w:style>
   <w:style w:type="table" w:default="1" w:styleId="TableNormal">
@@ -8749,6 +9514,16 @@
       <w:sz w:val="18"/>
       <w:szCs w:val="18"/>
     </w:rPr>
+  </w:style>
+  <w:style w:type="character" w:customStyle="1" w:styleId="courseid">
+    <w:name w:val="courseid"/>
+    <w:basedOn w:val="DefaultParagraphFont"/>
+    <w:rsid w:val="00FA3404"/>
+  </w:style>
+  <w:style w:type="character" w:customStyle="1" w:styleId="coursename">
+    <w:name w:val="coursename"/>
+    <w:basedOn w:val="DefaultParagraphFont"/>
+    <w:rsid w:val="00FA3404"/>
   </w:style>
 </w:styles>
 </file>
@@ -13200,7 +13975,7 @@
     <w:charset w:val="00"/>
     <w:family w:val="swiss"/>
     <w:pitch w:val="variable"/>
-    <w:sig w:usb0="E4002EFF" w:usb1="C000E47F" w:usb2="00000009" w:usb3="00000000" w:csb0="000001FF" w:csb1="00000000"/>
+    <w:sig w:usb0="E10022FF" w:usb1="C000E47F" w:usb2="00000029" w:usb3="00000000" w:csb0="000001DF" w:csb1="00000000"/>
   </w:font>
 </w:fonts>
 </file>

</xml_diff>